<commit_message>
documentation: theorie - mapping 1
</commit_message>
<xml_diff>
--- a/docs/documentation.docx
+++ b/docs/documentation.docx
@@ -7,13 +7,32 @@
         <w:pStyle w:val="Title"/>
       </w:pPr>
       <w:r>
+        <w:t>Setup</w:t>
+      </w:r>
+    </w:p>
+    <w:p>
+      <w:pPr>
+        <w:pStyle w:val="Title"/>
+      </w:pPr>
+    </w:p>
+    <w:p>
+      <w:pPr>
+        <w:pStyle w:val="Title"/>
+      </w:pPr>
+      <w:r>
         <w:t>Aufgabenstellung</w:t>
       </w:r>
     </w:p>
     <w:p/>
     <w:p>
       <w:r>
-        <w:t>Es wird eine Excel-Datei bereitgestellt</w:t>
+        <w:t xml:space="preserve">Es wird eine </w:t>
+      </w:r>
+      <w:r>
+        <w:t>CSV</w:t>
+      </w:r>
+      <w:r>
+        <w:t>-Datei bereitgestellt</w:t>
       </w:r>
       <w:r>
         <w:t>, welche aus einem Video Gesichts-Charakteristika (bzw. Features) extrahiert. In den ersten vier Feature-Spalten werden die Position des Frames sowie die Größe des Frames angegeben. In den darauffolgenden Spalten werden in folgender Reihenfolge tatsächliche Features im Gesicht des Beobachteten dokumentiert:</w:t>
@@ -68,34 +87,221 @@
       </w:r>
     </w:p>
     <w:p>
-      <w:r>
-        <w:t>Jede Zeile in der Excel-Datei stellt ei</w:t>
+      <w:pPr>
+        <w:pStyle w:val="ListParagraph"/>
+        <w:numPr>
+          <w:ilvl w:val="0"/>
+          <w:numId w:val="1"/>
+        </w:numPr>
+      </w:pPr>
+      <w:r>
+        <w:t>Mundöffnung</w:t>
+      </w:r>
+    </w:p>
+    <w:p>
+      <w:r>
+        <w:t xml:space="preserve">Jede Zeile in der </w:t>
+      </w:r>
+      <w:r>
+        <w:t>CSV</w:t>
+      </w:r>
+      <w:r>
+        <w:t xml:space="preserve">-Datei stellt einen Frame des Videos dar. In der Aufgabenstellung ist eine bestimmte Reihenfolge bzw. Abfolge von Emotionen festgelegt. </w:t>
+      </w:r>
+    </w:p>
+    <w:p>
+      <w:r>
+        <w:t xml:space="preserve">Die Aufgabe ist es nun, für jeden Frame der Videosequenz (dem Programm im Format einer </w:t>
+      </w:r>
+      <w:r>
+        <w:t>CSV</w:t>
+      </w:r>
+      <w:r>
+        <w:t>-Datei bereitgestellt) mithilfe der ‚Dempster</w:t>
+      </w:r>
+      <w:r>
+        <w:t>-Shafer-Regel</w:t>
+      </w:r>
+      <w:r>
+        <w:t>‘  eine Emotion auszugeben, basierend auf den eingelesenen Features. Zwar sollen erst die Emotionen der letzten 25 Frames ausgegeben werden, da der Gruppe aber unbekannt ist wie die Testdaten bei der Bewertung aussehen, wird für jeden Frame die erkannte Emotion ausgegeben. Zusätzlich ist zu beachten, dass bei den Testdaten der Bewertung unvollständige Featurewerte auftreten können.</w:t>
+      </w:r>
+    </w:p>
+    <w:p>
+      <w:pPr>
+        <w:pStyle w:val="Title"/>
+      </w:pPr>
+      <w:r>
+        <w:t>Theorie</w:t>
+      </w:r>
+    </w:p>
+    <w:p>
+      <w:pPr>
+        <w:pStyle w:val="Heading1"/>
+      </w:pPr>
+      <w:r>
+        <w:t>Mapping: Aufgabenstellung auf Dempster-Shafer-Regel</w:t>
+      </w:r>
+    </w:p>
+    <w:p>
+      <w:pPr>
+        <w:rPr>
+          <w:sz w:val="4"/>
+        </w:rPr>
+      </w:pPr>
+    </w:p>
+    <w:p>
+      <w:r>
+        <w:t>In dieser Bearbeitung existiert eine Menge von Alternativen (OMEGA), welches die Menge alle</w:t>
+      </w:r>
+      <w:r>
+        <w:t>r</w:t>
+      </w:r>
+      <w:r>
+        <w:t xml:space="preserve"> möglichen Emotionen beschreibt. Die Alternativenmenge ist durch die Aufgabestellung vollständig gegeben und es ist anzunehmen, dass diese sich gegenseitig ausschließen. Somit sind alle Voraussetzungen für Evidenztheorie erfüllt.</w:t>
+      </w:r>
+    </w:p>
+    <w:p>
+      <w:r>
+        <w:t>Gehen wir nun für die Emotionsbestimmung für einen Frame aus. Jedes gemessene Feature (ab Spalte 5) wird zur einer Evidenz. Diese Eviden</w:t>
+      </w:r>
+      <w:r>
+        <w:t>z</w:t>
+      </w:r>
+      <w:r>
+        <w:t xml:space="preserve"> besteht immer aus mindestens 2 Basismaßen. Ein Basismaß setzt sich zusammen aus einer Menge an Emotionen</w:t>
+      </w:r>
+      <w:r>
+        <w:t xml:space="preserve">, auch genannt ‚fokale Menge‘ und deren Konfidenz. </w:t>
+      </w:r>
+      <w:r>
+        <w:t xml:space="preserve"> </w:t>
+      </w:r>
+      <w:r>
+        <w:t>Jede Evidenz hat immer ein ‚Omega‘-Element, also ein Basismaß in der die fokale Menge die gesamte Menge von Alternativen ist.</w:t>
+      </w:r>
+    </w:p>
+    <w:p>
+      <w:r>
+        <w:t>Schlussendlich werden alle Evidenzen, also alle gemessenen Features, akkumuliert. Daraus entsteht d</w:t>
+      </w:r>
+      <w:r>
+        <w:t>ie</w:t>
+      </w:r>
+      <w:r>
+        <w:t xml:space="preserve"> Evidenz (m_gesamt).</w:t>
+      </w:r>
+    </w:p>
+    <w:p>
+      <w:r>
+        <w:t>Aus dem Basismaßen in m_gesamt kann dann für jede Emotion die Plausibilität errechnet werden. Die Emotion mit der höchsten Plausibilität wird schlussendlich als erkannte Emotion ausgegeben.</w:t>
+      </w:r>
+    </w:p>
+    <w:p>
+      <w:r>
+        <w:lastRenderedPageBreak/>
+        <w:t>Was ist mit Belief????</w:t>
+      </w:r>
+    </w:p>
+    <w:p/>
+    <w:p>
+      <w:pPr>
+        <w:pStyle w:val="Heading1"/>
+      </w:pPr>
+      <w:r>
+        <w:t xml:space="preserve">Mapping: </w:t>
+      </w:r>
+      <w:r>
+        <w:t>Daten zu Kategorisierung mit stuff</w:t>
+      </w:r>
+    </w:p>
+    <w:p>
+      <w:pPr>
+        <w:rPr>
+          <w:sz w:val="4"/>
+        </w:rPr>
+      </w:pPr>
+    </w:p>
+    <w:p>
+      <w:pPr>
+        <w:rPr>
+          <w:lang w:val="en-US"/>
+        </w:rPr>
+      </w:pPr>
+      <w:r>
+        <w:rPr>
+          <w:lang w:val="en-US"/>
+        </w:rPr>
+        <w:t>@Cathleen: insert stuff about y</w:t>
+      </w:r>
+      <w:r>
+        <w:rPr>
+          <w:lang w:val="en-US"/>
+        </w:rPr>
+        <w:t>our magic here</w:t>
+      </w:r>
+    </w:p>
+    <w:p>
+      <w:pPr>
+        <w:rPr>
+          <w:lang w:val="en-US"/>
+        </w:rPr>
+      </w:pPr>
+    </w:p>
+    <w:p>
+      <w:pPr>
+        <w:rPr>
+          <w:lang w:val="en-US"/>
+        </w:rPr>
+      </w:pPr>
+    </w:p>
+    <w:p>
+      <w:pPr>
+        <w:pStyle w:val="Title"/>
+      </w:pPr>
+      <w:r>
+        <w:t>Methode</w:t>
+      </w:r>
+    </w:p>
+    <w:p>
+      <w:pPr>
+        <w:rPr>
+          <w:lang w:val="en-US"/>
+        </w:rPr>
+      </w:pPr>
+      <w:r>
+        <w:rPr>
+          <w:lang w:val="en-US"/>
+        </w:rPr>
+        <w:t>Floating point errors und r</w:t>
+      </w:r>
+      <w:r>
+        <w:rPr>
+          <w:lang w:val="en-US"/>
+        </w:rPr>
+        <w:t>ounding</w:t>
+      </w:r>
+    </w:p>
+    <w:p>
+      <w:r>
+        <w:t>Wieso wir bei x is omega and y is omega kein addieren brau</w:t>
+      </w:r>
+      <w:r>
+        <w:t>chen</w:t>
+      </w:r>
+    </w:p>
+    <w:p>
+      <w:r>
+        <w:t>Mögliches k-means clustering statt</w:t>
       </w:r>
       <w:bookmarkStart w:id="0" w:name="_GoBack"/>
       <w:bookmarkEnd w:id="0"/>
       <w:r>
-        <w:t xml:space="preserve">nen Frame des Videos dar. In der Aufgabenstellung ist eine bestimmte Reihenfolge bzw. Abfolge von Emotionen festgelegt. </w:t>
-      </w:r>
-    </w:p>
-    <w:p>
-      <w:r>
-        <w:t>Die Aufgabe ist es nun, für jeden Frame der Videosequenz (dem Programm im Format einer Excel-Datei bereitgestellt) mithilfe der ‚Dempsters Rule‘  eine Emotion auszugeben, basierend auf den eingelesenen Features. Zwar sollen erst die Emotionen der letzten 25 Frames ausgegeben werden, da der Gruppe aber unbekannt ist wie die Testdaten bei der Bewertung aussehen, wird für jeden Frame die erkannte Emotion ausgegeben. Zusätzlich ist zu beachten, dass bei den Testdaten der Bewertung unvollständige Featurewerte auftreten können.</w:t>
-      </w:r>
-    </w:p>
-    <w:p>
-      <w:pPr>
-        <w:pStyle w:val="Title"/>
-      </w:pPr>
-      <w:r>
-        <w:t>Theorie</w:t>
-      </w:r>
-    </w:p>
-    <w:p>
-      <w:pPr>
-        <w:pStyle w:val="Title"/>
-      </w:pPr>
-      <w:r>
-        <w:t>Methode</w:t>
+        <w:t xml:space="preserve"> normalisierung</w:t>
+      </w:r>
+    </w:p>
+    <w:p>
+      <w:r>
+        <w:t>Byzantinische Generäle</w:t>
       </w:r>
     </w:p>
     <w:p>
@@ -634,6 +840,27 @@
     <w:qFormat/>
     <w:rsid w:val="009D31E6"/>
   </w:style>
+  <w:style w:type="paragraph" w:styleId="Heading1">
+    <w:name w:val="heading 1"/>
+    <w:basedOn w:val="Normal"/>
+    <w:next w:val="Normal"/>
+    <w:link w:val="Heading1Char"/>
+    <w:uiPriority w:val="9"/>
+    <w:qFormat/>
+    <w:rsid w:val="00945860"/>
+    <w:pPr>
+      <w:keepNext/>
+      <w:keepLines/>
+      <w:spacing w:before="240" w:after="0"/>
+      <w:outlineLvl w:val="0"/>
+    </w:pPr>
+    <w:rPr>
+      <w:rFonts w:asciiTheme="majorHAnsi" w:eastAsiaTheme="majorEastAsia" w:hAnsiTheme="majorHAnsi" w:cstheme="majorBidi"/>
+      <w:color w:val="2F5496" w:themeColor="accent1" w:themeShade="BF"/>
+      <w:sz w:val="32"/>
+      <w:szCs w:val="32"/>
+    </w:rPr>
+  </w:style>
   <w:style w:type="character" w:default="1" w:styleId="DefaultParagraphFont">
     <w:name w:val="Default Paragraph Font"/>
     <w:uiPriority w:val="1"/>
@@ -705,6 +932,19 @@
       <w:ind w:left="720"/>
       <w:contextualSpacing/>
     </w:pPr>
+  </w:style>
+  <w:style w:type="character" w:customStyle="1" w:styleId="Heading1Char">
+    <w:name w:val="Heading 1 Char"/>
+    <w:basedOn w:val="DefaultParagraphFont"/>
+    <w:link w:val="Heading1"/>
+    <w:uiPriority w:val="9"/>
+    <w:rsid w:val="00945860"/>
+    <w:rPr>
+      <w:rFonts w:asciiTheme="majorHAnsi" w:eastAsiaTheme="majorEastAsia" w:hAnsiTheme="majorHAnsi" w:cstheme="majorBidi"/>
+      <w:color w:val="2F5496" w:themeColor="accent1" w:themeShade="BF"/>
+      <w:sz w:val="32"/>
+      <w:szCs w:val="32"/>
+    </w:rPr>
   </w:style>
 </w:styles>
 </file>

</xml_diff>

<commit_message>
added method section for rule
</commit_message>
<xml_diff>
--- a/docs/documentation.docx
+++ b/docs/documentation.docx
@@ -12,7 +12,39 @@
     </w:p>
     <w:p>
       <w:pPr>
+        <w:rPr>
+          <w:rFonts w:asciiTheme="majorHAnsi" w:hAnsiTheme="majorHAnsi"/>
+        </w:rPr>
+      </w:pPr>
+    </w:p>
+    <w:p>
+      <w:pPr>
         <w:pStyle w:val="Title"/>
+        <w:rPr>
+          <w:sz w:val="22"/>
+          <w:szCs w:val="22"/>
+        </w:rPr>
+      </w:pPr>
+      <w:r>
+        <w:rPr>
+          <w:sz w:val="22"/>
+          <w:szCs w:val="22"/>
+        </w:rPr>
+        <w:t xml:space="preserve">Die zu analysierende Datei muss im </w:t>
+      </w:r>
+      <w:r>
+        <w:rPr>
+          <w:sz w:val="22"/>
+          <w:szCs w:val="22"/>
+        </w:rPr>
+        <w:t>dataset ordner plaziert sein. Danach kann einfach</w:t>
+      </w:r>
+    </w:p>
+    <w:p>
+      <w:pPr>
+        <w:rPr>
+          <w:rFonts w:asciiTheme="majorHAnsi" w:hAnsiTheme="majorHAnsi"/>
+        </w:rPr>
       </w:pPr>
     </w:p>
     <w:p>
@@ -23,19 +55,36 @@
         <w:t>Aufgabenstellung</w:t>
       </w:r>
     </w:p>
-    <w:p/>
-    <w:p>
-      <w:r>
+    <w:p>
+      <w:pPr>
+        <w:rPr>
+          <w:rFonts w:asciiTheme="majorHAnsi" w:hAnsiTheme="majorHAnsi"/>
+        </w:rPr>
+      </w:pPr>
+    </w:p>
+    <w:p>
+      <w:pPr>
+        <w:rPr>
+          <w:rFonts w:asciiTheme="majorHAnsi" w:hAnsiTheme="majorHAnsi"/>
+        </w:rPr>
+      </w:pPr>
+      <w:r>
+        <w:rPr>
+          <w:rFonts w:asciiTheme="majorHAnsi" w:hAnsiTheme="majorHAnsi"/>
+        </w:rPr>
         <w:t xml:space="preserve">Es wird eine </w:t>
       </w:r>
       <w:r>
+        <w:rPr>
+          <w:rFonts w:asciiTheme="majorHAnsi" w:hAnsiTheme="majorHAnsi"/>
+        </w:rPr>
         <w:t>CSV</w:t>
       </w:r>
       <w:r>
-        <w:t>-Datei bereitgestellt</w:t>
-      </w:r>
-      <w:r>
-        <w:t>, welche aus einem Video Gesichts-Charakteristika (bzw. Features) extrahiert. In den ersten vier Feature-Spalten werden die Position des Frames sowie die Größe des Frames angegeben. In den darauffolgenden Spalten werden in folgender Reihenfolge tatsächliche Features im Gesicht des Beobachteten dokumentiert:</w:t>
+        <w:rPr>
+          <w:rFonts w:asciiTheme="majorHAnsi" w:hAnsiTheme="majorHAnsi"/>
+        </w:rPr>
+        <w:t>-Datei bereitgestellt, welche aus einem Video Gesichts-Charakteristika (bzw. Features) extrahiert. In den ersten vier Feature-Spalten werden die Position des Frames sowie die Größe des Frames angegeben. In den darauffolgenden Spalten werden in folgender Reihenfolge tatsächliche Features im Gesicht des Beobachteten dokumentiert:</w:t>
       </w:r>
     </w:p>
     <w:p>
@@ -45,8 +94,14 @@
           <w:ilvl w:val="0"/>
           <w:numId w:val="1"/>
         </w:numPr>
-      </w:pPr>
-      <w:r>
+        <w:rPr>
+          <w:rFonts w:asciiTheme="majorHAnsi" w:hAnsiTheme="majorHAnsi"/>
+        </w:rPr>
+      </w:pPr>
+      <w:r>
+        <w:rPr>
+          <w:rFonts w:asciiTheme="majorHAnsi" w:hAnsiTheme="majorHAnsi"/>
+        </w:rPr>
         <w:t>Stirnfalte</w:t>
       </w:r>
     </w:p>
@@ -57,8 +112,14 @@
           <w:ilvl w:val="0"/>
           <w:numId w:val="1"/>
         </w:numPr>
-      </w:pPr>
-      <w:r>
+        <w:rPr>
+          <w:rFonts w:asciiTheme="majorHAnsi" w:hAnsiTheme="majorHAnsi"/>
+        </w:rPr>
+      </w:pPr>
+      <w:r>
+        <w:rPr>
+          <w:rFonts w:asciiTheme="majorHAnsi" w:hAnsiTheme="majorHAnsi"/>
+        </w:rPr>
         <w:t>Augenöffnung und Brauenabstand auf jeweils beiden Seiten</w:t>
       </w:r>
     </w:p>
@@ -69,8 +130,14 @@
           <w:ilvl w:val="0"/>
           <w:numId w:val="1"/>
         </w:numPr>
-      </w:pPr>
-      <w:r>
+        <w:rPr>
+          <w:rFonts w:asciiTheme="majorHAnsi" w:hAnsiTheme="majorHAnsi"/>
+        </w:rPr>
+      </w:pPr>
+      <w:r>
+        <w:rPr>
+          <w:rFonts w:asciiTheme="majorHAnsi" w:hAnsiTheme="majorHAnsi"/>
+        </w:rPr>
         <w:t>horizontale und vertikale Falten auf der Nasenwurzel</w:t>
       </w:r>
     </w:p>
@@ -81,8 +148,14 @@
           <w:ilvl w:val="0"/>
           <w:numId w:val="1"/>
         </w:numPr>
-      </w:pPr>
-      <w:r>
+        <w:rPr>
+          <w:rFonts w:asciiTheme="majorHAnsi" w:hAnsiTheme="majorHAnsi"/>
+        </w:rPr>
+      </w:pPr>
+      <w:r>
+        <w:rPr>
+          <w:rFonts w:asciiTheme="majorHAnsi" w:hAnsiTheme="majorHAnsi"/>
+        </w:rPr>
         <w:t>Faltenbildung auf beiden Wangenseiten</w:t>
       </w:r>
     </w:p>
@@ -93,36 +166,76 @@
           <w:ilvl w:val="0"/>
           <w:numId w:val="1"/>
         </w:numPr>
-      </w:pPr>
-      <w:r>
+        <w:rPr>
+          <w:rFonts w:asciiTheme="majorHAnsi" w:hAnsiTheme="majorHAnsi"/>
+        </w:rPr>
+      </w:pPr>
+      <w:r>
+        <w:rPr>
+          <w:rFonts w:asciiTheme="majorHAnsi" w:hAnsiTheme="majorHAnsi"/>
+        </w:rPr>
         <w:t>Mundöffnung</w:t>
       </w:r>
     </w:p>
     <w:p>
-      <w:r>
+      <w:pPr>
+        <w:rPr>
+          <w:rFonts w:asciiTheme="majorHAnsi" w:hAnsiTheme="majorHAnsi"/>
+        </w:rPr>
+      </w:pPr>
+      <w:r>
+        <w:rPr>
+          <w:rFonts w:asciiTheme="majorHAnsi" w:hAnsiTheme="majorHAnsi"/>
+        </w:rPr>
         <w:t xml:space="preserve">Jede Zeile in der </w:t>
       </w:r>
       <w:r>
+        <w:rPr>
+          <w:rFonts w:asciiTheme="majorHAnsi" w:hAnsiTheme="majorHAnsi"/>
+        </w:rPr>
         <w:t>CSV</w:t>
       </w:r>
       <w:r>
+        <w:rPr>
+          <w:rFonts w:asciiTheme="majorHAnsi" w:hAnsiTheme="majorHAnsi"/>
+        </w:rPr>
         <w:t xml:space="preserve">-Datei stellt einen Frame des Videos dar. In der Aufgabenstellung ist eine bestimmte Reihenfolge bzw. Abfolge von Emotionen festgelegt. </w:t>
       </w:r>
     </w:p>
     <w:p>
-      <w:r>
+      <w:pPr>
+        <w:rPr>
+          <w:rFonts w:asciiTheme="majorHAnsi" w:hAnsiTheme="majorHAnsi"/>
+        </w:rPr>
+      </w:pPr>
+      <w:r>
+        <w:rPr>
+          <w:rFonts w:asciiTheme="majorHAnsi" w:hAnsiTheme="majorHAnsi"/>
+        </w:rPr>
         <w:t xml:space="preserve">Die Aufgabe ist es nun, für jeden Frame der Videosequenz (dem Programm im Format einer </w:t>
       </w:r>
       <w:r>
+        <w:rPr>
+          <w:rFonts w:asciiTheme="majorHAnsi" w:hAnsiTheme="majorHAnsi"/>
+        </w:rPr>
         <w:t>CSV</w:t>
       </w:r>
       <w:r>
+        <w:rPr>
+          <w:rFonts w:asciiTheme="majorHAnsi" w:hAnsiTheme="majorHAnsi"/>
+        </w:rPr>
         <w:t>-Datei bereitgestellt) mithilfe der ‚Dempster</w:t>
       </w:r>
       <w:r>
+        <w:rPr>
+          <w:rFonts w:asciiTheme="majorHAnsi" w:hAnsiTheme="majorHAnsi"/>
+        </w:rPr>
         <w:t>-Shafer-Regel</w:t>
       </w:r>
       <w:r>
+        <w:rPr>
+          <w:rFonts w:asciiTheme="majorHAnsi" w:hAnsiTheme="majorHAnsi"/>
+        </w:rPr>
         <w:t>‘  eine Emotion auszugeben, basierend auf den eingelesenen Features. Zwar sollen erst die Emotionen der letzten 25 Frames ausgegeben werden, da der Gruppe aber unbekannt ist wie die Testdaten bei der Bewertung aussehen, wird für jeden Frame die erkannte Emotion ausgegeben. Zusätzlich ist zu beachten, dass bei den Testdaten der Bewertung unvollständige Featurewerte auftreten können.</w:t>
       </w:r>
     </w:p>
@@ -145,78 +258,150 @@
     <w:p>
       <w:pPr>
         <w:rPr>
+          <w:rFonts w:asciiTheme="majorHAnsi" w:hAnsiTheme="majorHAnsi"/>
           <w:sz w:val="4"/>
         </w:rPr>
       </w:pPr>
     </w:p>
     <w:p>
-      <w:r>
+      <w:pPr>
+        <w:rPr>
+          <w:rFonts w:asciiTheme="majorHAnsi" w:hAnsiTheme="majorHAnsi"/>
+        </w:rPr>
+      </w:pPr>
+      <w:r>
+        <w:rPr>
+          <w:rFonts w:asciiTheme="majorHAnsi" w:hAnsiTheme="majorHAnsi"/>
+        </w:rPr>
         <w:t>In dieser Bearbeitung existiert eine Menge von Alternativen (OMEGA), welches die Menge alle</w:t>
       </w:r>
       <w:r>
+        <w:rPr>
+          <w:rFonts w:asciiTheme="majorHAnsi" w:hAnsiTheme="majorHAnsi"/>
+        </w:rPr>
         <w:t>r</w:t>
       </w:r>
       <w:r>
+        <w:rPr>
+          <w:rFonts w:asciiTheme="majorHAnsi" w:hAnsiTheme="majorHAnsi"/>
+        </w:rPr>
         <w:t xml:space="preserve"> möglichen Emotionen beschreibt. Die Alternativenmenge ist durch die Aufgabestellung vollständig gegeben und es ist anzunehmen, dass diese sich gegenseitig ausschließen. Somit sind alle Voraussetzungen für Evidenztheorie erfüllt.</w:t>
       </w:r>
     </w:p>
     <w:p>
-      <w:r>
+      <w:pPr>
+        <w:rPr>
+          <w:rFonts w:asciiTheme="majorHAnsi" w:hAnsiTheme="majorHAnsi"/>
+        </w:rPr>
+      </w:pPr>
+      <w:r>
+        <w:rPr>
+          <w:rFonts w:asciiTheme="majorHAnsi" w:hAnsiTheme="majorHAnsi"/>
+        </w:rPr>
         <w:t>Gehen wir nun für die Emotionsbestimmung für einen Frame aus. Jedes gemessene Feature (ab Spalte 5) wird zur einer Evidenz. Diese Eviden</w:t>
       </w:r>
       <w:r>
+        <w:rPr>
+          <w:rFonts w:asciiTheme="majorHAnsi" w:hAnsiTheme="majorHAnsi"/>
+        </w:rPr>
         <w:t>z</w:t>
       </w:r>
       <w:r>
+        <w:rPr>
+          <w:rFonts w:asciiTheme="majorHAnsi" w:hAnsiTheme="majorHAnsi"/>
+        </w:rPr>
         <w:t xml:space="preserve"> besteht immer aus mindestens 2 Basismaßen. Ein Basismaß setzt sich zusammen aus einer Menge an Emotionen</w:t>
       </w:r>
       <w:r>
+        <w:rPr>
+          <w:rFonts w:asciiTheme="majorHAnsi" w:hAnsiTheme="majorHAnsi"/>
+        </w:rPr>
         <w:t xml:space="preserve">, auch genannt ‚fokale Menge‘ und deren Konfidenz. </w:t>
       </w:r>
       <w:r>
+        <w:rPr>
+          <w:rFonts w:asciiTheme="majorHAnsi" w:hAnsiTheme="majorHAnsi"/>
+        </w:rPr>
         <w:t xml:space="preserve"> </w:t>
       </w:r>
       <w:r>
+        <w:rPr>
+          <w:rFonts w:asciiTheme="majorHAnsi" w:hAnsiTheme="majorHAnsi"/>
+        </w:rPr>
         <w:t>Jede Evidenz hat immer ein ‚Omega‘-Element, also ein Basismaß in der die fokale Menge die gesamte Menge von Alternativen ist.</w:t>
       </w:r>
     </w:p>
     <w:p>
-      <w:r>
+      <w:pPr>
+        <w:rPr>
+          <w:rFonts w:asciiTheme="majorHAnsi" w:hAnsiTheme="majorHAnsi"/>
+        </w:rPr>
+      </w:pPr>
+      <w:r>
+        <w:rPr>
+          <w:rFonts w:asciiTheme="majorHAnsi" w:hAnsiTheme="majorHAnsi"/>
+        </w:rPr>
         <w:t>Schlussendlich werden alle Evidenzen, also alle gemessenen Features, akkumuliert. Daraus entsteht d</w:t>
       </w:r>
       <w:r>
+        <w:rPr>
+          <w:rFonts w:asciiTheme="majorHAnsi" w:hAnsiTheme="majorHAnsi"/>
+        </w:rPr>
         <w:t>ie</w:t>
       </w:r>
       <w:r>
+        <w:rPr>
+          <w:rFonts w:asciiTheme="majorHAnsi" w:hAnsiTheme="majorHAnsi"/>
+        </w:rPr>
         <w:t xml:space="preserve"> Evidenz (m_gesamt).</w:t>
       </w:r>
     </w:p>
     <w:p>
-      <w:r>
+      <w:pPr>
+        <w:rPr>
+          <w:rFonts w:asciiTheme="majorHAnsi" w:hAnsiTheme="majorHAnsi"/>
+        </w:rPr>
+      </w:pPr>
+      <w:r>
+        <w:rPr>
+          <w:rFonts w:asciiTheme="majorHAnsi" w:hAnsiTheme="majorHAnsi"/>
+        </w:rPr>
+        <w:lastRenderedPageBreak/>
         <w:t>Aus dem Basismaßen in m_gesamt kann dann für jede Emotion die Plausibilität errechnet werden. Die Emotion mit der höchsten Plausibilität wird schlussendlich als erkannte Emotion ausgegeben.</w:t>
       </w:r>
     </w:p>
     <w:p>
-      <w:r>
-        <w:lastRenderedPageBreak/>
+      <w:pPr>
+        <w:rPr>
+          <w:rFonts w:asciiTheme="majorHAnsi" w:hAnsiTheme="majorHAnsi"/>
+        </w:rPr>
+      </w:pPr>
+      <w:r>
+        <w:rPr>
+          <w:rFonts w:asciiTheme="majorHAnsi" w:hAnsiTheme="majorHAnsi"/>
+        </w:rPr>
         <w:t>Was ist mit Belief????</w:t>
       </w:r>
     </w:p>
-    <w:p/>
+    <w:p>
+      <w:pPr>
+        <w:rPr>
+          <w:rFonts w:asciiTheme="majorHAnsi" w:hAnsiTheme="majorHAnsi"/>
+        </w:rPr>
+      </w:pPr>
+    </w:p>
     <w:p>
       <w:pPr>
         <w:pStyle w:val="Heading1"/>
       </w:pPr>
       <w:r>
-        <w:t xml:space="preserve">Mapping: </w:t>
-      </w:r>
-      <w:r>
-        <w:t>Daten zu Kategorisierung mit stuff</w:t>
-      </w:r>
-    </w:p>
-    <w:p>
-      <w:pPr>
-        <w:rPr>
+        <w:t>Mapping: Daten zu Kategorisierung mit stuff</w:t>
+      </w:r>
+    </w:p>
+    <w:p>
+      <w:pPr>
+        <w:rPr>
+          <w:rFonts w:asciiTheme="majorHAnsi" w:hAnsiTheme="majorHAnsi"/>
           <w:sz w:val="4"/>
         </w:rPr>
       </w:pPr>
@@ -224,95 +409,1947 @@
     <w:p>
       <w:pPr>
         <w:rPr>
+          <w:rFonts w:asciiTheme="majorHAnsi" w:hAnsiTheme="majorHAnsi"/>
           <w:lang w:val="en-US"/>
         </w:rPr>
       </w:pPr>
       <w:r>
         <w:rPr>
+          <w:rFonts w:asciiTheme="majorHAnsi" w:hAnsiTheme="majorHAnsi"/>
           <w:lang w:val="en-US"/>
         </w:rPr>
-        <w:t>@Cathleen: insert stuff about y</w:t>
-      </w:r>
-      <w:r>
-        <w:rPr>
+        <w:t>@Cathleen: insert stuff about your magic here</w:t>
+      </w:r>
+    </w:p>
+    <w:p>
+      <w:pPr>
+        <w:rPr>
+          <w:rFonts w:asciiTheme="majorHAnsi" w:hAnsiTheme="majorHAnsi"/>
           <w:lang w:val="en-US"/>
         </w:rPr>
-        <w:t>our magic here</w:t>
-      </w:r>
-    </w:p>
-    <w:p>
-      <w:pPr>
-        <w:rPr>
+      </w:pPr>
+    </w:p>
+    <w:p>
+      <w:pPr>
+        <w:rPr>
+          <w:rFonts w:asciiTheme="majorHAnsi" w:hAnsiTheme="majorHAnsi"/>
           <w:lang w:val="en-US"/>
         </w:rPr>
       </w:pPr>
     </w:p>
     <w:p>
       <w:pPr>
+        <w:pStyle w:val="Title"/>
         <w:rPr>
           <w:lang w:val="en-US"/>
         </w:rPr>
       </w:pPr>
+      <w:proofErr w:type="spellStart"/>
+      <w:r>
+        <w:rPr>
+          <w:lang w:val="en-US"/>
+        </w:rPr>
+        <w:t>Methode</w:t>
+      </w:r>
+      <w:proofErr w:type="spellEnd"/>
+    </w:p>
+    <w:p>
+      <w:pPr>
+        <w:pStyle w:val="Heading1"/>
+      </w:pPr>
+      <w:r>
+        <w:t xml:space="preserve">Umsetzung </w:t>
+      </w:r>
+      <w:r>
+        <w:t>Algorithmus</w:t>
+      </w:r>
+    </w:p>
+    <w:p>
+      <w:pPr>
+        <w:rPr>
+          <w:sz w:val="8"/>
+        </w:rPr>
+      </w:pPr>
+    </w:p>
+    <w:p>
+      <w:pPr>
+        <w:rPr>
+          <w:rFonts w:asciiTheme="majorHAnsi" w:hAnsiTheme="majorHAnsi"/>
+        </w:rPr>
+      </w:pPr>
+      <w:r>
+        <w:rPr>
+          <w:rFonts w:asciiTheme="majorHAnsi" w:hAnsiTheme="majorHAnsi"/>
+          <w:noProof/>
+        </w:rPr>
+        <mc:AlternateContent>
+          <mc:Choice Requires="wps">
+            <w:drawing>
+              <wp:anchor distT="0" distB="0" distL="114300" distR="114300" simplePos="0" relativeHeight="251689984" behindDoc="0" locked="0" layoutInCell="1" allowOverlap="1" wp14:anchorId="0E6F7080" wp14:editId="320D7939">
+                <wp:simplePos x="0" y="0"/>
+                <wp:positionH relativeFrom="column">
+                  <wp:posOffset>-802787</wp:posOffset>
+                </wp:positionH>
+                <wp:positionV relativeFrom="paragraph">
+                  <wp:posOffset>329565</wp:posOffset>
+                </wp:positionV>
+                <wp:extent cx="586154" cy="211015"/>
+                <wp:effectExtent l="0" t="0" r="23495" b="17780"/>
+                <wp:wrapNone/>
+                <wp:docPr id="217" name="Text Box 2"/>
+                <wp:cNvGraphicFramePr>
+                  <a:graphicFrameLocks xmlns:a="http://schemas.openxmlformats.org/drawingml/2006/main"/>
+                </wp:cNvGraphicFramePr>
+                <a:graphic xmlns:a="http://schemas.openxmlformats.org/drawingml/2006/main">
+                  <a:graphicData uri="http://schemas.microsoft.com/office/word/2010/wordprocessingShape">
+                    <wps:wsp>
+                      <wps:cNvSpPr txBox="1">
+                        <a:spLocks noChangeArrowheads="1"/>
+                      </wps:cNvSpPr>
+                      <wps:spPr bwMode="auto">
+                        <a:xfrm>
+                          <a:off x="0" y="0"/>
+                          <a:ext cx="586154" cy="211015"/>
+                        </a:xfrm>
+                        <a:prstGeom prst="rect">
+                          <a:avLst/>
+                        </a:prstGeom>
+                        <a:solidFill>
+                          <a:srgbClr val="FFFFFF"/>
+                        </a:solidFill>
+                        <a:ln w="9525">
+                          <a:solidFill>
+                            <a:srgbClr val="000000"/>
+                          </a:solidFill>
+                          <a:miter lim="800000"/>
+                          <a:headEnd/>
+                          <a:tailEnd/>
+                        </a:ln>
+                      </wps:spPr>
+                      <wps:txbx>
+                        <w:txbxContent>
+                          <w:p>
+                            <w:pPr>
+                              <w:rPr>
+                                <w:sz w:val="14"/>
+                                <w:lang w:val="en-US"/>
+                              </w:rPr>
+                            </w:pPr>
+                            <w:r>
+                              <w:rPr>
+                                <w:sz w:val="14"/>
+                              </w:rPr>
+                              <w:t>Input CSV</w:t>
+                            </w:r>
+                          </w:p>
+                        </w:txbxContent>
+                      </wps:txbx>
+                      <wps:bodyPr rot="0" vert="horz" wrap="square" lIns="91440" tIns="45720" rIns="91440" bIns="45720" anchor="t" anchorCtr="0">
+                        <a:noAutofit/>
+                      </wps:bodyPr>
+                    </wps:wsp>
+                  </a:graphicData>
+                </a:graphic>
+                <wp14:sizeRelH relativeFrom="margin">
+                  <wp14:pctWidth>0</wp14:pctWidth>
+                </wp14:sizeRelH>
+                <wp14:sizeRelV relativeFrom="margin">
+                  <wp14:pctHeight>0</wp14:pctHeight>
+                </wp14:sizeRelV>
+              </wp:anchor>
+            </w:drawing>
+          </mc:Choice>
+          <mc:Fallback>
+            <w:pict>
+              <v:shapetype w14:anchorId="0E6F7080" id="_x0000_t202" coordsize="21600,21600" o:spt="202" path="m,l,21600r21600,l21600,xe">
+                <v:stroke joinstyle="miter"/>
+                <v:path gradientshapeok="t" o:connecttype="rect"/>
+              </v:shapetype>
+              <v:shape id="Text Box 2" o:spid="_x0000_s1026" type="#_x0000_t202" style="position:absolute;margin-left:-63.2pt;margin-top:25.95pt;width:46.15pt;height:16.6pt;z-index:251689984;visibility:visible;mso-wrap-style:square;mso-width-percent:0;mso-height-percent:0;mso-wrap-distance-left:9pt;mso-wrap-distance-top:0;mso-wrap-distance-right:9pt;mso-wrap-distance-bottom:0;mso-position-horizontal:absolute;mso-position-horizontal-relative:text;mso-position-vertical:absolute;mso-position-vertical-relative:text;mso-width-percent:0;mso-height-percent:0;mso-width-relative:margin;mso-height-relative:margin;v-text-anchor:top" o:gfxdata="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">
+                <v:textbox>
+                  <w:txbxContent>
+                    <w:p>
+                      <w:pPr>
+                        <w:rPr>
+                          <w:sz w:val="14"/>
+                          <w:lang w:val="en-US"/>
+                        </w:rPr>
+                      </w:pPr>
+                      <w:r>
+                        <w:rPr>
+                          <w:sz w:val="14"/>
+                        </w:rPr>
+                        <w:t>Input CSV</w:t>
+                      </w:r>
+                    </w:p>
+                  </w:txbxContent>
+                </v:textbox>
+              </v:shape>
+            </w:pict>
+          </mc:Fallback>
+        </mc:AlternateContent>
+      </w:r>
+      <w:r>
+        <w:rPr>
+          <w:rFonts w:asciiTheme="majorHAnsi" w:hAnsiTheme="majorHAnsi"/>
+        </w:rPr>
+        <w:t xml:space="preserve">Gesteuert wird der gesamte Ablauf des Programms von der Main-Klasse aus. </w:t>
+      </w:r>
+    </w:p>
+    <w:p>
+      <w:pPr>
+        <w:rPr>
+          <w:rFonts w:asciiTheme="majorHAnsi" w:hAnsiTheme="majorHAnsi"/>
+        </w:rPr>
+      </w:pPr>
+      <w:r>
+        <w:rPr>
+          <w:rFonts w:asciiTheme="majorHAnsi" w:hAnsiTheme="majorHAnsi"/>
+          <w:noProof/>
+        </w:rPr>
+        <mc:AlternateContent>
+          <mc:Choice Requires="wps">
+            <w:drawing>
+              <wp:anchor distT="0" distB="0" distL="114300" distR="114300" simplePos="0" relativeHeight="251658239" behindDoc="0" locked="0" layoutInCell="1" allowOverlap="1" wp14:anchorId="09CC2143" wp14:editId="1F2E5096">
+                <wp:simplePos x="0" y="0"/>
+                <wp:positionH relativeFrom="column">
+                  <wp:posOffset>-415974</wp:posOffset>
+                </wp:positionH>
+                <wp:positionV relativeFrom="paragraph">
+                  <wp:posOffset>156796</wp:posOffset>
+                </wp:positionV>
+                <wp:extent cx="744415" cy="0"/>
+                <wp:effectExtent l="0" t="76200" r="17780" b="95250"/>
+                <wp:wrapNone/>
+                <wp:docPr id="26" name="Straight Arrow Connector 26"/>
+                <wp:cNvGraphicFramePr/>
+                <a:graphic xmlns:a="http://schemas.openxmlformats.org/drawingml/2006/main">
+                  <a:graphicData uri="http://schemas.microsoft.com/office/word/2010/wordprocessingShape">
+                    <wps:wsp>
+                      <wps:cNvCnPr/>
+                      <wps:spPr>
+                        <a:xfrm>
+                          <a:off x="0" y="0"/>
+                          <a:ext cx="744415" cy="0"/>
+                        </a:xfrm>
+                        <a:prstGeom prst="straightConnector1">
+                          <a:avLst/>
+                        </a:prstGeom>
+                        <a:ln>
+                          <a:tailEnd type="triangle"/>
+                        </a:ln>
+                      </wps:spPr>
+                      <wps:style>
+                        <a:lnRef idx="1">
+                          <a:schemeClr val="accent1"/>
+                        </a:lnRef>
+                        <a:fillRef idx="0">
+                          <a:schemeClr val="accent1"/>
+                        </a:fillRef>
+                        <a:effectRef idx="0">
+                          <a:schemeClr val="accent1"/>
+                        </a:effectRef>
+                        <a:fontRef idx="minor">
+                          <a:schemeClr val="tx1"/>
+                        </a:fontRef>
+                      </wps:style>
+                      <wps:bodyPr/>
+                    </wps:wsp>
+                  </a:graphicData>
+                </a:graphic>
+                <wp14:sizeRelH relativeFrom="margin">
+                  <wp14:pctWidth>0</wp14:pctWidth>
+                </wp14:sizeRelH>
+                <wp14:sizeRelV relativeFrom="margin">
+                  <wp14:pctHeight>0</wp14:pctHeight>
+                </wp14:sizeRelV>
+              </wp:anchor>
+            </w:drawing>
+          </mc:Choice>
+          <mc:Fallback>
+            <w:pict>
+              <v:shapetype w14:anchorId="25A601DF" id="_x0000_t32" coordsize="21600,21600" o:spt="32" o:oned="t" path="m,l21600,21600e" filled="f">
+                <v:path arrowok="t" fillok="f" o:connecttype="none"/>
+                <o:lock v:ext="edit" shapetype="t"/>
+              </v:shapetype>
+              <v:shape id="Straight Arrow Connector 26" o:spid="_x0000_s1026" type="#_x0000_t32" style="position:absolute;margin-left:-32.75pt;margin-top:12.35pt;width:58.6pt;height:0;z-index:251658239;visibility:visible;mso-wrap-style:square;mso-width-percent:0;mso-height-percent:0;mso-wrap-distance-left:9pt;mso-wrap-distance-top:0;mso-wrap-distance-right:9pt;mso-wrap-distance-bottom:0;mso-position-horizontal:absolute;mso-position-horizontal-relative:text;mso-position-vertical:absolute;mso-position-vertical-relative:text;mso-width-percent:0;mso-height-percent:0;mso-width-relative:margin;mso-height-relative:margin" o:gfxdata="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" strokecolor="#4472c4 [3204]" strokeweight=".5pt">
+                <v:stroke endarrow="block" joinstyle="miter"/>
+              </v:shape>
+            </w:pict>
+          </mc:Fallback>
+        </mc:AlternateContent>
+      </w:r>
+      <w:r>
+        <w:rPr>
+          <w:rFonts w:asciiTheme="majorHAnsi" w:hAnsiTheme="majorHAnsi"/>
+          <w:noProof/>
+        </w:rPr>
+        <mc:AlternateContent>
+          <mc:Choice Requires="wps">
+            <w:drawing>
+              <wp:anchor distT="0" distB="0" distL="114300" distR="114300" simplePos="0" relativeHeight="251692032" behindDoc="0" locked="0" layoutInCell="1" allowOverlap="1" wp14:anchorId="4FCEC66F" wp14:editId="41467580">
+                <wp:simplePos x="0" y="0"/>
+                <wp:positionH relativeFrom="column">
+                  <wp:posOffset>5671283</wp:posOffset>
+                </wp:positionH>
+                <wp:positionV relativeFrom="paragraph">
+                  <wp:posOffset>20760</wp:posOffset>
+                </wp:positionV>
+                <wp:extent cx="679939" cy="211015"/>
+                <wp:effectExtent l="0" t="0" r="25400" b="17780"/>
+                <wp:wrapNone/>
+                <wp:docPr id="23" name="Text Box 2"/>
+                <wp:cNvGraphicFramePr>
+                  <a:graphicFrameLocks xmlns:a="http://schemas.openxmlformats.org/drawingml/2006/main"/>
+                </wp:cNvGraphicFramePr>
+                <a:graphic xmlns:a="http://schemas.openxmlformats.org/drawingml/2006/main">
+                  <a:graphicData uri="http://schemas.microsoft.com/office/word/2010/wordprocessingShape">
+                    <wps:wsp>
+                      <wps:cNvSpPr txBox="1">
+                        <a:spLocks noChangeArrowheads="1"/>
+                      </wps:cNvSpPr>
+                      <wps:spPr bwMode="auto">
+                        <a:xfrm>
+                          <a:off x="0" y="0"/>
+                          <a:ext cx="679939" cy="211015"/>
+                        </a:xfrm>
+                        <a:prstGeom prst="rect">
+                          <a:avLst/>
+                        </a:prstGeom>
+                        <a:solidFill>
+                          <a:srgbClr val="FFFFFF"/>
+                        </a:solidFill>
+                        <a:ln w="9525">
+                          <a:solidFill>
+                            <a:srgbClr val="000000"/>
+                          </a:solidFill>
+                          <a:miter lim="800000"/>
+                          <a:headEnd/>
+                          <a:tailEnd/>
+                        </a:ln>
+                      </wps:spPr>
+                      <wps:txbx>
+                        <w:txbxContent>
+                          <w:p>
+                            <w:pPr>
+                              <w:rPr>
+                                <w:sz w:val="14"/>
+                                <w:lang w:val="en-US"/>
+                              </w:rPr>
+                            </w:pPr>
+                            <w:r>
+                              <w:rPr>
+                                <w:sz w:val="14"/>
+                              </w:rPr>
+                              <w:t>Output Datei</w:t>
+                            </w:r>
+                          </w:p>
+                        </w:txbxContent>
+                      </wps:txbx>
+                      <wps:bodyPr rot="0" vert="horz" wrap="square" lIns="91440" tIns="45720" rIns="91440" bIns="45720" anchor="t" anchorCtr="0">
+                        <a:noAutofit/>
+                      </wps:bodyPr>
+                    </wps:wsp>
+                  </a:graphicData>
+                </a:graphic>
+                <wp14:sizeRelH relativeFrom="margin">
+                  <wp14:pctWidth>0</wp14:pctWidth>
+                </wp14:sizeRelH>
+                <wp14:sizeRelV relativeFrom="margin">
+                  <wp14:pctHeight>0</wp14:pctHeight>
+                </wp14:sizeRelV>
+              </wp:anchor>
+            </w:drawing>
+          </mc:Choice>
+          <mc:Fallback>
+            <w:pict>
+              <v:shape w14:anchorId="4FCEC66F" id="_x0000_s1027" type="#_x0000_t202" style="position:absolute;margin-left:446.55pt;margin-top:1.65pt;width:53.55pt;height:16.6pt;z-index:251692032;visibility:visible;mso-wrap-style:square;mso-width-percent:0;mso-height-percent:0;mso-wrap-distance-left:9pt;mso-wrap-distance-top:0;mso-wrap-distance-right:9pt;mso-wrap-distance-bottom:0;mso-position-horizontal:absolute;mso-position-horizontal-relative:text;mso-position-vertical:absolute;mso-position-vertical-relative:text;mso-width-percent:0;mso-height-percent:0;mso-width-relative:margin;mso-height-relative:margin;v-text-anchor:top" o:gfxdata="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">
+                <v:textbox>
+                  <w:txbxContent>
+                    <w:p>
+                      <w:pPr>
+                        <w:rPr>
+                          <w:sz w:val="14"/>
+                          <w:lang w:val="en-US"/>
+                        </w:rPr>
+                      </w:pPr>
+                      <w:r>
+                        <w:rPr>
+                          <w:sz w:val="14"/>
+                        </w:rPr>
+                        <w:t>Output Datei</w:t>
+                      </w:r>
+                    </w:p>
+                  </w:txbxContent>
+                </v:textbox>
+              </v:shape>
+            </w:pict>
+          </mc:Fallback>
+        </mc:AlternateContent>
+      </w:r>
+      <w:r>
+        <w:rPr>
+          <w:rFonts w:asciiTheme="majorHAnsi" w:hAnsiTheme="majorHAnsi"/>
+          <w:noProof/>
+        </w:rPr>
+        <mc:AlternateContent>
+          <mc:Choice Requires="wps">
+            <w:drawing>
+              <wp:anchor distT="0" distB="0" distL="114300" distR="114300" simplePos="0" relativeHeight="251672576" behindDoc="0" locked="0" layoutInCell="1" allowOverlap="1" wp14:anchorId="17B77BEF" wp14:editId="73069578">
+                <wp:simplePos x="0" y="0"/>
+                <wp:positionH relativeFrom="column">
+                  <wp:posOffset>4870645</wp:posOffset>
+                </wp:positionH>
+                <wp:positionV relativeFrom="paragraph">
+                  <wp:posOffset>121138</wp:posOffset>
+                </wp:positionV>
+                <wp:extent cx="744415" cy="0"/>
+                <wp:effectExtent l="0" t="76200" r="17780" b="95250"/>
+                <wp:wrapNone/>
+                <wp:docPr id="8" name="Straight Arrow Connector 8"/>
+                <wp:cNvGraphicFramePr/>
+                <a:graphic xmlns:a="http://schemas.openxmlformats.org/drawingml/2006/main">
+                  <a:graphicData uri="http://schemas.microsoft.com/office/word/2010/wordprocessingShape">
+                    <wps:wsp>
+                      <wps:cNvCnPr/>
+                      <wps:spPr>
+                        <a:xfrm>
+                          <a:off x="0" y="0"/>
+                          <a:ext cx="744415" cy="0"/>
+                        </a:xfrm>
+                        <a:prstGeom prst="straightConnector1">
+                          <a:avLst/>
+                        </a:prstGeom>
+                        <a:ln>
+                          <a:tailEnd type="triangle"/>
+                        </a:ln>
+                      </wps:spPr>
+                      <wps:style>
+                        <a:lnRef idx="1">
+                          <a:schemeClr val="accent1"/>
+                        </a:lnRef>
+                        <a:fillRef idx="0">
+                          <a:schemeClr val="accent1"/>
+                        </a:fillRef>
+                        <a:effectRef idx="0">
+                          <a:schemeClr val="accent1"/>
+                        </a:effectRef>
+                        <a:fontRef idx="minor">
+                          <a:schemeClr val="tx1"/>
+                        </a:fontRef>
+                      </wps:style>
+                      <wps:bodyPr/>
+                    </wps:wsp>
+                  </a:graphicData>
+                </a:graphic>
+              </wp:anchor>
+            </w:drawing>
+          </mc:Choice>
+          <mc:Fallback>
+            <w:pict>
+              <v:shape w14:anchorId="2AB813B4" id="Straight Arrow Connector 8" o:spid="_x0000_s1026" type="#_x0000_t32" style="position:absolute;margin-left:383.5pt;margin-top:9.55pt;width:58.6pt;height:0;z-index:251672576;visibility:visible;mso-wrap-style:square;mso-wrap-distance-left:9pt;mso-wrap-distance-top:0;mso-wrap-distance-right:9pt;mso-wrap-distance-bottom:0;mso-position-horizontal:absolute;mso-position-horizontal-relative:text;mso-position-vertical:absolute;mso-position-vertical-relative:text" o:gfxdata="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" strokecolor="#4472c4 [3204]" strokeweight=".5pt">
+                <v:stroke endarrow="block" joinstyle="miter"/>
+              </v:shape>
+            </w:pict>
+          </mc:Fallback>
+        </mc:AlternateContent>
+      </w:r>
+      <w:r>
+        <w:rPr>
+          <w:rFonts w:asciiTheme="majorHAnsi" w:hAnsiTheme="majorHAnsi"/>
+          <w:noProof/>
+        </w:rPr>
+        <mc:AlternateContent>
+          <mc:Choice Requires="wps">
+            <w:drawing>
+              <wp:anchor distT="0" distB="0" distL="114300" distR="114300" simplePos="0" relativeHeight="251659264" behindDoc="0" locked="0" layoutInCell="1" allowOverlap="1" wp14:anchorId="19FD3B29" wp14:editId="168C0FA1">
+                <wp:simplePos x="0" y="0"/>
+                <wp:positionH relativeFrom="margin">
+                  <wp:posOffset>328246</wp:posOffset>
+                </wp:positionH>
+                <wp:positionV relativeFrom="paragraph">
+                  <wp:posOffset>9916</wp:posOffset>
+                </wp:positionV>
+                <wp:extent cx="4542204" cy="287215"/>
+                <wp:effectExtent l="0" t="0" r="10795" b="17780"/>
+                <wp:wrapNone/>
+                <wp:docPr id="1" name="Rectangle 1"/>
+                <wp:cNvGraphicFramePr/>
+                <a:graphic xmlns:a="http://schemas.openxmlformats.org/drawingml/2006/main">
+                  <a:graphicData uri="http://schemas.microsoft.com/office/word/2010/wordprocessingShape">
+                    <wps:wsp>
+                      <wps:cNvSpPr/>
+                      <wps:spPr>
+                        <a:xfrm>
+                          <a:off x="0" y="0"/>
+                          <a:ext cx="4542204" cy="287215"/>
+                        </a:xfrm>
+                        <a:prstGeom prst="rect">
+                          <a:avLst/>
+                        </a:prstGeom>
+                      </wps:spPr>
+                      <wps:style>
+                        <a:lnRef idx="1">
+                          <a:schemeClr val="accent1"/>
+                        </a:lnRef>
+                        <a:fillRef idx="2">
+                          <a:schemeClr val="accent1"/>
+                        </a:fillRef>
+                        <a:effectRef idx="1">
+                          <a:schemeClr val="accent1"/>
+                        </a:effectRef>
+                        <a:fontRef idx="minor">
+                          <a:schemeClr val="dk1"/>
+                        </a:fontRef>
+                      </wps:style>
+                      <wps:txbx>
+                        <w:txbxContent>
+                          <w:p>
+                            <w:pPr>
+                              <w:jc w:val="center"/>
+                            </w:pPr>
+                            <w:r>
+                              <w:t>Main</w:t>
+                            </w:r>
+                          </w:p>
+                        </w:txbxContent>
+                      </wps:txbx>
+                      <wps:bodyPr rot="0" spcFirstLastPara="0" vertOverflow="overflow" horzOverflow="overflow" vert="horz" wrap="square" lIns="91440" tIns="45720" rIns="91440" bIns="45720" numCol="1" spcCol="0" rtlCol="0" fromWordArt="0" anchor="ctr" anchorCtr="0" forceAA="0" compatLnSpc="1">
+                        <a:prstTxWarp prst="textNoShape">
+                          <a:avLst/>
+                        </a:prstTxWarp>
+                        <a:noAutofit/>
+                      </wps:bodyPr>
+                    </wps:wsp>
+                  </a:graphicData>
+                </a:graphic>
+                <wp14:sizeRelH relativeFrom="margin">
+                  <wp14:pctWidth>0</wp14:pctWidth>
+                </wp14:sizeRelH>
+                <wp14:sizeRelV relativeFrom="margin">
+                  <wp14:pctHeight>0</wp14:pctHeight>
+                </wp14:sizeRelV>
+              </wp:anchor>
+            </w:drawing>
+          </mc:Choice>
+          <mc:Fallback>
+            <w:pict>
+              <v:rect w14:anchorId="19FD3B29" id="Rectangle 1" o:spid="_x0000_s1028" style="position:absolute;margin-left:25.85pt;margin-top:.8pt;width:357.65pt;height:22.6pt;z-index:251659264;visibility:visible;mso-wrap-style:square;mso-width-percent:0;mso-height-percent:0;mso-wrap-distance-left:9pt;mso-wrap-distance-top:0;mso-wrap-distance-right:9pt;mso-wrap-distance-bottom:0;mso-position-horizontal:absolute;mso-position-horizontal-relative:margin;mso-position-vertical:absolute;mso-position-vertical-relative:text;mso-width-percent:0;mso-height-percent:0;mso-width-relative:margin;mso-height-relative:margin;v-text-anchor:middle" o:gfxdata="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" fillcolor="#82a0d7 [2164]" strokecolor="#4472c4 [3204]" strokeweight=".5pt">
+                <v:fill color2="#678ccf [2612]" rotate="t" colors="0 #a8b7df;.5 #9aabd9;1 #879ed7" focus="100%" type="gradient">
+                  <o:fill v:ext="view" type="gradientUnscaled"/>
+                </v:fill>
+                <v:textbox>
+                  <w:txbxContent>
+                    <w:p>
+                      <w:pPr>
+                        <w:jc w:val="center"/>
+                      </w:pPr>
+                      <w:r>
+                        <w:t>Main</w:t>
+                      </w:r>
+                    </w:p>
+                  </w:txbxContent>
+                </v:textbox>
+                <w10:wrap anchorx="margin"/>
+              </v:rect>
+            </w:pict>
+          </mc:Fallback>
+        </mc:AlternateContent>
+      </w:r>
+    </w:p>
+    <w:p>
+      <w:pPr>
+        <w:rPr>
+          <w:rFonts w:asciiTheme="majorHAnsi" w:hAnsiTheme="majorHAnsi"/>
+        </w:rPr>
+      </w:pPr>
+      <w:r>
+        <w:rPr>
+          <w:rFonts w:asciiTheme="majorHAnsi" w:hAnsiTheme="majorHAnsi"/>
+          <w:noProof/>
+        </w:rPr>
+        <mc:AlternateContent>
+          <mc:Choice Requires="wps">
+            <w:drawing>
+              <wp:anchor distT="0" distB="0" distL="114300" distR="114300" simplePos="0" relativeHeight="251687936" behindDoc="0" locked="0" layoutInCell="1" allowOverlap="1" wp14:anchorId="7B0B10CF" wp14:editId="0DC31A84">
+                <wp:simplePos x="0" y="0"/>
+                <wp:positionH relativeFrom="column">
+                  <wp:posOffset>2308860</wp:posOffset>
+                </wp:positionH>
+                <wp:positionV relativeFrom="paragraph">
+                  <wp:posOffset>16657</wp:posOffset>
+                </wp:positionV>
+                <wp:extent cx="0" cy="422030"/>
+                <wp:effectExtent l="76200" t="0" r="57150" b="54610"/>
+                <wp:wrapNone/>
+                <wp:docPr id="20" name="Straight Arrow Connector 20"/>
+                <wp:cNvGraphicFramePr/>
+                <a:graphic xmlns:a="http://schemas.openxmlformats.org/drawingml/2006/main">
+                  <a:graphicData uri="http://schemas.microsoft.com/office/word/2010/wordprocessingShape">
+                    <wps:wsp>
+                      <wps:cNvCnPr/>
+                      <wps:spPr>
+                        <a:xfrm>
+                          <a:off x="0" y="0"/>
+                          <a:ext cx="0" cy="422030"/>
+                        </a:xfrm>
+                        <a:prstGeom prst="straightConnector1">
+                          <a:avLst/>
+                        </a:prstGeom>
+                        <a:ln>
+                          <a:tailEnd type="triangle"/>
+                        </a:ln>
+                      </wps:spPr>
+                      <wps:style>
+                        <a:lnRef idx="1">
+                          <a:schemeClr val="accent1"/>
+                        </a:lnRef>
+                        <a:fillRef idx="0">
+                          <a:schemeClr val="accent1"/>
+                        </a:fillRef>
+                        <a:effectRef idx="0">
+                          <a:schemeClr val="accent1"/>
+                        </a:effectRef>
+                        <a:fontRef idx="minor">
+                          <a:schemeClr val="tx1"/>
+                        </a:fontRef>
+                      </wps:style>
+                      <wps:bodyPr/>
+                    </wps:wsp>
+                  </a:graphicData>
+                </a:graphic>
+              </wp:anchor>
+            </w:drawing>
+          </mc:Choice>
+          <mc:Fallback>
+            <w:pict>
+              <v:shape w14:anchorId="0EDBD3DB" id="Straight Arrow Connector 20" o:spid="_x0000_s1026" type="#_x0000_t32" style="position:absolute;margin-left:181.8pt;margin-top:1.3pt;width:0;height:33.25pt;z-index:251687936;visibility:visible;mso-wrap-style:square;mso-wrap-distance-left:9pt;mso-wrap-distance-top:0;mso-wrap-distance-right:9pt;mso-wrap-distance-bottom:0;mso-position-horizontal:absolute;mso-position-horizontal-relative:text;mso-position-vertical:absolute;mso-position-vertical-relative:text" o:gfxdata="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" strokecolor="#4472c4 [3204]" strokeweight=".5pt">
+                <v:stroke endarrow="block" joinstyle="miter"/>
+              </v:shape>
+            </w:pict>
+          </mc:Fallback>
+        </mc:AlternateContent>
+      </w:r>
+      <w:r>
+        <w:rPr>
+          <w:rFonts w:asciiTheme="majorHAnsi" w:hAnsiTheme="majorHAnsi"/>
+          <w:noProof/>
+        </w:rPr>
+        <mc:AlternateContent>
+          <mc:Choice Requires="wps">
+            <w:drawing>
+              <wp:anchor distT="0" distB="0" distL="114300" distR="114300" simplePos="0" relativeHeight="251685888" behindDoc="0" locked="0" layoutInCell="1" allowOverlap="1" wp14:anchorId="51609588" wp14:editId="0390FAB3">
+                <wp:simplePos x="0" y="0"/>
+                <wp:positionH relativeFrom="margin">
+                  <wp:align>center</wp:align>
+                </wp:positionH>
+                <wp:positionV relativeFrom="paragraph">
+                  <wp:posOffset>8255</wp:posOffset>
+                </wp:positionV>
+                <wp:extent cx="0" cy="427990"/>
+                <wp:effectExtent l="76200" t="38100" r="57150" b="10160"/>
+                <wp:wrapNone/>
+                <wp:docPr id="19" name="Straight Arrow Connector 19"/>
+                <wp:cNvGraphicFramePr/>
+                <a:graphic xmlns:a="http://schemas.openxmlformats.org/drawingml/2006/main">
+                  <a:graphicData uri="http://schemas.microsoft.com/office/word/2010/wordprocessingShape">
+                    <wps:wsp>
+                      <wps:cNvCnPr/>
+                      <wps:spPr>
+                        <a:xfrm flipV="1">
+                          <a:off x="0" y="0"/>
+                          <a:ext cx="0" cy="427990"/>
+                        </a:xfrm>
+                        <a:prstGeom prst="straightConnector1">
+                          <a:avLst/>
+                        </a:prstGeom>
+                        <a:ln>
+                          <a:tailEnd type="triangle"/>
+                        </a:ln>
+                      </wps:spPr>
+                      <wps:style>
+                        <a:lnRef idx="1">
+                          <a:schemeClr val="accent1"/>
+                        </a:lnRef>
+                        <a:fillRef idx="0">
+                          <a:schemeClr val="accent1"/>
+                        </a:fillRef>
+                        <a:effectRef idx="0">
+                          <a:schemeClr val="accent1"/>
+                        </a:effectRef>
+                        <a:fontRef idx="minor">
+                          <a:schemeClr val="tx1"/>
+                        </a:fontRef>
+                      </wps:style>
+                      <wps:bodyPr/>
+                    </wps:wsp>
+                  </a:graphicData>
+                </a:graphic>
+              </wp:anchor>
+            </w:drawing>
+          </mc:Choice>
+          <mc:Fallback>
+            <w:pict>
+              <v:shape w14:anchorId="52300BD7" id="Straight Arrow Connector 19" o:spid="_x0000_s1026" type="#_x0000_t32" style="position:absolute;margin-left:0;margin-top:.65pt;width:0;height:33.7pt;flip:y;z-index:251685888;visibility:visible;mso-wrap-style:square;mso-wrap-distance-left:9pt;mso-wrap-distance-top:0;mso-wrap-distance-right:9pt;mso-wrap-distance-bottom:0;mso-position-horizontal:center;mso-position-horizontal-relative:margin;mso-position-vertical:absolute;mso-position-vertical-relative:text" o:gfxdata="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" strokecolor="#4472c4 [3204]" strokeweight=".5pt">
+                <v:stroke endarrow="block" joinstyle="miter"/>
+                <w10:wrap anchorx="margin"/>
+              </v:shape>
+            </w:pict>
+          </mc:Fallback>
+        </mc:AlternateContent>
+      </w:r>
+      <w:r>
+        <w:rPr>
+          <w:rFonts w:asciiTheme="majorHAnsi" w:hAnsiTheme="majorHAnsi"/>
+          <w:noProof/>
+        </w:rPr>
+        <mc:AlternateContent>
+          <mc:Choice Requires="wps">
+            <w:drawing>
+              <wp:anchor distT="0" distB="0" distL="114300" distR="114300" simplePos="0" relativeHeight="251681792" behindDoc="0" locked="0" layoutInCell="1" allowOverlap="1" wp14:anchorId="51F4078D" wp14:editId="5094AAD1">
+                <wp:simplePos x="0" y="0"/>
+                <wp:positionH relativeFrom="column">
+                  <wp:posOffset>3961960</wp:posOffset>
+                </wp:positionH>
+                <wp:positionV relativeFrom="paragraph">
+                  <wp:posOffset>5080</wp:posOffset>
+                </wp:positionV>
+                <wp:extent cx="0" cy="422030"/>
+                <wp:effectExtent l="76200" t="0" r="57150" b="54610"/>
+                <wp:wrapNone/>
+                <wp:docPr id="17" name="Straight Arrow Connector 17"/>
+                <wp:cNvGraphicFramePr/>
+                <a:graphic xmlns:a="http://schemas.openxmlformats.org/drawingml/2006/main">
+                  <a:graphicData uri="http://schemas.microsoft.com/office/word/2010/wordprocessingShape">
+                    <wps:wsp>
+                      <wps:cNvCnPr/>
+                      <wps:spPr>
+                        <a:xfrm>
+                          <a:off x="0" y="0"/>
+                          <a:ext cx="0" cy="422030"/>
+                        </a:xfrm>
+                        <a:prstGeom prst="straightConnector1">
+                          <a:avLst/>
+                        </a:prstGeom>
+                        <a:ln>
+                          <a:tailEnd type="triangle"/>
+                        </a:ln>
+                      </wps:spPr>
+                      <wps:style>
+                        <a:lnRef idx="1">
+                          <a:schemeClr val="accent1"/>
+                        </a:lnRef>
+                        <a:fillRef idx="0">
+                          <a:schemeClr val="accent1"/>
+                        </a:fillRef>
+                        <a:effectRef idx="0">
+                          <a:schemeClr val="accent1"/>
+                        </a:effectRef>
+                        <a:fontRef idx="minor">
+                          <a:schemeClr val="tx1"/>
+                        </a:fontRef>
+                      </wps:style>
+                      <wps:bodyPr/>
+                    </wps:wsp>
+                  </a:graphicData>
+                </a:graphic>
+              </wp:anchor>
+            </w:drawing>
+          </mc:Choice>
+          <mc:Fallback>
+            <w:pict>
+              <v:shape w14:anchorId="0F2DB50A" id="Straight Arrow Connector 17" o:spid="_x0000_s1026" type="#_x0000_t32" style="position:absolute;margin-left:311.95pt;margin-top:.4pt;width:0;height:33.25pt;z-index:251681792;visibility:visible;mso-wrap-style:square;mso-wrap-distance-left:9pt;mso-wrap-distance-top:0;mso-wrap-distance-right:9pt;mso-wrap-distance-bottom:0;mso-position-horizontal:absolute;mso-position-horizontal-relative:text;mso-position-vertical:absolute;mso-position-vertical-relative:text" o:gfxdata="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" strokecolor="#4472c4 [3204]" strokeweight=".5pt">
+                <v:stroke endarrow="block" joinstyle="miter"/>
+              </v:shape>
+            </w:pict>
+          </mc:Fallback>
+        </mc:AlternateContent>
+      </w:r>
+      <w:r>
+        <w:rPr>
+          <w:rFonts w:asciiTheme="majorHAnsi" w:hAnsiTheme="majorHAnsi"/>
+          <w:noProof/>
+        </w:rPr>
+        <mc:AlternateContent>
+          <mc:Choice Requires="wps">
+            <w:drawing>
+              <wp:anchor distT="0" distB="0" distL="114300" distR="114300" simplePos="0" relativeHeight="251683840" behindDoc="0" locked="0" layoutInCell="1" allowOverlap="1" wp14:anchorId="55DA896E" wp14:editId="0B5A2488">
+                <wp:simplePos x="0" y="0"/>
+                <wp:positionH relativeFrom="column">
+                  <wp:posOffset>4571707</wp:posOffset>
+                </wp:positionH>
+                <wp:positionV relativeFrom="paragraph">
+                  <wp:posOffset>4690</wp:posOffset>
+                </wp:positionV>
+                <wp:extent cx="0" cy="428087"/>
+                <wp:effectExtent l="76200" t="38100" r="57150" b="10160"/>
+                <wp:wrapNone/>
+                <wp:docPr id="18" name="Straight Arrow Connector 18"/>
+                <wp:cNvGraphicFramePr/>
+                <a:graphic xmlns:a="http://schemas.openxmlformats.org/drawingml/2006/main">
+                  <a:graphicData uri="http://schemas.microsoft.com/office/word/2010/wordprocessingShape">
+                    <wps:wsp>
+                      <wps:cNvCnPr/>
+                      <wps:spPr>
+                        <a:xfrm flipV="1">
+                          <a:off x="0" y="0"/>
+                          <a:ext cx="0" cy="428087"/>
+                        </a:xfrm>
+                        <a:prstGeom prst="straightConnector1">
+                          <a:avLst/>
+                        </a:prstGeom>
+                        <a:ln>
+                          <a:tailEnd type="triangle"/>
+                        </a:ln>
+                      </wps:spPr>
+                      <wps:style>
+                        <a:lnRef idx="1">
+                          <a:schemeClr val="accent1"/>
+                        </a:lnRef>
+                        <a:fillRef idx="0">
+                          <a:schemeClr val="accent1"/>
+                        </a:fillRef>
+                        <a:effectRef idx="0">
+                          <a:schemeClr val="accent1"/>
+                        </a:effectRef>
+                        <a:fontRef idx="minor">
+                          <a:schemeClr val="tx1"/>
+                        </a:fontRef>
+                      </wps:style>
+                      <wps:bodyPr/>
+                    </wps:wsp>
+                  </a:graphicData>
+                </a:graphic>
+              </wp:anchor>
+            </w:drawing>
+          </mc:Choice>
+          <mc:Fallback>
+            <w:pict>
+              <v:shape w14:anchorId="48EF4372" id="Straight Arrow Connector 18" o:spid="_x0000_s1026" type="#_x0000_t32" style="position:absolute;margin-left:5in;margin-top:.35pt;width:0;height:33.7pt;flip:y;z-index:251683840;visibility:visible;mso-wrap-style:square;mso-wrap-distance-left:9pt;mso-wrap-distance-top:0;mso-wrap-distance-right:9pt;mso-wrap-distance-bottom:0;mso-position-horizontal:absolute;mso-position-horizontal-relative:text;mso-position-vertical:absolute;mso-position-vertical-relative:text" o:gfxdata="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" strokecolor="#4472c4 [3204]" strokeweight=".5pt">
+                <v:stroke endarrow="block" joinstyle="miter"/>
+              </v:shape>
+            </w:pict>
+          </mc:Fallback>
+        </mc:AlternateContent>
+      </w:r>
+      <w:r>
+        <w:rPr>
+          <w:rFonts w:asciiTheme="majorHAnsi" w:hAnsiTheme="majorHAnsi"/>
+          <w:noProof/>
+        </w:rPr>
+        <mc:AlternateContent>
+          <mc:Choice Requires="wps">
+            <w:drawing>
+              <wp:anchor distT="0" distB="0" distL="114300" distR="114300" simplePos="0" relativeHeight="251674624" behindDoc="0" locked="0" layoutInCell="1" allowOverlap="1" wp14:anchorId="3E50DB19" wp14:editId="429763E0">
+                <wp:simplePos x="0" y="0"/>
+                <wp:positionH relativeFrom="column">
+                  <wp:posOffset>1154723</wp:posOffset>
+                </wp:positionH>
+                <wp:positionV relativeFrom="paragraph">
+                  <wp:posOffset>11186</wp:posOffset>
+                </wp:positionV>
+                <wp:extent cx="0" cy="428087"/>
+                <wp:effectExtent l="76200" t="38100" r="57150" b="10160"/>
+                <wp:wrapNone/>
+                <wp:docPr id="12" name="Straight Arrow Connector 12"/>
+                <wp:cNvGraphicFramePr/>
+                <a:graphic xmlns:a="http://schemas.openxmlformats.org/drawingml/2006/main">
+                  <a:graphicData uri="http://schemas.microsoft.com/office/word/2010/wordprocessingShape">
+                    <wps:wsp>
+                      <wps:cNvCnPr/>
+                      <wps:spPr>
+                        <a:xfrm flipV="1">
+                          <a:off x="0" y="0"/>
+                          <a:ext cx="0" cy="428087"/>
+                        </a:xfrm>
+                        <a:prstGeom prst="straightConnector1">
+                          <a:avLst/>
+                        </a:prstGeom>
+                        <a:ln>
+                          <a:tailEnd type="triangle"/>
+                        </a:ln>
+                      </wps:spPr>
+                      <wps:style>
+                        <a:lnRef idx="1">
+                          <a:schemeClr val="accent1"/>
+                        </a:lnRef>
+                        <a:fillRef idx="0">
+                          <a:schemeClr val="accent1"/>
+                        </a:fillRef>
+                        <a:effectRef idx="0">
+                          <a:schemeClr val="accent1"/>
+                        </a:effectRef>
+                        <a:fontRef idx="minor">
+                          <a:schemeClr val="tx1"/>
+                        </a:fontRef>
+                      </wps:style>
+                      <wps:bodyPr/>
+                    </wps:wsp>
+                  </a:graphicData>
+                </a:graphic>
+              </wp:anchor>
+            </w:drawing>
+          </mc:Choice>
+          <mc:Fallback>
+            <w:pict>
+              <v:shape w14:anchorId="095916CF" id="Straight Arrow Connector 12" o:spid="_x0000_s1026" type="#_x0000_t32" style="position:absolute;margin-left:90.9pt;margin-top:.9pt;width:0;height:33.7pt;flip:y;z-index:251674624;visibility:visible;mso-wrap-style:square;mso-wrap-distance-left:9pt;mso-wrap-distance-top:0;mso-wrap-distance-right:9pt;mso-wrap-distance-bottom:0;mso-position-horizontal:absolute;mso-position-horizontal-relative:text;mso-position-vertical:absolute;mso-position-vertical-relative:text" o:gfxdata="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" strokecolor="#4472c4 [3204]" strokeweight=".5pt">
+                <v:stroke endarrow="block" joinstyle="miter"/>
+              </v:shape>
+            </w:pict>
+          </mc:Fallback>
+        </mc:AlternateContent>
+      </w:r>
+      <w:r>
+        <w:rPr>
+          <w:rFonts w:asciiTheme="majorHAnsi" w:hAnsiTheme="majorHAnsi"/>
+          <w:noProof/>
+        </w:rPr>
+        <mc:AlternateContent>
+          <mc:Choice Requires="wps">
+            <w:drawing>
+              <wp:anchor distT="0" distB="0" distL="114300" distR="114300" simplePos="0" relativeHeight="251673600" behindDoc="0" locked="0" layoutInCell="1" allowOverlap="1" wp14:anchorId="3E08467D" wp14:editId="0F22BCE5">
+                <wp:simplePos x="0" y="0"/>
+                <wp:positionH relativeFrom="column">
+                  <wp:posOffset>562708</wp:posOffset>
+                </wp:positionH>
+                <wp:positionV relativeFrom="paragraph">
+                  <wp:posOffset>17243</wp:posOffset>
+                </wp:positionV>
+                <wp:extent cx="0" cy="422030"/>
+                <wp:effectExtent l="76200" t="0" r="57150" b="54610"/>
+                <wp:wrapNone/>
+                <wp:docPr id="10" name="Straight Arrow Connector 10"/>
+                <wp:cNvGraphicFramePr/>
+                <a:graphic xmlns:a="http://schemas.openxmlformats.org/drawingml/2006/main">
+                  <a:graphicData uri="http://schemas.microsoft.com/office/word/2010/wordprocessingShape">
+                    <wps:wsp>
+                      <wps:cNvCnPr/>
+                      <wps:spPr>
+                        <a:xfrm>
+                          <a:off x="0" y="0"/>
+                          <a:ext cx="0" cy="422030"/>
+                        </a:xfrm>
+                        <a:prstGeom prst="straightConnector1">
+                          <a:avLst/>
+                        </a:prstGeom>
+                        <a:ln>
+                          <a:tailEnd type="triangle"/>
+                        </a:ln>
+                      </wps:spPr>
+                      <wps:style>
+                        <a:lnRef idx="1">
+                          <a:schemeClr val="accent1"/>
+                        </a:lnRef>
+                        <a:fillRef idx="0">
+                          <a:schemeClr val="accent1"/>
+                        </a:fillRef>
+                        <a:effectRef idx="0">
+                          <a:schemeClr val="accent1"/>
+                        </a:effectRef>
+                        <a:fontRef idx="minor">
+                          <a:schemeClr val="tx1"/>
+                        </a:fontRef>
+                      </wps:style>
+                      <wps:bodyPr/>
+                    </wps:wsp>
+                  </a:graphicData>
+                </a:graphic>
+              </wp:anchor>
+            </w:drawing>
+          </mc:Choice>
+          <mc:Fallback>
+            <w:pict>
+              <v:shape w14:anchorId="4DC48AC7" id="Straight Arrow Connector 10" o:spid="_x0000_s1026" type="#_x0000_t32" style="position:absolute;margin-left:44.3pt;margin-top:1.35pt;width:0;height:33.25pt;z-index:251673600;visibility:visible;mso-wrap-style:square;mso-wrap-distance-left:9pt;mso-wrap-distance-top:0;mso-wrap-distance-right:9pt;mso-wrap-distance-bottom:0;mso-position-horizontal:absolute;mso-position-horizontal-relative:text;mso-position-vertical:absolute;mso-position-vertical-relative:text" o:gfxdata="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" strokecolor="#4472c4 [3204]" strokeweight=".5pt">
+                <v:stroke endarrow="block" joinstyle="miter"/>
+              </v:shape>
+            </w:pict>
+          </mc:Fallback>
+        </mc:AlternateContent>
+      </w:r>
+    </w:p>
+    <w:p>
+      <w:pPr>
+        <w:rPr>
+          <w:rFonts w:asciiTheme="majorHAnsi" w:hAnsiTheme="majorHAnsi"/>
+        </w:rPr>
+      </w:pPr>
+      <w:r>
+        <w:rPr>
+          <w:rFonts w:asciiTheme="majorHAnsi" w:hAnsiTheme="majorHAnsi"/>
+          <w:noProof/>
+        </w:rPr>
+        <mc:AlternateContent>
+          <mc:Choice Requires="wps">
+            <w:drawing>
+              <wp:anchor distT="0" distB="0" distL="114300" distR="114300" simplePos="0" relativeHeight="251667456" behindDoc="0" locked="0" layoutInCell="1" allowOverlap="1" wp14:anchorId="4ECC779C" wp14:editId="70EE43F4">
+                <wp:simplePos x="0" y="0"/>
+                <wp:positionH relativeFrom="column">
+                  <wp:posOffset>3692769</wp:posOffset>
+                </wp:positionH>
+                <wp:positionV relativeFrom="paragraph">
+                  <wp:posOffset>153523</wp:posOffset>
+                </wp:positionV>
+                <wp:extent cx="1183640" cy="310515"/>
+                <wp:effectExtent l="0" t="0" r="16510" b="13335"/>
+                <wp:wrapNone/>
+                <wp:docPr id="5" name="Rectangle 5"/>
+                <wp:cNvGraphicFramePr/>
+                <a:graphic xmlns:a="http://schemas.openxmlformats.org/drawingml/2006/main">
+                  <a:graphicData uri="http://schemas.microsoft.com/office/word/2010/wordprocessingShape">
+                    <wps:wsp>
+                      <wps:cNvSpPr/>
+                      <wps:spPr>
+                        <a:xfrm>
+                          <a:off x="0" y="0"/>
+                          <a:ext cx="1183640" cy="310515"/>
+                        </a:xfrm>
+                        <a:prstGeom prst="rect">
+                          <a:avLst/>
+                        </a:prstGeom>
+                      </wps:spPr>
+                      <wps:style>
+                        <a:lnRef idx="1">
+                          <a:schemeClr val="accent1"/>
+                        </a:lnRef>
+                        <a:fillRef idx="2">
+                          <a:schemeClr val="accent1"/>
+                        </a:fillRef>
+                        <a:effectRef idx="1">
+                          <a:schemeClr val="accent1"/>
+                        </a:effectRef>
+                        <a:fontRef idx="minor">
+                          <a:schemeClr val="dk1"/>
+                        </a:fontRef>
+                      </wps:style>
+                      <wps:txbx>
+                        <w:txbxContent>
+                          <w:p>
+                            <w:pPr>
+                              <w:jc w:val="center"/>
+                            </w:pPr>
+                            <w:r>
+                              <w:t>Dempster-S-Rule</w:t>
+                            </w:r>
+                          </w:p>
+                        </w:txbxContent>
+                      </wps:txbx>
+                      <wps:bodyPr rot="0" spcFirstLastPara="0" vertOverflow="overflow" horzOverflow="overflow" vert="horz" wrap="square" lIns="91440" tIns="45720" rIns="91440" bIns="45720" numCol="1" spcCol="0" rtlCol="0" fromWordArt="0" anchor="ctr" anchorCtr="0" forceAA="0" compatLnSpc="1">
+                        <a:prstTxWarp prst="textNoShape">
+                          <a:avLst/>
+                        </a:prstTxWarp>
+                        <a:noAutofit/>
+                      </wps:bodyPr>
+                    </wps:wsp>
+                  </a:graphicData>
+                </a:graphic>
+                <wp14:sizeRelH relativeFrom="margin">
+                  <wp14:pctWidth>0</wp14:pctWidth>
+                </wp14:sizeRelH>
+                <wp14:sizeRelV relativeFrom="margin">
+                  <wp14:pctHeight>0</wp14:pctHeight>
+                </wp14:sizeRelV>
+              </wp:anchor>
+            </w:drawing>
+          </mc:Choice>
+          <mc:Fallback>
+            <w:pict>
+              <v:rect w14:anchorId="4ECC779C" id="Rectangle 5" o:spid="_x0000_s1029" style="position:absolute;margin-left:290.75pt;margin-top:12.1pt;width:93.2pt;height:24.45pt;z-index:251667456;visibility:visible;mso-wrap-style:square;mso-width-percent:0;mso-height-percent:0;mso-wrap-distance-left:9pt;mso-wrap-distance-top:0;mso-wrap-distance-right:9pt;mso-wrap-distance-bottom:0;mso-position-horizontal:absolute;mso-position-horizontal-relative:text;mso-position-vertical:absolute;mso-position-vertical-relative:text;mso-width-percent:0;mso-height-percent:0;mso-width-relative:margin;mso-height-relative:margin;v-text-anchor:middle" o:gfxdata="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" fillcolor="#82a0d7 [2164]" strokecolor="#4472c4 [3204]" strokeweight=".5pt">
+                <v:fill color2="#678ccf [2612]" rotate="t" colors="0 #a8b7df;.5 #9aabd9;1 #879ed7" focus="100%" type="gradient">
+                  <o:fill v:ext="view" type="gradientUnscaled"/>
+                </v:fill>
+                <v:textbox>
+                  <w:txbxContent>
+                    <w:p>
+                      <w:pPr>
+                        <w:jc w:val="center"/>
+                      </w:pPr>
+                      <w:r>
+                        <w:t>Dempster-S-Rule</w:t>
+                      </w:r>
+                    </w:p>
+                  </w:txbxContent>
+                </v:textbox>
+              </v:rect>
+            </w:pict>
+          </mc:Fallback>
+        </mc:AlternateContent>
+      </w:r>
+      <w:r>
+        <w:rPr>
+          <w:rFonts w:asciiTheme="majorHAnsi" w:hAnsiTheme="majorHAnsi"/>
+          <w:noProof/>
+        </w:rPr>
+        <mc:AlternateContent>
+          <mc:Choice Requires="wps">
+            <w:drawing>
+              <wp:anchor distT="0" distB="0" distL="114300" distR="114300" simplePos="0" relativeHeight="251665408" behindDoc="0" locked="0" layoutInCell="1" allowOverlap="1" wp14:anchorId="6EFC9EE1" wp14:editId="22381DA9">
+                <wp:simplePos x="0" y="0"/>
+                <wp:positionH relativeFrom="column">
+                  <wp:posOffset>2111863</wp:posOffset>
+                </wp:positionH>
+                <wp:positionV relativeFrom="paragraph">
+                  <wp:posOffset>153035</wp:posOffset>
+                </wp:positionV>
+                <wp:extent cx="955431" cy="316524"/>
+                <wp:effectExtent l="0" t="0" r="16510" b="26670"/>
+                <wp:wrapNone/>
+                <wp:docPr id="4" name="Rectangle 4"/>
+                <wp:cNvGraphicFramePr/>
+                <a:graphic xmlns:a="http://schemas.openxmlformats.org/drawingml/2006/main">
+                  <a:graphicData uri="http://schemas.microsoft.com/office/word/2010/wordprocessingShape">
+                    <wps:wsp>
+                      <wps:cNvSpPr/>
+                      <wps:spPr>
+                        <a:xfrm>
+                          <a:off x="0" y="0"/>
+                          <a:ext cx="955431" cy="316524"/>
+                        </a:xfrm>
+                        <a:prstGeom prst="rect">
+                          <a:avLst/>
+                        </a:prstGeom>
+                      </wps:spPr>
+                      <wps:style>
+                        <a:lnRef idx="1">
+                          <a:schemeClr val="accent1"/>
+                        </a:lnRef>
+                        <a:fillRef idx="2">
+                          <a:schemeClr val="accent1"/>
+                        </a:fillRef>
+                        <a:effectRef idx="1">
+                          <a:schemeClr val="accent1"/>
+                        </a:effectRef>
+                        <a:fontRef idx="minor">
+                          <a:schemeClr val="dk1"/>
+                        </a:fontRef>
+                      </wps:style>
+                      <wps:txbx>
+                        <w:txbxContent>
+                          <w:p>
+                            <w:pPr>
+                              <w:jc w:val="center"/>
+                            </w:pPr>
+                            <w:r>
+                              <w:t>Evidenz</w:t>
+                            </w:r>
+                          </w:p>
+                        </w:txbxContent>
+                      </wps:txbx>
+                      <wps:bodyPr rot="0" spcFirstLastPara="0" vertOverflow="overflow" horzOverflow="overflow" vert="horz" wrap="square" lIns="91440" tIns="45720" rIns="91440" bIns="45720" numCol="1" spcCol="0" rtlCol="0" fromWordArt="0" anchor="ctr" anchorCtr="0" forceAA="0" compatLnSpc="1">
+                        <a:prstTxWarp prst="textNoShape">
+                          <a:avLst/>
+                        </a:prstTxWarp>
+                        <a:noAutofit/>
+                      </wps:bodyPr>
+                    </wps:wsp>
+                  </a:graphicData>
+                </a:graphic>
+                <wp14:sizeRelH relativeFrom="margin">
+                  <wp14:pctWidth>0</wp14:pctWidth>
+                </wp14:sizeRelH>
+                <wp14:sizeRelV relativeFrom="margin">
+                  <wp14:pctHeight>0</wp14:pctHeight>
+                </wp14:sizeRelV>
+              </wp:anchor>
+            </w:drawing>
+          </mc:Choice>
+          <mc:Fallback>
+            <w:pict>
+              <v:rect w14:anchorId="6EFC9EE1" id="Rectangle 4" o:spid="_x0000_s1030" style="position:absolute;margin-left:166.3pt;margin-top:12.05pt;width:75.25pt;height:24.9pt;z-index:251665408;visibility:visible;mso-wrap-style:square;mso-width-percent:0;mso-height-percent:0;mso-wrap-distance-left:9pt;mso-wrap-distance-top:0;mso-wrap-distance-right:9pt;mso-wrap-distance-bottom:0;mso-position-horizontal:absolute;mso-position-horizontal-relative:text;mso-position-vertical:absolute;mso-position-vertical-relative:text;mso-width-percent:0;mso-height-percent:0;mso-width-relative:margin;mso-height-relative:margin;v-text-anchor:middle" o:gfxdata="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" fillcolor="#82a0d7 [2164]" strokecolor="#4472c4 [3204]" strokeweight=".5pt">
+                <v:fill color2="#678ccf [2612]" rotate="t" colors="0 #a8b7df;.5 #9aabd9;1 #879ed7" focus="100%" type="gradient">
+                  <o:fill v:ext="view" type="gradientUnscaled"/>
+                </v:fill>
+                <v:textbox>
+                  <w:txbxContent>
+                    <w:p>
+                      <w:pPr>
+                        <w:jc w:val="center"/>
+                      </w:pPr>
+                      <w:r>
+                        <w:t>Evidenz</w:t>
+                      </w:r>
+                    </w:p>
+                  </w:txbxContent>
+                </v:textbox>
+              </v:rect>
+            </w:pict>
+          </mc:Fallback>
+        </mc:AlternateContent>
+      </w:r>
+      <w:r>
+        <w:rPr>
+          <w:rFonts w:asciiTheme="majorHAnsi" w:hAnsiTheme="majorHAnsi"/>
+          <w:noProof/>
+        </w:rPr>
+        <mc:AlternateContent>
+          <mc:Choice Requires="wps">
+            <w:drawing>
+              <wp:anchor distT="0" distB="0" distL="114300" distR="114300" simplePos="0" relativeHeight="251663360" behindDoc="0" locked="0" layoutInCell="1" allowOverlap="1" wp14:anchorId="444BD50A" wp14:editId="7D36ECB2">
+                <wp:simplePos x="0" y="0"/>
+                <wp:positionH relativeFrom="column">
+                  <wp:posOffset>328246</wp:posOffset>
+                </wp:positionH>
+                <wp:positionV relativeFrom="paragraph">
+                  <wp:posOffset>153523</wp:posOffset>
+                </wp:positionV>
+                <wp:extent cx="1107831" cy="310662"/>
+                <wp:effectExtent l="0" t="0" r="16510" b="13335"/>
+                <wp:wrapNone/>
+                <wp:docPr id="3" name="Rectangle 3"/>
+                <wp:cNvGraphicFramePr/>
+                <a:graphic xmlns:a="http://schemas.openxmlformats.org/drawingml/2006/main">
+                  <a:graphicData uri="http://schemas.microsoft.com/office/word/2010/wordprocessingShape">
+                    <wps:wsp>
+                      <wps:cNvSpPr/>
+                      <wps:spPr>
+                        <a:xfrm>
+                          <a:off x="0" y="0"/>
+                          <a:ext cx="1107831" cy="310662"/>
+                        </a:xfrm>
+                        <a:prstGeom prst="rect">
+                          <a:avLst/>
+                        </a:prstGeom>
+                      </wps:spPr>
+                      <wps:style>
+                        <a:lnRef idx="1">
+                          <a:schemeClr val="accent1"/>
+                        </a:lnRef>
+                        <a:fillRef idx="2">
+                          <a:schemeClr val="accent1"/>
+                        </a:fillRef>
+                        <a:effectRef idx="1">
+                          <a:schemeClr val="accent1"/>
+                        </a:effectRef>
+                        <a:fontRef idx="minor">
+                          <a:schemeClr val="dk1"/>
+                        </a:fontRef>
+                      </wps:style>
+                      <wps:txbx>
+                        <w:txbxContent>
+                          <w:p>
+                            <w:pPr>
+                              <w:jc w:val="center"/>
+                            </w:pPr>
+                            <w:r>
+                              <w:t>Normalisierung</w:t>
+                            </w:r>
+                          </w:p>
+                        </w:txbxContent>
+                      </wps:txbx>
+                      <wps:bodyPr rot="0" spcFirstLastPara="0" vertOverflow="overflow" horzOverflow="overflow" vert="horz" wrap="square" lIns="91440" tIns="45720" rIns="91440" bIns="45720" numCol="1" spcCol="0" rtlCol="0" fromWordArt="0" anchor="ctr" anchorCtr="0" forceAA="0" compatLnSpc="1">
+                        <a:prstTxWarp prst="textNoShape">
+                          <a:avLst/>
+                        </a:prstTxWarp>
+                        <a:noAutofit/>
+                      </wps:bodyPr>
+                    </wps:wsp>
+                  </a:graphicData>
+                </a:graphic>
+                <wp14:sizeRelH relativeFrom="margin">
+                  <wp14:pctWidth>0</wp14:pctWidth>
+                </wp14:sizeRelH>
+                <wp14:sizeRelV relativeFrom="margin">
+                  <wp14:pctHeight>0</wp14:pctHeight>
+                </wp14:sizeRelV>
+              </wp:anchor>
+            </w:drawing>
+          </mc:Choice>
+          <mc:Fallback>
+            <w:pict>
+              <v:rect w14:anchorId="444BD50A" id="Rectangle 3" o:spid="_x0000_s1031" style="position:absolute;margin-left:25.85pt;margin-top:12.1pt;width:87.25pt;height:24.45pt;z-index:251663360;visibility:visible;mso-wrap-style:square;mso-width-percent:0;mso-height-percent:0;mso-wrap-distance-left:9pt;mso-wrap-distance-top:0;mso-wrap-distance-right:9pt;mso-wrap-distance-bottom:0;mso-position-horizontal:absolute;mso-position-horizontal-relative:text;mso-position-vertical:absolute;mso-position-vertical-relative:text;mso-width-percent:0;mso-height-percent:0;mso-width-relative:margin;mso-height-relative:margin;v-text-anchor:middle" o:gfxdata="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" fillcolor="#82a0d7 [2164]" strokecolor="#4472c4 [3204]" strokeweight=".5pt">
+                <v:fill color2="#678ccf [2612]" rotate="t" colors="0 #a8b7df;.5 #9aabd9;1 #879ed7" focus="100%" type="gradient">
+                  <o:fill v:ext="view" type="gradientUnscaled"/>
+                </v:fill>
+                <v:textbox>
+                  <w:txbxContent>
+                    <w:p>
+                      <w:pPr>
+                        <w:jc w:val="center"/>
+                      </w:pPr>
+                      <w:r>
+                        <w:t>Normalisierung</w:t>
+                      </w:r>
+                    </w:p>
+                  </w:txbxContent>
+                </v:textbox>
+              </v:rect>
+            </w:pict>
+          </mc:Fallback>
+        </mc:AlternateContent>
+      </w:r>
+    </w:p>
+    <w:p>
+      <w:pPr>
+        <w:rPr>
+          <w:rFonts w:asciiTheme="majorHAnsi" w:hAnsiTheme="majorHAnsi"/>
+        </w:rPr>
+      </w:pPr>
+      <w:r>
+        <w:rPr>
+          <w:rFonts w:asciiTheme="majorHAnsi" w:hAnsiTheme="majorHAnsi"/>
+          <w:noProof/>
+        </w:rPr>
+        <mc:AlternateContent>
+          <mc:Choice Requires="wps">
+            <w:drawing>
+              <wp:anchor distT="0" distB="0" distL="114300" distR="114300" simplePos="0" relativeHeight="251688960" behindDoc="0" locked="0" layoutInCell="1" allowOverlap="1" wp14:anchorId="3ADD736A" wp14:editId="1B346C1F">
+                <wp:simplePos x="0" y="0"/>
+                <wp:positionH relativeFrom="column">
+                  <wp:posOffset>3071446</wp:posOffset>
+                </wp:positionH>
+                <wp:positionV relativeFrom="paragraph">
+                  <wp:posOffset>31897</wp:posOffset>
+                </wp:positionV>
+                <wp:extent cx="627185" cy="0"/>
+                <wp:effectExtent l="0" t="0" r="0" b="0"/>
+                <wp:wrapNone/>
+                <wp:docPr id="22" name="Straight Connector 22"/>
+                <wp:cNvGraphicFramePr/>
+                <a:graphic xmlns:a="http://schemas.openxmlformats.org/drawingml/2006/main">
+                  <a:graphicData uri="http://schemas.microsoft.com/office/word/2010/wordprocessingShape">
+                    <wps:wsp>
+                      <wps:cNvCnPr/>
+                      <wps:spPr>
+                        <a:xfrm>
+                          <a:off x="0" y="0"/>
+                          <a:ext cx="627185" cy="0"/>
+                        </a:xfrm>
+                        <a:prstGeom prst="line">
+                          <a:avLst/>
+                        </a:prstGeom>
+                      </wps:spPr>
+                      <wps:style>
+                        <a:lnRef idx="1">
+                          <a:schemeClr val="accent1"/>
+                        </a:lnRef>
+                        <a:fillRef idx="0">
+                          <a:schemeClr val="accent1"/>
+                        </a:fillRef>
+                        <a:effectRef idx="0">
+                          <a:schemeClr val="accent1"/>
+                        </a:effectRef>
+                        <a:fontRef idx="minor">
+                          <a:schemeClr val="tx1"/>
+                        </a:fontRef>
+                      </wps:style>
+                      <wps:bodyPr/>
+                    </wps:wsp>
+                  </a:graphicData>
+                </a:graphic>
+              </wp:anchor>
+            </w:drawing>
+          </mc:Choice>
+          <mc:Fallback>
+            <w:pict>
+              <v:line w14:anchorId="318F1084" id="Straight Connector 22" o:spid="_x0000_s1026" style="position:absolute;z-index:251688960;visibility:visible;mso-wrap-style:square;mso-wrap-distance-left:9pt;mso-wrap-distance-top:0;mso-wrap-distance-right:9pt;mso-wrap-distance-bottom:0;mso-position-horizontal:absolute;mso-position-horizontal-relative:text;mso-position-vertical:absolute;mso-position-vertical-relative:text" from="241.85pt,2.5pt" to="291.25pt,2.5pt" o:gfxdata="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" strokecolor="#4472c4 [3204]" strokeweight=".5pt">
+                <v:stroke joinstyle="miter"/>
+              </v:line>
+            </w:pict>
+          </mc:Fallback>
+        </mc:AlternateContent>
+      </w:r>
+      <w:r>
+        <w:rPr>
+          <w:rFonts w:asciiTheme="majorHAnsi" w:hAnsiTheme="majorHAnsi"/>
+          <w:noProof/>
+        </w:rPr>
+        <mc:AlternateContent>
+          <mc:Choice Requires="wps">
+            <w:drawing>
+              <wp:anchor distT="0" distB="0" distL="114300" distR="114300" simplePos="0" relativeHeight="251679744" behindDoc="0" locked="0" layoutInCell="1" allowOverlap="1" wp14:anchorId="09779132" wp14:editId="52BA4AA6">
+                <wp:simplePos x="0" y="0"/>
+                <wp:positionH relativeFrom="column">
+                  <wp:posOffset>2590018</wp:posOffset>
+                </wp:positionH>
+                <wp:positionV relativeFrom="paragraph">
+                  <wp:posOffset>184150</wp:posOffset>
+                </wp:positionV>
+                <wp:extent cx="0" cy="152400"/>
+                <wp:effectExtent l="0" t="0" r="38100" b="19050"/>
+                <wp:wrapNone/>
+                <wp:docPr id="16" name="Straight Connector 16"/>
+                <wp:cNvGraphicFramePr/>
+                <a:graphic xmlns:a="http://schemas.openxmlformats.org/drawingml/2006/main">
+                  <a:graphicData uri="http://schemas.microsoft.com/office/word/2010/wordprocessingShape">
+                    <wps:wsp>
+                      <wps:cNvCnPr/>
+                      <wps:spPr>
+                        <a:xfrm>
+                          <a:off x="0" y="0"/>
+                          <a:ext cx="0" cy="152400"/>
+                        </a:xfrm>
+                        <a:prstGeom prst="line">
+                          <a:avLst/>
+                        </a:prstGeom>
+                      </wps:spPr>
+                      <wps:style>
+                        <a:lnRef idx="1">
+                          <a:schemeClr val="accent1"/>
+                        </a:lnRef>
+                        <a:fillRef idx="0">
+                          <a:schemeClr val="accent1"/>
+                        </a:fillRef>
+                        <a:effectRef idx="0">
+                          <a:schemeClr val="accent1"/>
+                        </a:effectRef>
+                        <a:fontRef idx="minor">
+                          <a:schemeClr val="tx1"/>
+                        </a:fontRef>
+                      </wps:style>
+                      <wps:bodyPr/>
+                    </wps:wsp>
+                  </a:graphicData>
+                </a:graphic>
+                <wp14:sizeRelV relativeFrom="margin">
+                  <wp14:pctHeight>0</wp14:pctHeight>
+                </wp14:sizeRelV>
+              </wp:anchor>
+            </w:drawing>
+          </mc:Choice>
+          <mc:Fallback>
+            <w:pict>
+              <v:line w14:anchorId="06623F3F" id="Straight Connector 16" o:spid="_x0000_s1026" style="position:absolute;z-index:251679744;visibility:visible;mso-wrap-style:square;mso-height-percent:0;mso-wrap-distance-left:9pt;mso-wrap-distance-top:0;mso-wrap-distance-right:9pt;mso-wrap-distance-bottom:0;mso-position-horizontal:absolute;mso-position-horizontal-relative:text;mso-position-vertical:absolute;mso-position-vertical-relative:text;mso-height-percent:0;mso-height-relative:margin" from="203.95pt,14.5pt" to="203.95pt,26.5pt" o:gfxdata="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" strokecolor="#4472c4 [3204]" strokeweight=".5pt">
+                <v:stroke joinstyle="miter"/>
+              </v:line>
+            </w:pict>
+          </mc:Fallback>
+        </mc:AlternateContent>
+      </w:r>
+    </w:p>
+    <w:p>
+      <w:pPr>
+        <w:rPr>
+          <w:rFonts w:asciiTheme="majorHAnsi" w:hAnsiTheme="majorHAnsi"/>
+        </w:rPr>
+      </w:pPr>
+      <w:bookmarkStart w:id="0" w:name="_GoBack"/>
+      <w:r>
+        <w:rPr>
+          <w:rFonts w:asciiTheme="majorHAnsi" w:hAnsiTheme="majorHAnsi"/>
+          <w:noProof/>
+        </w:rPr>
+        <mc:AlternateContent>
+          <mc:Choice Requires="wps">
+            <w:drawing>
+              <wp:anchor distT="0" distB="0" distL="114300" distR="114300" simplePos="0" relativeHeight="251669504" behindDoc="0" locked="0" layoutInCell="1" allowOverlap="1" wp14:anchorId="13F2BE11" wp14:editId="2EA8FA6F">
+                <wp:simplePos x="0" y="0"/>
+                <wp:positionH relativeFrom="column">
+                  <wp:posOffset>2110105</wp:posOffset>
+                </wp:positionH>
+                <wp:positionV relativeFrom="paragraph">
+                  <wp:posOffset>49042</wp:posOffset>
+                </wp:positionV>
+                <wp:extent cx="955431" cy="316524"/>
+                <wp:effectExtent l="0" t="0" r="16510" b="26670"/>
+                <wp:wrapNone/>
+                <wp:docPr id="6" name="Rectangle 6"/>
+                <wp:cNvGraphicFramePr/>
+                <a:graphic xmlns:a="http://schemas.openxmlformats.org/drawingml/2006/main">
+                  <a:graphicData uri="http://schemas.microsoft.com/office/word/2010/wordprocessingShape">
+                    <wps:wsp>
+                      <wps:cNvSpPr/>
+                      <wps:spPr>
+                        <a:xfrm>
+                          <a:off x="0" y="0"/>
+                          <a:ext cx="955431" cy="316524"/>
+                        </a:xfrm>
+                        <a:prstGeom prst="rect">
+                          <a:avLst/>
+                        </a:prstGeom>
+                      </wps:spPr>
+                      <wps:style>
+                        <a:lnRef idx="1">
+                          <a:schemeClr val="accent1"/>
+                        </a:lnRef>
+                        <a:fillRef idx="2">
+                          <a:schemeClr val="accent1"/>
+                        </a:fillRef>
+                        <a:effectRef idx="1">
+                          <a:schemeClr val="accent1"/>
+                        </a:effectRef>
+                        <a:fontRef idx="minor">
+                          <a:schemeClr val="dk1"/>
+                        </a:fontRef>
+                      </wps:style>
+                      <wps:txbx>
+                        <w:txbxContent>
+                          <w:p>
+                            <w:pPr>
+                              <w:jc w:val="center"/>
+                            </w:pPr>
+                            <w:r>
+                              <w:t>Basismaß</w:t>
+                            </w:r>
+                          </w:p>
+                        </w:txbxContent>
+                      </wps:txbx>
+                      <wps:bodyPr rot="0" spcFirstLastPara="0" vertOverflow="overflow" horzOverflow="overflow" vert="horz" wrap="square" lIns="91440" tIns="45720" rIns="91440" bIns="45720" numCol="1" spcCol="0" rtlCol="0" fromWordArt="0" anchor="ctr" anchorCtr="0" forceAA="0" compatLnSpc="1">
+                        <a:prstTxWarp prst="textNoShape">
+                          <a:avLst/>
+                        </a:prstTxWarp>
+                        <a:noAutofit/>
+                      </wps:bodyPr>
+                    </wps:wsp>
+                  </a:graphicData>
+                </a:graphic>
+                <wp14:sizeRelH relativeFrom="margin">
+                  <wp14:pctWidth>0</wp14:pctWidth>
+                </wp14:sizeRelH>
+                <wp14:sizeRelV relativeFrom="margin">
+                  <wp14:pctHeight>0</wp14:pctHeight>
+                </wp14:sizeRelV>
+              </wp:anchor>
+            </w:drawing>
+          </mc:Choice>
+          <mc:Fallback>
+            <w:pict>
+              <v:rect w14:anchorId="13F2BE11" id="Rectangle 6" o:spid="_x0000_s1032" style="position:absolute;margin-left:166.15pt;margin-top:3.85pt;width:75.25pt;height:24.9pt;z-index:251669504;visibility:visible;mso-wrap-style:square;mso-width-percent:0;mso-height-percent:0;mso-wrap-distance-left:9pt;mso-wrap-distance-top:0;mso-wrap-distance-right:9pt;mso-wrap-distance-bottom:0;mso-position-horizontal:absolute;mso-position-horizontal-relative:text;mso-position-vertical:absolute;mso-position-vertical-relative:text;mso-width-percent:0;mso-height-percent:0;mso-width-relative:margin;mso-height-relative:margin;v-text-anchor:middle" o:gfxdata="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" fillcolor="#82a0d7 [2164]" strokecolor="#4472c4 [3204]" strokeweight=".5pt">
+                <v:fill color2="#678ccf [2612]" rotate="t" colors="0 #a8b7df;.5 #9aabd9;1 #879ed7" focus="100%" type="gradient">
+                  <o:fill v:ext="view" type="gradientUnscaled"/>
+                </v:fill>
+                <v:textbox>
+                  <w:txbxContent>
+                    <w:p>
+                      <w:pPr>
+                        <w:jc w:val="center"/>
+                      </w:pPr>
+                      <w:r>
+                        <w:t>Basismaß</w:t>
+                      </w:r>
+                    </w:p>
+                  </w:txbxContent>
+                </v:textbox>
+              </v:rect>
+            </w:pict>
+          </mc:Fallback>
+        </mc:AlternateContent>
+      </w:r>
+    </w:p>
+    <w:bookmarkEnd w:id="0"/>
+    <w:p>
+      <w:pPr>
+        <w:rPr>
+          <w:rFonts w:asciiTheme="majorHAnsi" w:hAnsiTheme="majorHAnsi"/>
+        </w:rPr>
+      </w:pPr>
+    </w:p>
+    <w:p>
+      <w:pPr>
+        <w:rPr>
+          <w:rFonts w:asciiTheme="majorHAnsi" w:hAnsiTheme="majorHAnsi"/>
+        </w:rPr>
+      </w:pPr>
+      <w:r>
+        <w:rPr>
+          <w:rFonts w:asciiTheme="majorHAnsi" w:hAnsiTheme="majorHAnsi"/>
+        </w:rPr>
+        <w:t xml:space="preserve">Der Ablauf ist in der Grafik dargestellt. Es wird in der Main der Input in Form einer CSV Datei eingelesen. Der Inhalt dieser wird dann in einer Schleife pro Zeile/Frame und zur Normalisierung weitergegeben. Die Normalisierung ist ein langer Prozess und deshalb im nächsten Subkapitel beschrieben. </w:t>
+      </w:r>
+    </w:p>
+    <w:p>
+      <w:pPr>
+        <w:rPr>
+          <w:rFonts w:asciiTheme="majorHAnsi" w:hAnsiTheme="majorHAnsi"/>
+        </w:rPr>
+      </w:pPr>
+      <w:r>
+        <w:rPr>
+          <w:rFonts w:asciiTheme="majorHAnsi" w:hAnsiTheme="majorHAnsi"/>
+        </w:rPr>
+        <w:t>Zurück kommt für den aktuellen Frame eine Liste; für jedes Feature im Input wird die Fokalmenge sowie die Konfidenz für diese Fokalmenge zurückgegeben. Im nächsten Schritt wird eine Liste von ‚Basis-Evidenzen‘ angelegt, es wird also für jedes Feature eine Evidenz angelegt. Diese Evidenzklasse greift im Constructor auf die Klasse Basismaß zu. Es wird zuerst ein Basismaß für die gegebene Fokalmenge und Konfizenz angelegt und zu der Entry-List dieser Evidenz hinzugefügt. Folgend daraus wird ebenfalls das Omega-Basismaß angelegt mit der ??invertierten Summe?.</w:t>
+      </w:r>
+    </w:p>
+    <w:p>
+      <w:pPr>
+        <w:rPr>
+          <w:rFonts w:asciiTheme="majorHAnsi" w:hAnsiTheme="majorHAnsi"/>
+        </w:rPr>
+      </w:pPr>
+      <w:r>
+        <w:rPr>
+          <w:rFonts w:asciiTheme="majorHAnsi" w:hAnsiTheme="majorHAnsi"/>
+        </w:rPr>
+        <w:t>Im nächsten Schritt wird durch diese ‚Basis Evidenzen‘-Liste</w:t>
+      </w:r>
+      <w:r>
+        <w:rPr>
+          <w:rFonts w:asciiTheme="majorHAnsi" w:hAnsiTheme="majorHAnsi"/>
+        </w:rPr>
+        <w:t xml:space="preserve"> iteriert und sie werden Schritt für Schritt akkumuliert. Dazu werden jeweils immer zwei Evidenzen an die Dempster-Rule Klasse übergeben. Diese greift wiederum nocheinmal auf die Evidenzklasse zu, um als Output auch eine Evidenz zurückgeben zu können. Dort wird dann tabellenartig jedes Basismaß miteinander verrechnet. Die DSR-Klasse unterscheidet dazu folgende Fälle:</w:t>
+      </w:r>
+    </w:p>
+    <w:p>
+      <w:pPr>
+        <w:pStyle w:val="ListParagraph"/>
+        <w:numPr>
+          <w:ilvl w:val="0"/>
+          <w:numId w:val="3"/>
+        </w:numPr>
+        <w:rPr>
+          <w:rFonts w:asciiTheme="majorHAnsi" w:hAnsiTheme="majorHAnsi"/>
+        </w:rPr>
+      </w:pPr>
+      <w:r>
+        <w:rPr>
+          <w:rFonts w:asciiTheme="majorHAnsi" w:hAnsiTheme="majorHAnsi"/>
+        </w:rPr>
+        <w:t xml:space="preserve">Eines der Basismaße ist Omega: </w:t>
+      </w:r>
+      <w:r>
+        <w:rPr>
+          <w:rFonts w:asciiTheme="majorHAnsi" w:hAnsiTheme="majorHAnsi"/>
+        </w:rPr>
+        <w:br/>
+        <w:t>Es wird in der Output-Evidenz ein Basismaß angelegt mit der Konfidenz bestimmt durch das Produkt der beiden Input-Basismaße und der fokalen Menge gleich der fokalen Menge des Elements das nicht Omega ist.</w:t>
+      </w:r>
+    </w:p>
+    <w:p>
+      <w:pPr>
+        <w:pStyle w:val="ListParagraph"/>
+        <w:numPr>
+          <w:ilvl w:val="0"/>
+          <w:numId w:val="3"/>
+        </w:numPr>
+        <w:rPr>
+          <w:rFonts w:asciiTheme="majorHAnsi" w:hAnsiTheme="majorHAnsi"/>
+        </w:rPr>
+      </w:pPr>
+      <w:r>
+        <w:rPr>
+          <w:rFonts w:asciiTheme="majorHAnsi" w:hAnsiTheme="majorHAnsi"/>
+        </w:rPr>
+        <w:t>Beide Basismaße sind Omega:</w:t>
+      </w:r>
+      <w:r>
+        <w:rPr>
+          <w:rFonts w:asciiTheme="majorHAnsi" w:hAnsiTheme="majorHAnsi"/>
+        </w:rPr>
+        <w:br/>
+        <w:t>Es wird in der Output-Evidenz ein Basismaß angelegt mit der Konfidenz bestimmt durch das Produkt der beiden Input-Basismaße</w:t>
+      </w:r>
+      <w:r>
+        <w:rPr>
+          <w:rFonts w:asciiTheme="majorHAnsi" w:hAnsiTheme="majorHAnsi"/>
+        </w:rPr>
+        <w:t xml:space="preserve"> und der fokalen Menge Omega</w:t>
+      </w:r>
+    </w:p>
+    <w:p>
+      <w:pPr>
+        <w:pStyle w:val="ListParagraph"/>
+        <w:numPr>
+          <w:ilvl w:val="0"/>
+          <w:numId w:val="3"/>
+        </w:numPr>
+        <w:rPr>
+          <w:rFonts w:asciiTheme="majorHAnsi" w:hAnsiTheme="majorHAnsi"/>
+        </w:rPr>
+      </w:pPr>
+      <w:r>
+        <w:rPr>
+          <w:rFonts w:asciiTheme="majorHAnsi" w:hAnsiTheme="majorHAnsi"/>
+        </w:rPr>
+        <w:t>Keines der Basismaße ist Omega:</w:t>
+      </w:r>
+      <w:r>
+        <w:rPr>
+          <w:rFonts w:asciiTheme="majorHAnsi" w:hAnsiTheme="majorHAnsi"/>
+        </w:rPr>
+        <w:br/>
+        <w:t>Hier werden zuerst die beiden fokalen Mengen miteinander verglichen und die Schnittmenge betrachtet</w:t>
+      </w:r>
+    </w:p>
+    <w:p>
+      <w:pPr>
+        <w:pStyle w:val="ListParagraph"/>
+        <w:numPr>
+          <w:ilvl w:val="1"/>
+          <w:numId w:val="3"/>
+        </w:numPr>
+        <w:rPr>
+          <w:rFonts w:asciiTheme="majorHAnsi" w:hAnsiTheme="majorHAnsi"/>
+        </w:rPr>
+      </w:pPr>
+      <w:r>
+        <w:rPr>
+          <w:rFonts w:asciiTheme="majorHAnsi" w:hAnsiTheme="majorHAnsi"/>
+        </w:rPr>
+        <w:t>Die Schnittmenge ist leer</w:t>
+      </w:r>
+      <w:r>
+        <w:rPr>
+          <w:rFonts w:asciiTheme="majorHAnsi" w:hAnsiTheme="majorHAnsi"/>
+        </w:rPr>
+        <w:br/>
+        <w:t>Es wird trotzdem ein Basismaß in der Output-Evidenz mit entsprechender Wahrscheinlichkeit angelegt, dies wird später separat bearbeitet</w:t>
+      </w:r>
+    </w:p>
+    <w:p>
+      <w:pPr>
+        <w:pStyle w:val="ListParagraph"/>
+        <w:numPr>
+          <w:ilvl w:val="1"/>
+          <w:numId w:val="3"/>
+        </w:numPr>
+        <w:rPr>
+          <w:rFonts w:asciiTheme="majorHAnsi" w:hAnsiTheme="majorHAnsi"/>
+        </w:rPr>
+      </w:pPr>
+      <w:r>
+        <w:rPr>
+          <w:rFonts w:asciiTheme="majorHAnsi" w:hAnsiTheme="majorHAnsi"/>
+        </w:rPr>
+        <w:t>Die Schnittmenge ist nicht leer</w:t>
+      </w:r>
+    </w:p>
+    <w:p>
+      <w:pPr>
+        <w:pStyle w:val="ListParagraph"/>
+        <w:ind w:left="1440"/>
+        <w:rPr>
+          <w:rFonts w:asciiTheme="majorHAnsi" w:hAnsiTheme="majorHAnsi"/>
+        </w:rPr>
+      </w:pPr>
+      <w:r>
+        <w:rPr>
+          <w:rFonts w:asciiTheme="majorHAnsi" w:hAnsiTheme="majorHAnsi"/>
+        </w:rPr>
+        <w:t>Es wird in der Output-Evidenz ein Basismaß angelegt mit der Konfidenz bestimmt durch das Produkt der beiden Input-Basismaße und der fokalen Menge</w:t>
+      </w:r>
+      <w:r>
+        <w:rPr>
+          <w:rFonts w:asciiTheme="majorHAnsi" w:hAnsiTheme="majorHAnsi"/>
+        </w:rPr>
+        <w:t xml:space="preserve"> gleich der bestimmten Schnittmenge</w:t>
+      </w:r>
+    </w:p>
+    <w:p>
+      <w:pPr>
+        <w:rPr>
+          <w:rFonts w:asciiTheme="majorHAnsi" w:hAnsiTheme="majorHAnsi"/>
+        </w:rPr>
+      </w:pPr>
+      <w:r>
+        <w:rPr>
+          <w:rFonts w:asciiTheme="majorHAnsi" w:hAnsiTheme="majorHAnsi"/>
+        </w:rPr>
+        <w:t>In jedem dieser Schritte wird vor dem Erstellen des Basismaßes sicher gestellt, dass ein Basismaß mit derselben fokalen Menge nicht schon in der Output-Evidenz existiert. Ist dies der Fall, wird die ausgerechnete Konfidenz des aktuellen Basismaßes der Konfidenz des bereits existierenden Basismaßes hinzuaddiert.</w:t>
+      </w:r>
+      <w:r>
+        <w:rPr>
+          <w:rFonts w:asciiTheme="majorHAnsi" w:hAnsiTheme="majorHAnsi"/>
+        </w:rPr>
+        <w:t xml:space="preserve"> Die einzige Ausnahme, in der dieser Vergleich nicht durchgeführt wird ist der Fall, in dem beide Input-Basismaße Omega sind, da dieser Fall per Definition nur einmal pro Akkumulation vorkommt. </w:t>
+      </w:r>
+    </w:p>
+    <w:p>
+      <w:pPr>
+        <w:rPr>
+          <w:rFonts w:asciiTheme="majorHAnsi" w:hAnsiTheme="majorHAnsi"/>
+        </w:rPr>
+      </w:pPr>
+      <w:r>
+        <w:rPr>
+          <w:rFonts w:asciiTheme="majorHAnsi" w:hAnsiTheme="majorHAnsi"/>
+        </w:rPr>
+        <w:t xml:space="preserve">Als letzter Schritt bevor die Output-Evidenz zurückgegeben werden kann </w:t>
+      </w:r>
+      <w:r>
+        <w:rPr>
+          <w:rFonts w:asciiTheme="majorHAnsi" w:hAnsiTheme="majorHAnsi"/>
+        </w:rPr>
+        <w:t>werden die Basismaße mit leeren fokalen Mengen bereinigt. Dazu wird die Konfidenz dieser Basismaße definiert und dann anhand des Faktors 1/1-k die Konfidenzen der restlichen Basismaße neu definiert.</w:t>
+      </w:r>
+    </w:p>
+    <w:p>
+      <w:pPr>
+        <w:rPr>
+          <w:rFonts w:asciiTheme="majorHAnsi" w:hAnsiTheme="majorHAnsi"/>
+        </w:rPr>
+      </w:pPr>
+      <w:r>
+        <w:rPr>
+          <w:rFonts w:asciiTheme="majorHAnsi" w:hAnsiTheme="majorHAnsi"/>
+        </w:rPr>
+        <w:t>Es ist zu beachten, dass nach der Neuberechnung nochmal ein Kontrollcheck implementiert wurde, der überprüft, ob die Konfidenzen addiert noch immer 1 ergeben.</w:t>
+      </w:r>
+    </w:p>
+    <w:p>
+      <w:pPr>
+        <w:rPr>
+          <w:rFonts w:asciiTheme="majorHAnsi" w:hAnsiTheme="majorHAnsi"/>
+        </w:rPr>
+      </w:pPr>
+      <w:r>
+        <w:rPr>
+          <w:rFonts w:asciiTheme="majorHAnsi" w:hAnsiTheme="majorHAnsi"/>
+        </w:rPr>
+        <w:t>Bei dem Kontrollcheck wie auch bei den Tests, die zur Kontrolle der Funktionen implementiert wurden, mussten wir leider auf Runden zurückgreifen. Da die Konfidenzen als float implementiert wurden kam es zu Rundungsfehlern bei dem Ergebnis. Wir haben uns deshalb für den Check und die Tests dafür entschieden die zu vergleichenden Ergebnisse auf 5 Nachkommastellen zu runden.</w:t>
+      </w:r>
+    </w:p>
+    <w:p>
+      <w:pPr>
+        <w:rPr>
+          <w:rFonts w:asciiTheme="majorHAnsi" w:hAnsiTheme="majorHAnsi"/>
+        </w:rPr>
+      </w:pPr>
+      <w:r>
+        <w:rPr>
+          <w:rFonts w:asciiTheme="majorHAnsi" w:hAnsiTheme="majorHAnsi"/>
+        </w:rPr>
+        <w:t>Wurde nun die letzte akkumulierte Evidenz aus allen vorhergehenden Evidenzen berechnet, wird auf diese Evidenz die Funktion calculate_plausibility() aufgerufen. Diese gibt eine Liste aller vorhandenen Emotionen in dieser Evidenz aus, sowie ihre Plausibilität. In der Main Klasse wird dann die Emotion mit der höchsten Plausibilität als Output gewählt und zusammen mit ihrer Plausibilität in die Output-Datei geschrieben.</w:t>
+      </w:r>
+    </w:p>
+    <w:p>
+      <w:pPr>
+        <w:rPr>
+          <w:rFonts w:asciiTheme="majorHAnsi" w:hAnsiTheme="majorHAnsi"/>
+        </w:rPr>
+      </w:pPr>
+    </w:p>
+    <w:p>
+      <w:pPr>
+        <w:pStyle w:val="Heading1"/>
+      </w:pPr>
+      <w:r>
+        <w:t>Umsetzung Daten-Normalisierung</w:t>
+      </w:r>
+    </w:p>
+    <w:p>
+      <w:pPr>
+        <w:rPr>
+          <w:sz w:val="8"/>
+        </w:rPr>
+      </w:pPr>
+    </w:p>
+    <w:p>
+      <w:pPr>
+        <w:rPr>
+          <w:rFonts w:asciiTheme="majorHAnsi" w:hAnsiTheme="majorHAnsi"/>
+        </w:rPr>
+      </w:pPr>
+      <w:r>
+        <w:rPr>
+          <w:rFonts w:asciiTheme="majorHAnsi" w:hAnsiTheme="majorHAnsi"/>
+        </w:rPr>
+        <w:t>Wieso wir bei x is omega and y is omega kein addieren brauchen</w:t>
+      </w:r>
+    </w:p>
+    <w:p>
+      <w:pPr>
+        <w:rPr>
+          <w:rFonts w:asciiTheme="majorHAnsi" w:hAnsiTheme="majorHAnsi"/>
+        </w:rPr>
+      </w:pPr>
+    </w:p>
+    <w:p>
+      <w:pPr>
+        <w:rPr>
+          <w:rFonts w:asciiTheme="majorHAnsi" w:hAnsiTheme="majorHAnsi"/>
+        </w:rPr>
+      </w:pPr>
+    </w:p>
+    <w:p>
+      <w:pPr>
+        <w:rPr>
+          <w:rFonts w:asciiTheme="majorHAnsi" w:hAnsiTheme="majorHAnsi"/>
+        </w:rPr>
+      </w:pPr>
+    </w:p>
+    <w:p>
+      <w:pPr>
+        <w:rPr>
+          <w:rFonts w:asciiTheme="majorHAnsi" w:hAnsiTheme="majorHAnsi"/>
+        </w:rPr>
+      </w:pPr>
     </w:p>
     <w:p>
       <w:pPr>
         <w:pStyle w:val="Title"/>
       </w:pPr>
       <w:r>
-        <w:t>Methode</w:t>
-      </w:r>
-    </w:p>
-    <w:p>
-      <w:pPr>
-        <w:rPr>
+        <w:t>Ergebnisse</w:t>
+      </w:r>
+    </w:p>
+    <w:p>
+      <w:pPr>
+        <w:pStyle w:val="Title"/>
+      </w:pPr>
+      <w:r>
+        <w:t>Future Work</w:t>
+      </w:r>
+    </w:p>
+    <w:p>
+      <w:pPr>
+        <w:rPr>
+          <w:sz w:val="6"/>
+        </w:rPr>
+      </w:pPr>
+    </w:p>
+    <w:p>
+      <w:pPr>
+        <w:rPr>
+          <w:rFonts w:asciiTheme="majorHAnsi" w:hAnsiTheme="majorHAnsi"/>
+        </w:rPr>
+      </w:pPr>
+      <w:r>
+        <w:rPr>
+          <w:rFonts w:asciiTheme="majorHAnsi" w:hAnsiTheme="majorHAnsi"/>
+        </w:rPr>
+        <w:t>Bei der Bearbeitung der Aufgabenstellung gab es in der Gruppe zwei Vorschläge für mögliche Erweiterungen, die aufgrund der Zeit leider nicht mehr eingebunden werden konnten. Wir möchten dies aber trotzdem nennen, da wir denken, dass diese Erweiterungen die Analyse nochmals verbessern könnten.</w:t>
+      </w:r>
+    </w:p>
+    <w:p>
+      <w:pPr>
+        <w:rPr>
+          <w:rFonts w:asciiTheme="majorHAnsi" w:hAnsiTheme="majorHAnsi"/>
+          <w:b/>
+        </w:rPr>
+      </w:pPr>
+      <w:r>
+        <w:rPr>
+          <w:rFonts w:asciiTheme="majorHAnsi" w:hAnsiTheme="majorHAnsi"/>
+          <w:b/>
+        </w:rPr>
+        <w:t xml:space="preserve">K-Means Clustering </w:t>
+      </w:r>
+    </w:p>
+    <w:p>
+      <w:pPr>
+        <w:rPr>
+          <w:rFonts w:asciiTheme="majorHAnsi" w:hAnsiTheme="majorHAnsi"/>
           <w:lang w:val="en-US"/>
         </w:rPr>
       </w:pPr>
       <w:r>
         <w:rPr>
+          <w:rFonts w:asciiTheme="majorHAnsi" w:hAnsiTheme="majorHAnsi"/>
           <w:lang w:val="en-US"/>
         </w:rPr>
-        <w:t>Floating point errors und r</w:t>
-      </w:r>
-      <w:r>
-        <w:rPr>
+        <w:t>@Cathleen: insert your stuff h</w:t>
+      </w:r>
+      <w:r>
+        <w:rPr>
+          <w:rFonts w:asciiTheme="majorHAnsi" w:hAnsiTheme="majorHAnsi"/>
           <w:lang w:val="en-US"/>
         </w:rPr>
-        <w:t>ounding</w:t>
-      </w:r>
-    </w:p>
-    <w:p>
-      <w:r>
-        <w:t>Wieso wir bei x is omega and y is omega kein addieren brau</w:t>
-      </w:r>
-      <w:r>
-        <w:t>chen</w:t>
-      </w:r>
-    </w:p>
-    <w:p>
-      <w:r>
-        <w:t>Mögliches k-means clustering statt</w:t>
-      </w:r>
-      <w:bookmarkStart w:id="0" w:name="_GoBack"/>
-      <w:bookmarkEnd w:id="0"/>
-      <w:r>
-        <w:t xml:space="preserve"> normalisierung</w:t>
-      </w:r>
-    </w:p>
-    <w:p>
-      <w:r>
-        <w:t>Byzantinische Generäle</w:t>
-      </w:r>
-    </w:p>
-    <w:p>
-      <w:pPr>
-        <w:pStyle w:val="Title"/>
-      </w:pPr>
-      <w:r>
-        <w:t>Ergebnisse</w:t>
-      </w:r>
-    </w:p>
-    <w:p/>
+        <w:t xml:space="preserve">ere </w:t>
+      </w:r>
+    </w:p>
+    <w:p>
+      <w:pPr>
+        <w:rPr>
+          <w:lang w:val="en-US"/>
+        </w:rPr>
+      </w:pPr>
+    </w:p>
+    <w:p>
+      <w:pPr>
+        <w:rPr>
+          <w:rFonts w:asciiTheme="majorHAnsi" w:hAnsiTheme="majorHAnsi"/>
+          <w:lang w:val="en-US"/>
+        </w:rPr>
+      </w:pPr>
+    </w:p>
     <w:sectPr>
       <w:pgSz w:w="11906" w:h="16838"/>
       <w:pgMar w:top="1440" w:right="1440" w:bottom="1440" w:left="1440" w:header="708" w:footer="708" w:gutter="0"/>
@@ -437,8 +2474,192 @@
       </w:rPr>
     </w:lvl>
   </w:abstractNum>
+  <w:abstractNum w:abstractNumId="1" w15:restartNumberingAfterBreak="0">
+    <w:nsid w:val="567F049B"/>
+    <w:multiLevelType w:val="hybridMultilevel"/>
+    <w:tmpl w:val="EE04ABA0"/>
+    <w:lvl w:ilvl="0" w:tplc="0407000F">
+      <w:start w:val="1"/>
+      <w:numFmt w:val="decimal"/>
+      <w:lvlText w:val="%1."/>
+      <w:lvlJc w:val="left"/>
+      <w:pPr>
+        <w:ind w:left="720" w:hanging="360"/>
+      </w:pPr>
+      <w:rPr>
+        <w:rFonts w:hint="default"/>
+      </w:rPr>
+    </w:lvl>
+    <w:lvl w:ilvl="1" w:tplc="04070019" w:tentative="1">
+      <w:start w:val="1"/>
+      <w:numFmt w:val="lowerLetter"/>
+      <w:lvlText w:val="%2."/>
+      <w:lvlJc w:val="left"/>
+      <w:pPr>
+        <w:ind w:left="1440" w:hanging="360"/>
+      </w:pPr>
+    </w:lvl>
+    <w:lvl w:ilvl="2" w:tplc="0407001B" w:tentative="1">
+      <w:start w:val="1"/>
+      <w:numFmt w:val="lowerRoman"/>
+      <w:lvlText w:val="%3."/>
+      <w:lvlJc w:val="right"/>
+      <w:pPr>
+        <w:ind w:left="2160" w:hanging="180"/>
+      </w:pPr>
+    </w:lvl>
+    <w:lvl w:ilvl="3" w:tplc="0407000F" w:tentative="1">
+      <w:start w:val="1"/>
+      <w:numFmt w:val="decimal"/>
+      <w:lvlText w:val="%4."/>
+      <w:lvlJc w:val="left"/>
+      <w:pPr>
+        <w:ind w:left="2880" w:hanging="360"/>
+      </w:pPr>
+    </w:lvl>
+    <w:lvl w:ilvl="4" w:tplc="04070019" w:tentative="1">
+      <w:start w:val="1"/>
+      <w:numFmt w:val="lowerLetter"/>
+      <w:lvlText w:val="%5."/>
+      <w:lvlJc w:val="left"/>
+      <w:pPr>
+        <w:ind w:left="3600" w:hanging="360"/>
+      </w:pPr>
+    </w:lvl>
+    <w:lvl w:ilvl="5" w:tplc="0407001B" w:tentative="1">
+      <w:start w:val="1"/>
+      <w:numFmt w:val="lowerRoman"/>
+      <w:lvlText w:val="%6."/>
+      <w:lvlJc w:val="right"/>
+      <w:pPr>
+        <w:ind w:left="4320" w:hanging="180"/>
+      </w:pPr>
+    </w:lvl>
+    <w:lvl w:ilvl="6" w:tplc="0407000F" w:tentative="1">
+      <w:start w:val="1"/>
+      <w:numFmt w:val="decimal"/>
+      <w:lvlText w:val="%7."/>
+      <w:lvlJc w:val="left"/>
+      <w:pPr>
+        <w:ind w:left="5040" w:hanging="360"/>
+      </w:pPr>
+    </w:lvl>
+    <w:lvl w:ilvl="7" w:tplc="04070019" w:tentative="1">
+      <w:start w:val="1"/>
+      <w:numFmt w:val="lowerLetter"/>
+      <w:lvlText w:val="%8."/>
+      <w:lvlJc w:val="left"/>
+      <w:pPr>
+        <w:ind w:left="5760" w:hanging="360"/>
+      </w:pPr>
+    </w:lvl>
+    <w:lvl w:ilvl="8" w:tplc="0407001B" w:tentative="1">
+      <w:start w:val="1"/>
+      <w:numFmt w:val="lowerRoman"/>
+      <w:lvlText w:val="%9."/>
+      <w:lvlJc w:val="right"/>
+      <w:pPr>
+        <w:ind w:left="6480" w:hanging="180"/>
+      </w:pPr>
+    </w:lvl>
+  </w:abstractNum>
+  <w:abstractNum w:abstractNumId="2" w15:restartNumberingAfterBreak="0">
+    <w:nsid w:val="5688672E"/>
+    <w:multiLevelType w:val="hybridMultilevel"/>
+    <w:tmpl w:val="03AE894A"/>
+    <w:lvl w:ilvl="0" w:tplc="0407000F">
+      <w:start w:val="1"/>
+      <w:numFmt w:val="decimal"/>
+      <w:lvlText w:val="%1."/>
+      <w:lvlJc w:val="left"/>
+      <w:pPr>
+        <w:ind w:left="720" w:hanging="360"/>
+      </w:pPr>
+      <w:rPr>
+        <w:rFonts w:hint="default"/>
+      </w:rPr>
+    </w:lvl>
+    <w:lvl w:ilvl="1" w:tplc="04070019">
+      <w:start w:val="1"/>
+      <w:numFmt w:val="lowerLetter"/>
+      <w:lvlText w:val="%2."/>
+      <w:lvlJc w:val="left"/>
+      <w:pPr>
+        <w:ind w:left="1440" w:hanging="360"/>
+      </w:pPr>
+    </w:lvl>
+    <w:lvl w:ilvl="2" w:tplc="0407001B" w:tentative="1">
+      <w:start w:val="1"/>
+      <w:numFmt w:val="lowerRoman"/>
+      <w:lvlText w:val="%3."/>
+      <w:lvlJc w:val="right"/>
+      <w:pPr>
+        <w:ind w:left="2160" w:hanging="180"/>
+      </w:pPr>
+    </w:lvl>
+    <w:lvl w:ilvl="3" w:tplc="0407000F" w:tentative="1">
+      <w:start w:val="1"/>
+      <w:numFmt w:val="decimal"/>
+      <w:lvlText w:val="%4."/>
+      <w:lvlJc w:val="left"/>
+      <w:pPr>
+        <w:ind w:left="2880" w:hanging="360"/>
+      </w:pPr>
+    </w:lvl>
+    <w:lvl w:ilvl="4" w:tplc="04070019" w:tentative="1">
+      <w:start w:val="1"/>
+      <w:numFmt w:val="lowerLetter"/>
+      <w:lvlText w:val="%5."/>
+      <w:lvlJc w:val="left"/>
+      <w:pPr>
+        <w:ind w:left="3600" w:hanging="360"/>
+      </w:pPr>
+    </w:lvl>
+    <w:lvl w:ilvl="5" w:tplc="0407001B" w:tentative="1">
+      <w:start w:val="1"/>
+      <w:numFmt w:val="lowerRoman"/>
+      <w:lvlText w:val="%6."/>
+      <w:lvlJc w:val="right"/>
+      <w:pPr>
+        <w:ind w:left="4320" w:hanging="180"/>
+      </w:pPr>
+    </w:lvl>
+    <w:lvl w:ilvl="6" w:tplc="0407000F" w:tentative="1">
+      <w:start w:val="1"/>
+      <w:numFmt w:val="decimal"/>
+      <w:lvlText w:val="%7."/>
+      <w:lvlJc w:val="left"/>
+      <w:pPr>
+        <w:ind w:left="5040" w:hanging="360"/>
+      </w:pPr>
+    </w:lvl>
+    <w:lvl w:ilvl="7" w:tplc="04070019" w:tentative="1">
+      <w:start w:val="1"/>
+      <w:numFmt w:val="lowerLetter"/>
+      <w:lvlText w:val="%8."/>
+      <w:lvlJc w:val="left"/>
+      <w:pPr>
+        <w:ind w:left="5760" w:hanging="360"/>
+      </w:pPr>
+    </w:lvl>
+    <w:lvl w:ilvl="8" w:tplc="0407001B" w:tentative="1">
+      <w:start w:val="1"/>
+      <w:numFmt w:val="lowerRoman"/>
+      <w:lvlText w:val="%9."/>
+      <w:lvlJc w:val="right"/>
+      <w:pPr>
+        <w:ind w:left="6480" w:hanging="180"/>
+      </w:pPr>
+    </w:lvl>
+  </w:abstractNum>
   <w:num w:numId="1">
     <w:abstractNumId w:val="0"/>
+  </w:num>
+  <w:num w:numId="2">
+    <w:abstractNumId w:val="1"/>
+  </w:num>
+  <w:num w:numId="3">
+    <w:abstractNumId w:val="2"/>
   </w:num>
 </w:numbering>
 </file>
@@ -566,6 +2787,7 @@
     <w:lsdException w:name="HTML Sample" w:semiHidden="1" w:unhideWhenUsed="1"/>
     <w:lsdException w:name="HTML Typewriter" w:semiHidden="1" w:unhideWhenUsed="1"/>
     <w:lsdException w:name="HTML Variable" w:semiHidden="1" w:unhideWhenUsed="1"/>
+    <w:lsdException w:name="Normal Table" w:semiHidden="1" w:unhideWhenUsed="1"/>
     <w:lsdException w:name="annotation subject" w:semiHidden="1" w:unhideWhenUsed="1"/>
     <w:lsdException w:name="No List" w:semiHidden="1" w:unhideWhenUsed="1"/>
     <w:lsdException w:name="Outline List 1" w:semiHidden="1" w:unhideWhenUsed="1"/>
@@ -612,8 +2834,10 @@
     <w:lsdException w:name="Table Subtle 2" w:semiHidden="1" w:unhideWhenUsed="1"/>
     <w:lsdException w:name="Table Web 1" w:semiHidden="1" w:unhideWhenUsed="1"/>
     <w:lsdException w:name="Table Web 2" w:semiHidden="1" w:unhideWhenUsed="1"/>
+    <w:lsdException w:name="Table Web 3" w:semiHidden="1" w:unhideWhenUsed="1"/>
     <w:lsdException w:name="Balloon Text" w:semiHidden="1" w:unhideWhenUsed="1"/>
     <w:lsdException w:name="Table Grid" w:uiPriority="39"/>
+    <w:lsdException w:name="Table Theme" w:semiHidden="1" w:unhideWhenUsed="1"/>
     <w:lsdException w:name="Placeholder Text" w:semiHidden="1"/>
     <w:lsdException w:name="No Spacing" w:uiPriority="1" w:qFormat="1"/>
     <w:lsdException w:name="Light Shading" w:uiPriority="60"/>

</xml_diff>

<commit_message>
added future work section
</commit_message>
<xml_diff>
--- a/docs/documentation.docx
+++ b/docs/documentation.docx
@@ -310,19 +310,79 @@
         <w:rPr>
           <w:rFonts w:asciiTheme="majorHAnsi" w:hAnsiTheme="majorHAnsi"/>
         </w:rPr>
-        <w:t>Gehen wir nun für die Emotionsbestimmung für einen Frame aus. Jedes gemessene Feature (ab Spalte 5) wird zur einer Evidenz. Diese Eviden</w:t>
-      </w:r>
-      <w:r>
-        <w:rPr>
-          <w:rFonts w:asciiTheme="majorHAnsi" w:hAnsiTheme="majorHAnsi"/>
-        </w:rPr>
-        <w:t>z</w:t>
-      </w:r>
-      <w:r>
-        <w:rPr>
-          <w:rFonts w:asciiTheme="majorHAnsi" w:hAnsiTheme="majorHAnsi"/>
-        </w:rPr>
-        <w:t xml:space="preserve"> besteht immer aus mindestens 2 Basismaßen. Ein Basismaß setzt sich zusammen aus einer Menge an Emotionen</w:t>
+        <w:t xml:space="preserve">Gehen wir nun für die Emotionsbestimmung </w:t>
+      </w:r>
+      <w:r>
+        <w:rPr>
+          <w:rFonts w:asciiTheme="majorHAnsi" w:hAnsiTheme="majorHAnsi"/>
+        </w:rPr>
+        <w:t>von</w:t>
+      </w:r>
+      <w:r>
+        <w:rPr>
+          <w:rFonts w:asciiTheme="majorHAnsi" w:hAnsiTheme="majorHAnsi"/>
+        </w:rPr>
+        <w:t xml:space="preserve"> eine</w:t>
+      </w:r>
+      <w:r>
+        <w:rPr>
+          <w:rFonts w:asciiTheme="majorHAnsi" w:hAnsiTheme="majorHAnsi"/>
+        </w:rPr>
+        <w:t>m</w:t>
+      </w:r>
+      <w:r>
+        <w:rPr>
+          <w:rFonts w:asciiTheme="majorHAnsi" w:hAnsiTheme="majorHAnsi"/>
+        </w:rPr>
+        <w:t xml:space="preserve"> Frame aus. Jedes gemessene Feature (ab Spalte 5) wird zur </w:t>
+      </w:r>
+      <w:r>
+        <w:rPr>
+          <w:rFonts w:asciiTheme="majorHAnsi" w:hAnsiTheme="majorHAnsi"/>
+        </w:rPr>
+        <w:t>einem Basismaß</w:t>
+      </w:r>
+      <w:r>
+        <w:rPr>
+          <w:rFonts w:asciiTheme="majorHAnsi" w:hAnsiTheme="majorHAnsi"/>
+        </w:rPr>
+        <w:t>. Diese</w:t>
+      </w:r>
+      <w:r>
+        <w:rPr>
+          <w:rFonts w:asciiTheme="majorHAnsi" w:hAnsiTheme="majorHAnsi"/>
+        </w:rPr>
+        <w:t>s Basismaß</w:t>
+      </w:r>
+      <w:r>
+        <w:rPr>
+          <w:rFonts w:asciiTheme="majorHAnsi" w:hAnsiTheme="majorHAnsi"/>
+        </w:rPr>
+        <w:t xml:space="preserve"> besteht immer aus mindestens 2 </w:t>
+      </w:r>
+      <w:r>
+        <w:rPr>
+          <w:rFonts w:asciiTheme="majorHAnsi" w:hAnsiTheme="majorHAnsi"/>
+        </w:rPr>
+        <w:t>Einträgen</w:t>
+      </w:r>
+      <w:r>
+        <w:rPr>
+          <w:rFonts w:asciiTheme="majorHAnsi" w:hAnsiTheme="majorHAnsi"/>
+        </w:rPr>
+        <w:t xml:space="preserve">. Ein </w:t>
+      </w:r>
+      <w:r>
+        <w:rPr>
+          <w:rFonts w:asciiTheme="majorHAnsi" w:hAnsiTheme="majorHAnsi"/>
+        </w:rPr>
+        <w:t>Eintrag</w:t>
+      </w:r>
+      <w:r>
+        <w:rPr>
+          <w:rFonts w:asciiTheme="majorHAnsi" w:hAnsiTheme="majorHAnsi"/>
+        </w:rPr>
+        <w:t xml:space="preserve"> setzt sich zusammen aus einer Menge an Emotionen</w:t>
       </w:r>
       <w:r>
         <w:rPr>
@@ -364,32 +424,56 @@
         <w:rPr>
           <w:rFonts w:asciiTheme="majorHAnsi" w:hAnsiTheme="majorHAnsi"/>
         </w:rPr>
-        <w:t>Element, also ein Basismaß in der die fokale Menge die gesamte Menge von Alternativen ist.</w:t>
-      </w:r>
-    </w:p>
-    <w:p>
-      <w:pPr>
-        <w:rPr>
-          <w:rFonts w:asciiTheme="majorHAnsi" w:hAnsiTheme="majorHAnsi"/>
-        </w:rPr>
-      </w:pPr>
-      <w:r>
-        <w:rPr>
-          <w:rFonts w:asciiTheme="majorHAnsi" w:hAnsiTheme="majorHAnsi"/>
-        </w:rPr>
-        <w:t>Schlussendlich werden alle Evidenzen, also alle gemessenen Features, akkumuliert. Daraus entsteht d</w:t>
-      </w:r>
-      <w:r>
-        <w:rPr>
-          <w:rFonts w:asciiTheme="majorHAnsi" w:hAnsiTheme="majorHAnsi"/>
-        </w:rPr>
-        <w:t>ie</w:t>
-      </w:r>
-      <w:r>
-        <w:rPr>
-          <w:rFonts w:asciiTheme="majorHAnsi" w:hAnsiTheme="majorHAnsi"/>
-        </w:rPr>
-        <w:t xml:space="preserve"> Evidenz m</w:t>
+        <w:t>Element, also ein</w:t>
+      </w:r>
+      <w:r>
+        <w:rPr>
+          <w:rFonts w:asciiTheme="majorHAnsi" w:hAnsiTheme="majorHAnsi"/>
+        </w:rPr>
+        <w:t xml:space="preserve"> Eintrag</w:t>
+      </w:r>
+      <w:r>
+        <w:rPr>
+          <w:rFonts w:asciiTheme="majorHAnsi" w:hAnsiTheme="majorHAnsi"/>
+        </w:rPr>
+        <w:t xml:space="preserve"> in der die fokale Menge die gesamte Menge von Alternativen ist.</w:t>
+      </w:r>
+    </w:p>
+    <w:p>
+      <w:pPr>
+        <w:rPr>
+          <w:rFonts w:asciiTheme="majorHAnsi" w:hAnsiTheme="majorHAnsi"/>
+        </w:rPr>
+      </w:pPr>
+      <w:r>
+        <w:rPr>
+          <w:rFonts w:asciiTheme="majorHAnsi" w:hAnsiTheme="majorHAnsi"/>
+        </w:rPr>
+        <w:t xml:space="preserve">Schlussendlich werden alle </w:t>
+      </w:r>
+      <w:r>
+        <w:rPr>
+          <w:rFonts w:asciiTheme="majorHAnsi" w:hAnsiTheme="majorHAnsi"/>
+        </w:rPr>
+        <w:t>Basismaße</w:t>
+      </w:r>
+      <w:r>
+        <w:rPr>
+          <w:rFonts w:asciiTheme="majorHAnsi" w:hAnsiTheme="majorHAnsi"/>
+        </w:rPr>
+        <w:t xml:space="preserve">, also alle gemessenen Features, akkumuliert. Daraus entsteht </w:t>
+      </w:r>
+      <w:r>
+        <w:rPr>
+          <w:rFonts w:asciiTheme="majorHAnsi" w:hAnsiTheme="majorHAnsi"/>
+        </w:rPr>
+        <w:t>das Basismaß</w:t>
+      </w:r>
+      <w:r>
+        <w:rPr>
+          <w:rFonts w:asciiTheme="majorHAnsi" w:hAnsiTheme="majorHAnsi"/>
+        </w:rPr>
+        <w:t xml:space="preserve"> m</w:t>
       </w:r>
       <w:r>
         <w:rPr>
@@ -448,19 +532,6 @@
           <w:rFonts w:asciiTheme="majorHAnsi" w:hAnsiTheme="majorHAnsi"/>
         </w:rPr>
         <w:t>kann dann für jede Emotion die Plausibilität errechnet werden. Die Emotion mit der höchsten Plausibilität wird schlussendlich als erkannte Emotion ausgegeben.</w:t>
-      </w:r>
-    </w:p>
-    <w:p>
-      <w:pPr>
-        <w:rPr>
-          <w:rFonts w:asciiTheme="majorHAnsi" w:hAnsiTheme="majorHAnsi"/>
-        </w:rPr>
-      </w:pPr>
-      <w:r>
-        <w:rPr>
-          <w:rFonts w:asciiTheme="majorHAnsi" w:hAnsiTheme="majorHAnsi"/>
-        </w:rPr>
-        <w:t>Was ist mit Belief????</w:t>
       </w:r>
     </w:p>
     <w:p>
@@ -740,7 +811,7 @@
           </mc:Choice>
           <mc:Fallback>
             <w:pict>
-              <v:shapetype w14:anchorId="25A601DF" id="_x0000_t32" coordsize="21600,21600" o:spt="32" o:oned="t" path="m,l21600,21600e" filled="f">
+              <v:shapetype w14:anchorId="055CFD89" id="_x0000_t32" coordsize="21600,21600" o:spt="32" o:oned="t" path="m,l21600,21600e" filled="f">
                 <v:path arrowok="t" fillok="f" o:connecttype="none"/>
                 <o:lock v:ext="edit" shapetype="t"/>
               </v:shapetype>
@@ -919,7 +990,7 @@
           </mc:Choice>
           <mc:Fallback>
             <w:pict>
-              <v:shape w14:anchorId="2AB813B4" id="Straight Arrow Connector 8" o:spid="_x0000_s1026" type="#_x0000_t32" style="position:absolute;margin-left:383.5pt;margin-top:9.55pt;width:58.6pt;height:0;z-index:251672576;visibility:visible;mso-wrap-style:square;mso-wrap-distance-left:9pt;mso-wrap-distance-top:0;mso-wrap-distance-right:9pt;mso-wrap-distance-bottom:0;mso-position-horizontal:absolute;mso-position-horizontal-relative:text;mso-position-vertical:absolute;mso-position-vertical-relative:text" o:gfxdata="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" strokecolor="#4472c4 [3204]" strokeweight=".5pt">
+              <v:shape w14:anchorId="1E266206" id="Straight Arrow Connector 8" o:spid="_x0000_s1026" type="#_x0000_t32" style="position:absolute;margin-left:383.5pt;margin-top:9.55pt;width:58.6pt;height:0;z-index:251672576;visibility:visible;mso-wrap-style:square;mso-wrap-distance-left:9pt;mso-wrap-distance-top:0;mso-wrap-distance-right:9pt;mso-wrap-distance-bottom:0;mso-position-horizontal:absolute;mso-position-horizontal-relative:text;mso-position-vertical:absolute;mso-position-vertical-relative:text" o:gfxdata="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" strokecolor="#4472c4 [3204]" strokeweight=".5pt">
                 <v:stroke endarrow="block" joinstyle="miter"/>
               </v:shape>
             </w:pict>
@@ -1095,7 +1166,7 @@
           </mc:Choice>
           <mc:Fallback>
             <w:pict>
-              <v:shape w14:anchorId="0EDBD3DB" id="Straight Arrow Connector 20" o:spid="_x0000_s1026" type="#_x0000_t32" style="position:absolute;margin-left:181.8pt;margin-top:1.3pt;width:0;height:33.25pt;z-index:251687936;visibility:visible;mso-wrap-style:square;mso-wrap-distance-left:9pt;mso-wrap-distance-top:0;mso-wrap-distance-right:9pt;mso-wrap-distance-bottom:0;mso-position-horizontal:absolute;mso-position-horizontal-relative:text;mso-position-vertical:absolute;mso-position-vertical-relative:text" o:gfxdata="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" strokecolor="#4472c4 [3204]" strokeweight=".5pt">
+              <v:shape w14:anchorId="326B376D" id="Straight Arrow Connector 20" o:spid="_x0000_s1026" type="#_x0000_t32" style="position:absolute;margin-left:181.8pt;margin-top:1.3pt;width:0;height:33.25pt;z-index:251687936;visibility:visible;mso-wrap-style:square;mso-wrap-distance-left:9pt;mso-wrap-distance-top:0;mso-wrap-distance-right:9pt;mso-wrap-distance-bottom:0;mso-position-horizontal:absolute;mso-position-horizontal-relative:text;mso-position-vertical:absolute;mso-position-vertical-relative:text" o:gfxdata="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" strokecolor="#4472c4 [3204]" strokeweight=".5pt">
                 <v:stroke endarrow="block" joinstyle="miter"/>
               </v:shape>
             </w:pict>
@@ -1162,7 +1233,7 @@
           </mc:Choice>
           <mc:Fallback>
             <w:pict>
-              <v:shape w14:anchorId="52300BD7" id="Straight Arrow Connector 19" o:spid="_x0000_s1026" type="#_x0000_t32" style="position:absolute;margin-left:0;margin-top:.65pt;width:0;height:33.7pt;flip:y;z-index:251685888;visibility:visible;mso-wrap-style:square;mso-wrap-distance-left:9pt;mso-wrap-distance-top:0;mso-wrap-distance-right:9pt;mso-wrap-distance-bottom:0;mso-position-horizontal:center;mso-position-horizontal-relative:margin;mso-position-vertical:absolute;mso-position-vertical-relative:text" o:gfxdata="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" strokecolor="#4472c4 [3204]" strokeweight=".5pt">
+              <v:shape w14:anchorId="0F9EEA3E" id="Straight Arrow Connector 19" o:spid="_x0000_s1026" type="#_x0000_t32" style="position:absolute;margin-left:0;margin-top:.65pt;width:0;height:33.7pt;flip:y;z-index:251685888;visibility:visible;mso-wrap-style:square;mso-wrap-distance-left:9pt;mso-wrap-distance-top:0;mso-wrap-distance-right:9pt;mso-wrap-distance-bottom:0;mso-position-horizontal:center;mso-position-horizontal-relative:margin;mso-position-vertical:absolute;mso-position-vertical-relative:text" o:gfxdata="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" strokecolor="#4472c4 [3204]" strokeweight=".5pt">
                 <v:stroke endarrow="block" joinstyle="miter"/>
                 <w10:wrap anchorx="margin"/>
               </v:shape>
@@ -1230,7 +1301,7 @@
           </mc:Choice>
           <mc:Fallback>
             <w:pict>
-              <v:shape w14:anchorId="0F2DB50A" id="Straight Arrow Connector 17" o:spid="_x0000_s1026" type="#_x0000_t32" style="position:absolute;margin-left:311.95pt;margin-top:.4pt;width:0;height:33.25pt;z-index:251681792;visibility:visible;mso-wrap-style:square;mso-wrap-distance-left:9pt;mso-wrap-distance-top:0;mso-wrap-distance-right:9pt;mso-wrap-distance-bottom:0;mso-position-horizontal:absolute;mso-position-horizontal-relative:text;mso-position-vertical:absolute;mso-position-vertical-relative:text" o:gfxdata="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" strokecolor="#4472c4 [3204]" strokeweight=".5pt">
+              <v:shape w14:anchorId="578F2760" id="Straight Arrow Connector 17" o:spid="_x0000_s1026" type="#_x0000_t32" style="position:absolute;margin-left:311.95pt;margin-top:.4pt;width:0;height:33.25pt;z-index:251681792;visibility:visible;mso-wrap-style:square;mso-wrap-distance-left:9pt;mso-wrap-distance-top:0;mso-wrap-distance-right:9pt;mso-wrap-distance-bottom:0;mso-position-horizontal:absolute;mso-position-horizontal-relative:text;mso-position-vertical:absolute;mso-position-vertical-relative:text" o:gfxdata="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" strokecolor="#4472c4 [3204]" strokeweight=".5pt">
                 <v:stroke endarrow="block" joinstyle="miter"/>
               </v:shape>
             </w:pict>
@@ -1297,7 +1368,7 @@
           </mc:Choice>
           <mc:Fallback>
             <w:pict>
-              <v:shape w14:anchorId="48EF4372" id="Straight Arrow Connector 18" o:spid="_x0000_s1026" type="#_x0000_t32" style="position:absolute;margin-left:5in;margin-top:.35pt;width:0;height:33.7pt;flip:y;z-index:251683840;visibility:visible;mso-wrap-style:square;mso-wrap-distance-left:9pt;mso-wrap-distance-top:0;mso-wrap-distance-right:9pt;mso-wrap-distance-bottom:0;mso-position-horizontal:absolute;mso-position-horizontal-relative:text;mso-position-vertical:absolute;mso-position-vertical-relative:text" o:gfxdata="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" strokecolor="#4472c4 [3204]" strokeweight=".5pt">
+              <v:shape w14:anchorId="12089A70" id="Straight Arrow Connector 18" o:spid="_x0000_s1026" type="#_x0000_t32" style="position:absolute;margin-left:5in;margin-top:.35pt;width:0;height:33.7pt;flip:y;z-index:251683840;visibility:visible;mso-wrap-style:square;mso-wrap-distance-left:9pt;mso-wrap-distance-top:0;mso-wrap-distance-right:9pt;mso-wrap-distance-bottom:0;mso-position-horizontal:absolute;mso-position-horizontal-relative:text;mso-position-vertical:absolute;mso-position-vertical-relative:text" o:gfxdata="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" strokecolor="#4472c4 [3204]" strokeweight=".5pt">
                 <v:stroke endarrow="block" joinstyle="miter"/>
               </v:shape>
             </w:pict>
@@ -1364,7 +1435,7 @@
           </mc:Choice>
           <mc:Fallback>
             <w:pict>
-              <v:shape w14:anchorId="095916CF" id="Straight Arrow Connector 12" o:spid="_x0000_s1026" type="#_x0000_t32" style="position:absolute;margin-left:90.9pt;margin-top:.9pt;width:0;height:33.7pt;flip:y;z-index:251674624;visibility:visible;mso-wrap-style:square;mso-wrap-distance-left:9pt;mso-wrap-distance-top:0;mso-wrap-distance-right:9pt;mso-wrap-distance-bottom:0;mso-position-horizontal:absolute;mso-position-horizontal-relative:text;mso-position-vertical:absolute;mso-position-vertical-relative:text" o:gfxdata="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" strokecolor="#4472c4 [3204]" strokeweight=".5pt">
+              <v:shape w14:anchorId="257B1A24" id="Straight Arrow Connector 12" o:spid="_x0000_s1026" type="#_x0000_t32" style="position:absolute;margin-left:90.9pt;margin-top:.9pt;width:0;height:33.7pt;flip:y;z-index:251674624;visibility:visible;mso-wrap-style:square;mso-wrap-distance-left:9pt;mso-wrap-distance-top:0;mso-wrap-distance-right:9pt;mso-wrap-distance-bottom:0;mso-position-horizontal:absolute;mso-position-horizontal-relative:text;mso-position-vertical:absolute;mso-position-vertical-relative:text" o:gfxdata="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" strokecolor="#4472c4 [3204]" strokeweight=".5pt">
                 <v:stroke endarrow="block" joinstyle="miter"/>
               </v:shape>
             </w:pict>
@@ -1431,7 +1502,7 @@
           </mc:Choice>
           <mc:Fallback>
             <w:pict>
-              <v:shape w14:anchorId="4DC48AC7" id="Straight Arrow Connector 10" o:spid="_x0000_s1026" type="#_x0000_t32" style="position:absolute;margin-left:44.3pt;margin-top:1.35pt;width:0;height:33.25pt;z-index:251673600;visibility:visible;mso-wrap-style:square;mso-wrap-distance-left:9pt;mso-wrap-distance-top:0;mso-wrap-distance-right:9pt;mso-wrap-distance-bottom:0;mso-position-horizontal:absolute;mso-position-horizontal-relative:text;mso-position-vertical:absolute;mso-position-vertical-relative:text" o:gfxdata="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" strokecolor="#4472c4 [3204]" strokeweight=".5pt">
+              <v:shape w14:anchorId="16DBDECE" id="Straight Arrow Connector 10" o:spid="_x0000_s1026" type="#_x0000_t32" style="position:absolute;margin-left:44.3pt;margin-top:1.35pt;width:0;height:33.25pt;z-index:251673600;visibility:visible;mso-wrap-style:square;mso-wrap-distance-left:9pt;mso-wrap-distance-top:0;mso-wrap-distance-right:9pt;mso-wrap-distance-bottom:0;mso-position-horizontal:absolute;mso-position-horizontal-relative:text;mso-position-vertical:absolute;mso-position-vertical-relative:text" o:gfxdata="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" strokecolor="#4472c4 [3204]" strokeweight=".5pt">
                 <v:stroke endarrow="block" joinstyle="miter"/>
               </v:shape>
             </w:pict>
@@ -1601,7 +1672,7 @@
                               <w:jc w:val="center"/>
                             </w:pPr>
                             <w:r>
-                              <w:t>Evidenz</w:t>
+                              <w:t>Basismaß</w:t>
                             </w:r>
                           </w:p>
                         </w:txbxContent>
@@ -1637,7 +1708,7 @@
                         <w:jc w:val="center"/>
                       </w:pPr>
                       <w:r>
-                        <w:t>Evidenz</w:t>
+                        <w:t>Basismaß</w:t>
                       </w:r>
                     </w:p>
                   </w:txbxContent>
@@ -1812,7 +1883,7 @@
           </mc:Choice>
           <mc:Fallback>
             <w:pict>
-              <v:line w14:anchorId="318F1084" id="Straight Connector 22" o:spid="_x0000_s1026" style="position:absolute;z-index:251688960;visibility:visible;mso-wrap-style:square;mso-wrap-distance-left:9pt;mso-wrap-distance-top:0;mso-wrap-distance-right:9pt;mso-wrap-distance-bottom:0;mso-position-horizontal:absolute;mso-position-horizontal-relative:text;mso-position-vertical:absolute;mso-position-vertical-relative:text" from="241.85pt,2.5pt" to="291.25pt,2.5pt" o:gfxdata="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" strokecolor="#4472c4 [3204]" strokeweight=".5pt">
+              <v:line w14:anchorId="36EC6B65" id="Straight Connector 22" o:spid="_x0000_s1026" style="position:absolute;z-index:251688960;visibility:visible;mso-wrap-style:square;mso-wrap-distance-left:9pt;mso-wrap-distance-top:0;mso-wrap-distance-right:9pt;mso-wrap-distance-bottom:0;mso-position-horizontal:absolute;mso-position-horizontal-relative:text;mso-position-vertical:absolute;mso-position-vertical-relative:text" from="241.85pt,2.5pt" to="291.25pt,2.5pt" o:gfxdata="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" strokecolor="#4472c4 [3204]" strokeweight=".5pt">
                 <v:stroke joinstyle="miter"/>
               </v:line>
             </w:pict>
@@ -1879,7 +1950,7 @@
           </mc:Choice>
           <mc:Fallback>
             <w:pict>
-              <v:line w14:anchorId="06623F3F" id="Straight Connector 16" o:spid="_x0000_s1026" style="position:absolute;z-index:251679744;visibility:visible;mso-wrap-style:square;mso-height-percent:0;mso-wrap-distance-left:9pt;mso-wrap-distance-top:0;mso-wrap-distance-right:9pt;mso-wrap-distance-bottom:0;mso-position-horizontal:absolute;mso-position-horizontal-relative:text;mso-position-vertical:absolute;mso-position-vertical-relative:text;mso-height-percent:0;mso-height-relative:margin" from="203.95pt,14.5pt" to="203.95pt,26.5pt" o:gfxdata="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" strokecolor="#4472c4 [3204]" strokeweight=".5pt">
+              <v:line w14:anchorId="79822D57" id="Straight Connector 16" o:spid="_x0000_s1026" style="position:absolute;z-index:251679744;visibility:visible;mso-wrap-style:square;mso-height-percent:0;mso-wrap-distance-left:9pt;mso-wrap-distance-top:0;mso-wrap-distance-right:9pt;mso-wrap-distance-bottom:0;mso-position-horizontal:absolute;mso-position-horizontal-relative:text;mso-position-vertical:absolute;mso-position-vertical-relative:text;mso-height-percent:0;mso-height-relative:margin" from="203.95pt,14.5pt" to="203.95pt,26.5pt" o:gfxdata="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" strokecolor="#4472c4 [3204]" strokeweight=".5pt">
                 <v:stroke joinstyle="miter"/>
               </v:line>
             </w:pict>
@@ -1948,7 +2019,7 @@
                               <w:jc w:val="center"/>
                             </w:pPr>
                             <w:r>
-                              <w:t>Basismaß</w:t>
+                              <w:t>Entry</w:t>
                             </w:r>
                           </w:p>
                         </w:txbxContent>
@@ -1984,7 +2055,7 @@
                         <w:jc w:val="center"/>
                       </w:pPr>
                       <w:r>
-                        <w:t>Basismaß</w:t>
+                        <w:t>Entry</w:t>
                       </w:r>
                     </w:p>
                   </w:txbxContent>
@@ -2025,32 +2096,194 @@
         <w:rPr>
           <w:rFonts w:asciiTheme="majorHAnsi" w:hAnsiTheme="majorHAnsi"/>
         </w:rPr>
-        <w:t>Zurück kommt für den aktuellen Frame eine Liste; für jedes Feature im Input wird die Fokalmenge sowie die Konfidenz für diese Fokalmenge zurückgegeben. Im nächsten Schritt wird eine Liste von ‚Basis-Evidenzen‘ angelegt, es wird also für jedes Feature eine Evidenz angelegt. Diese Evidenzklasse greift im Constructor auf die Klasse Basismaß zu. Es wird zuerst ein Basismaß für die gegebene Fokalmenge und Konfizenz angelegt und zu der Entry-List dieser Evidenz hinzugefügt. Folgend daraus wird ebenfalls das Omega-Basismaß angelegt mit der ??invertierten Summe?.</w:t>
-      </w:r>
-    </w:p>
-    <w:p>
-      <w:pPr>
-        <w:rPr>
-          <w:rFonts w:asciiTheme="majorHAnsi" w:hAnsiTheme="majorHAnsi"/>
-        </w:rPr>
-      </w:pPr>
-      <w:r>
-        <w:rPr>
-          <w:rFonts w:asciiTheme="majorHAnsi" w:hAnsiTheme="majorHAnsi"/>
-        </w:rPr>
-        <w:t>Im nächsten Schritt wird durch diese ‚Basis Evidenzen‘-Liste</w:t>
-      </w:r>
-      <w:r>
-        <w:rPr>
-          <w:rFonts w:asciiTheme="majorHAnsi" w:hAnsiTheme="majorHAnsi"/>
-        </w:rPr>
-        <w:t xml:space="preserve"> iteriert und sie werden Schritt für Schritt akkumuliert. Dazu werden jeweils immer zwei Evidenzen an die Dempster-Rule Klasse übergeben. Diese greift wiederum nocheinmal auf die Evidenzklasse zu, um als Output auch eine Evidenz zurückgeben zu können. Dort wird dann tabellenartig jedes Basismaß miteinander verrechnet. </w:t>
-      </w:r>
-      <w:r>
-        <w:rPr>
-          <w:rFonts w:asciiTheme="majorHAnsi" w:hAnsiTheme="majorHAnsi"/>
-        </w:rPr>
-        <w:t>Gegegeben seien dazu die Evidenzen m</w:t>
+        <w:t>Zurück kommt für den aktuellen Frame eine Liste; für jedes Feature im Input wird die Fokalmenge sowie die Konfidenz für diese Fokalmenge zurückgegeben. Im nächsten Schritt wird eine Liste von ‚Basis-</w:t>
+      </w:r>
+      <w:r>
+        <w:rPr>
+          <w:rFonts w:asciiTheme="majorHAnsi" w:hAnsiTheme="majorHAnsi"/>
+        </w:rPr>
+        <w:t>Basismaßen</w:t>
+      </w:r>
+      <w:r>
+        <w:rPr>
+          <w:rFonts w:asciiTheme="majorHAnsi" w:hAnsiTheme="majorHAnsi"/>
+        </w:rPr>
+        <w:t xml:space="preserve">‘ angelegt, es wird also für jedes Feature </w:t>
+      </w:r>
+      <w:r>
+        <w:rPr>
+          <w:rFonts w:asciiTheme="majorHAnsi" w:hAnsiTheme="majorHAnsi"/>
+        </w:rPr>
+        <w:t>ein Basismaß</w:t>
+      </w:r>
+      <w:r>
+        <w:rPr>
+          <w:rFonts w:asciiTheme="majorHAnsi" w:hAnsiTheme="majorHAnsi"/>
+        </w:rPr>
+        <w:t xml:space="preserve"> angelegt. Diese </w:t>
+      </w:r>
+      <w:r>
+        <w:rPr>
+          <w:rFonts w:asciiTheme="majorHAnsi" w:hAnsiTheme="majorHAnsi"/>
+        </w:rPr>
+        <w:t>Basismaß</w:t>
+      </w:r>
+      <w:r>
+        <w:rPr>
+          <w:rFonts w:asciiTheme="majorHAnsi" w:hAnsiTheme="majorHAnsi"/>
+        </w:rPr>
+        <w:t xml:space="preserve">klasse greift im Constructor auf die Klasse </w:t>
+      </w:r>
+      <w:r>
+        <w:rPr>
+          <w:rFonts w:asciiTheme="majorHAnsi" w:hAnsiTheme="majorHAnsi"/>
+        </w:rPr>
+        <w:t>Entry</w:t>
+      </w:r>
+      <w:r>
+        <w:rPr>
+          <w:rFonts w:asciiTheme="majorHAnsi" w:hAnsiTheme="majorHAnsi"/>
+        </w:rPr>
+        <w:t xml:space="preserve"> zu. Es wird zuerst ein </w:t>
+      </w:r>
+      <w:r>
+        <w:rPr>
+          <w:rFonts w:asciiTheme="majorHAnsi" w:hAnsiTheme="majorHAnsi"/>
+        </w:rPr>
+        <w:t>Eintrag</w:t>
+      </w:r>
+      <w:r>
+        <w:rPr>
+          <w:rFonts w:asciiTheme="majorHAnsi" w:hAnsiTheme="majorHAnsi"/>
+        </w:rPr>
+        <w:t xml:space="preserve"> für die gegebene Fokalmenge und Konfizenz angelegt und zu der Entry-List dieser Evidenz hinzugefügt. Folgend daraus wird ebenfalls d</w:t>
+      </w:r>
+      <w:r>
+        <w:rPr>
+          <w:rFonts w:asciiTheme="majorHAnsi" w:hAnsiTheme="majorHAnsi"/>
+        </w:rPr>
+        <w:t>er</w:t>
+      </w:r>
+      <w:r>
+        <w:rPr>
+          <w:rFonts w:asciiTheme="majorHAnsi" w:hAnsiTheme="majorHAnsi"/>
+        </w:rPr>
+        <w:t xml:space="preserve"> Omega-</w:t>
+      </w:r>
+      <w:r>
+        <w:rPr>
+          <w:rFonts w:asciiTheme="majorHAnsi" w:hAnsiTheme="majorHAnsi"/>
+        </w:rPr>
+        <w:t>Entrag</w:t>
+      </w:r>
+      <w:r>
+        <w:rPr>
+          <w:rFonts w:asciiTheme="majorHAnsi" w:hAnsiTheme="majorHAnsi"/>
+        </w:rPr>
+        <w:t xml:space="preserve"> angelegt mit der </w:t>
+      </w:r>
+      <w:r>
+        <w:rPr>
+          <w:rFonts w:asciiTheme="majorHAnsi" w:hAnsiTheme="majorHAnsi"/>
+        </w:rPr>
+        <w:t>Gegenwahrscheinlichkeit bzw. -Konfidenz.</w:t>
+      </w:r>
+    </w:p>
+    <w:p>
+      <w:pPr>
+        <w:rPr>
+          <w:rFonts w:asciiTheme="majorHAnsi" w:hAnsiTheme="majorHAnsi"/>
+        </w:rPr>
+      </w:pPr>
+      <w:r>
+        <w:rPr>
+          <w:rFonts w:asciiTheme="majorHAnsi" w:hAnsiTheme="majorHAnsi"/>
+        </w:rPr>
+        <w:t>Im nächsten Schritt wird durch diese ‚Basis</w:t>
+      </w:r>
+      <w:r>
+        <w:rPr>
+          <w:rFonts w:asciiTheme="majorHAnsi" w:hAnsiTheme="majorHAnsi"/>
+        </w:rPr>
+        <w:t>-Basismaße</w:t>
+      </w:r>
+      <w:r>
+        <w:rPr>
+          <w:rFonts w:asciiTheme="majorHAnsi" w:hAnsiTheme="majorHAnsi"/>
+        </w:rPr>
+        <w:t>‘-Liste</w:t>
+      </w:r>
+      <w:r>
+        <w:rPr>
+          <w:rFonts w:asciiTheme="majorHAnsi" w:hAnsiTheme="majorHAnsi"/>
+        </w:rPr>
+        <w:t xml:space="preserve"> iteriert und sie werden Schritt für Schritt akkumuliert. Dazu werden jeweils immer zwei </w:t>
+      </w:r>
+      <w:r>
+        <w:rPr>
+          <w:rFonts w:asciiTheme="majorHAnsi" w:hAnsiTheme="majorHAnsi"/>
+        </w:rPr>
+        <w:t>Basismaße</w:t>
+      </w:r>
+      <w:r>
+        <w:rPr>
+          <w:rFonts w:asciiTheme="majorHAnsi" w:hAnsiTheme="majorHAnsi"/>
+        </w:rPr>
+        <w:t xml:space="preserve"> an die Dempster-Rule Klasse übergeben. Diese greift wiederum nocheinmal auf die </w:t>
+      </w:r>
+      <w:r>
+        <w:rPr>
+          <w:rFonts w:asciiTheme="majorHAnsi" w:hAnsiTheme="majorHAnsi"/>
+        </w:rPr>
+        <w:t>Basismaß</w:t>
+      </w:r>
+      <w:r>
+        <w:rPr>
+          <w:rFonts w:asciiTheme="majorHAnsi" w:hAnsiTheme="majorHAnsi"/>
+        </w:rPr>
+        <w:t xml:space="preserve">klasse zu, um als Output auch </w:t>
+      </w:r>
+      <w:r>
+        <w:rPr>
+          <w:rFonts w:asciiTheme="majorHAnsi" w:hAnsiTheme="majorHAnsi"/>
+        </w:rPr>
+        <w:t>ein Basismaß</w:t>
+      </w:r>
+      <w:r>
+        <w:rPr>
+          <w:rFonts w:asciiTheme="majorHAnsi" w:hAnsiTheme="majorHAnsi"/>
+        </w:rPr>
+        <w:t xml:space="preserve"> zurückgeben zu können. Dort wird dann tabellenartig </w:t>
+      </w:r>
+      <w:r>
+        <w:rPr>
+          <w:rFonts w:asciiTheme="majorHAnsi" w:hAnsiTheme="majorHAnsi"/>
+        </w:rPr>
+        <w:t>jeder Eintrag</w:t>
+      </w:r>
+      <w:r>
+        <w:rPr>
+          <w:rFonts w:asciiTheme="majorHAnsi" w:hAnsiTheme="majorHAnsi"/>
+        </w:rPr>
+        <w:t xml:space="preserve"> miteinander verrechnet. </w:t>
+      </w:r>
+      <w:r>
+        <w:rPr>
+          <w:rFonts w:asciiTheme="majorHAnsi" w:hAnsiTheme="majorHAnsi"/>
+        </w:rPr>
+        <w:t xml:space="preserve">Gegegeben seien dazu die </w:t>
+      </w:r>
+      <w:r>
+        <w:rPr>
+          <w:rFonts w:asciiTheme="majorHAnsi" w:hAnsiTheme="majorHAnsi"/>
+        </w:rPr>
+        <w:t>Basismaße</w:t>
+      </w:r>
+      <w:r>
+        <w:rPr>
+          <w:rFonts w:asciiTheme="majorHAnsi" w:hAnsiTheme="majorHAnsi"/>
+        </w:rPr>
+        <w:t xml:space="preserve"> m</w:t>
       </w:r>
       <w:r>
         <w:rPr>
@@ -2076,13 +2309,43 @@
         <w:rPr>
           <w:rFonts w:asciiTheme="majorHAnsi" w:hAnsiTheme="majorHAnsi"/>
         </w:rPr>
-        <w:t>, d</w:t>
-      </w:r>
-      <w:r>
-        <w:rPr>
-          <w:rFonts w:asciiTheme="majorHAnsi" w:hAnsiTheme="majorHAnsi"/>
-        </w:rPr>
-        <w:t>ie akkumuliert werden sollen zur Output-Evidenz m</w:t>
+        <w:t xml:space="preserve">, </w:t>
+      </w:r>
+      <w:r>
+        <w:rPr>
+          <w:rFonts w:asciiTheme="majorHAnsi" w:hAnsiTheme="majorHAnsi"/>
+        </w:rPr>
+        <w:t>d</w:t>
+      </w:r>
+      <w:r>
+        <w:rPr>
+          <w:rFonts w:asciiTheme="majorHAnsi" w:hAnsiTheme="majorHAnsi"/>
+        </w:rPr>
+        <w:t>ie akkumuliert werden sollen zu</w:t>
+      </w:r>
+      <w:r>
+        <w:rPr>
+          <w:rFonts w:asciiTheme="majorHAnsi" w:hAnsiTheme="majorHAnsi"/>
+        </w:rPr>
+        <w:t>m</w:t>
+      </w:r>
+      <w:r>
+        <w:rPr>
+          <w:rFonts w:asciiTheme="majorHAnsi" w:hAnsiTheme="majorHAnsi"/>
+        </w:rPr>
+        <w:t xml:space="preserve"> Output-</w:t>
+      </w:r>
+      <w:r>
+        <w:rPr>
+          <w:rFonts w:asciiTheme="majorHAnsi" w:hAnsiTheme="majorHAnsi"/>
+        </w:rPr>
+        <w:t>Basismaß</w:t>
+      </w:r>
+      <w:r>
+        <w:rPr>
+          <w:rFonts w:asciiTheme="majorHAnsi" w:hAnsiTheme="majorHAnsi"/>
+        </w:rPr>
+        <w:t xml:space="preserve"> m</w:t>
       </w:r>
       <w:r>
         <w:rPr>
@@ -2119,7 +2382,19 @@
         <w:rPr>
           <w:rFonts w:asciiTheme="majorHAnsi" w:hAnsiTheme="majorHAnsi"/>
         </w:rPr>
-        <w:t xml:space="preserve">Eines der Basismaße ist Omega: </w:t>
+        <w:t xml:space="preserve">Eines der </w:t>
+      </w:r>
+      <w:r>
+        <w:rPr>
+          <w:rFonts w:asciiTheme="majorHAnsi" w:hAnsiTheme="majorHAnsi"/>
+        </w:rPr>
+        <w:t>Einträge</w:t>
+      </w:r>
+      <w:r>
+        <w:rPr>
+          <w:rFonts w:asciiTheme="majorHAnsi" w:hAnsiTheme="majorHAnsi"/>
+        </w:rPr>
+        <w:t xml:space="preserve"> ist Omega: </w:t>
       </w:r>
       <w:r>
         <w:rPr>
@@ -2151,7 +2426,19 @@
         <w:rPr>
           <w:rFonts w:asciiTheme="majorHAnsi" w:hAnsiTheme="majorHAnsi"/>
         </w:rPr>
-        <w:t>ein Basismaß angelegt mit der Konfidenz bestimmt durch das Produkt der</w:t>
+        <w:t xml:space="preserve">ein </w:t>
+      </w:r>
+      <w:r>
+        <w:rPr>
+          <w:rFonts w:asciiTheme="majorHAnsi" w:hAnsiTheme="majorHAnsi"/>
+        </w:rPr>
+        <w:t>Eintrag</w:t>
+      </w:r>
+      <w:r>
+        <w:rPr>
+          <w:rFonts w:asciiTheme="majorHAnsi" w:hAnsiTheme="majorHAnsi"/>
+        </w:rPr>
+        <w:t xml:space="preserve"> angelegt mit der Konfidenz bestimmt durch das Produkt der</w:t>
       </w:r>
       <w:r>
         <w:rPr>
@@ -2203,8 +2490,6 @@
         </w:rPr>
         <w:t>und der fokalen Menge gleich der fokalen Menge des Elements das nicht Omega ist.</w:t>
       </w:r>
-      <w:bookmarkStart w:id="0" w:name="_GoBack"/>
-      <w:bookmarkEnd w:id="0"/>
     </w:p>
     <w:p>
       <w:pPr>
@@ -2221,14 +2506,56 @@
         <w:rPr>
           <w:rFonts w:asciiTheme="majorHAnsi" w:hAnsiTheme="majorHAnsi"/>
         </w:rPr>
-        <w:t>Beide Basismaße sind Omega:</w:t>
+        <w:t xml:space="preserve">Beide </w:t>
+      </w:r>
+      <w:r>
+        <w:rPr>
+          <w:rFonts w:asciiTheme="majorHAnsi" w:hAnsiTheme="majorHAnsi"/>
+        </w:rPr>
+        <w:t>Einträge</w:t>
+      </w:r>
+      <w:r>
+        <w:rPr>
+          <w:rFonts w:asciiTheme="majorHAnsi" w:hAnsiTheme="majorHAnsi"/>
+        </w:rPr>
+        <w:t xml:space="preserve"> sind Omega:</w:t>
       </w:r>
       <w:r>
         <w:rPr>
           <w:rFonts w:asciiTheme="majorHAnsi" w:hAnsiTheme="majorHAnsi"/>
         </w:rPr>
         <w:br/>
-        <w:t>Es wird in der Output-Evidenz ein Basismaß angelegt mit der Konfidenz bestimmt durch das Produkt der beiden Input-Basismaße</w:t>
+        <w:t xml:space="preserve">Es wird in </w:t>
+      </w:r>
+      <w:r>
+        <w:rPr>
+          <w:rFonts w:asciiTheme="majorHAnsi" w:hAnsiTheme="majorHAnsi"/>
+        </w:rPr>
+        <w:t>dem Output-Basismaß</w:t>
+      </w:r>
+      <w:r>
+        <w:rPr>
+          <w:rFonts w:asciiTheme="majorHAnsi" w:hAnsiTheme="majorHAnsi"/>
+        </w:rPr>
+        <w:t xml:space="preserve"> ein </w:t>
+      </w:r>
+      <w:r>
+        <w:rPr>
+          <w:rFonts w:asciiTheme="majorHAnsi" w:hAnsiTheme="majorHAnsi"/>
+        </w:rPr>
+        <w:t>Eintrag</w:t>
+      </w:r>
+      <w:r>
+        <w:rPr>
+          <w:rFonts w:asciiTheme="majorHAnsi" w:hAnsiTheme="majorHAnsi"/>
+        </w:rPr>
+        <w:t xml:space="preserve"> angelegt mit der Konfidenz bestimmt durch das Produkt der beiden Input-</w:t>
+      </w:r>
+      <w:r>
+        <w:rPr>
+          <w:rFonts w:asciiTheme="majorHAnsi" w:hAnsiTheme="majorHAnsi"/>
+        </w:rPr>
+        <w:t>Einträge</w:t>
       </w:r>
       <w:r>
         <w:rPr>
@@ -2252,7 +2579,19 @@
         <w:rPr>
           <w:rFonts w:asciiTheme="majorHAnsi" w:hAnsiTheme="majorHAnsi"/>
         </w:rPr>
-        <w:t>Keines der Basismaße ist Omega:</w:t>
+        <w:t xml:space="preserve">Keines der </w:t>
+      </w:r>
+      <w:r>
+        <w:rPr>
+          <w:rFonts w:asciiTheme="majorHAnsi" w:hAnsiTheme="majorHAnsi"/>
+        </w:rPr>
+        <w:t>Einträge</w:t>
+      </w:r>
+      <w:r>
+        <w:rPr>
+          <w:rFonts w:asciiTheme="majorHAnsi" w:hAnsiTheme="majorHAnsi"/>
+        </w:rPr>
+        <w:t xml:space="preserve"> ist Omega:</w:t>
       </w:r>
       <w:r>
         <w:rPr>
@@ -2284,7 +2623,43 @@
           <w:rFonts w:asciiTheme="majorHAnsi" w:hAnsiTheme="majorHAnsi"/>
         </w:rPr>
         <w:br/>
-        <w:t>Es wird trotzdem ein Basismaß in der Output-Evidenz mit entsprechender Wahrscheinlichkeit angelegt, dies wird später separat bearbeitet</w:t>
+        <w:t xml:space="preserve">Es wird trotzdem ein </w:t>
+      </w:r>
+      <w:r>
+        <w:rPr>
+          <w:rFonts w:asciiTheme="majorHAnsi" w:hAnsiTheme="majorHAnsi"/>
+        </w:rPr>
+        <w:t>Eintrag</w:t>
+      </w:r>
+      <w:r>
+        <w:rPr>
+          <w:rFonts w:asciiTheme="majorHAnsi" w:hAnsiTheme="majorHAnsi"/>
+        </w:rPr>
+        <w:t xml:space="preserve"> in de</w:t>
+      </w:r>
+      <w:r>
+        <w:rPr>
+          <w:rFonts w:asciiTheme="majorHAnsi" w:hAnsiTheme="majorHAnsi"/>
+        </w:rPr>
+        <w:t>m</w:t>
+      </w:r>
+      <w:r>
+        <w:rPr>
+          <w:rFonts w:asciiTheme="majorHAnsi" w:hAnsiTheme="majorHAnsi"/>
+        </w:rPr>
+        <w:t xml:space="preserve"> Output-</w:t>
+      </w:r>
+      <w:r>
+        <w:rPr>
+          <w:rFonts w:asciiTheme="majorHAnsi" w:hAnsiTheme="majorHAnsi"/>
+        </w:rPr>
+        <w:t>Basismaß</w:t>
+      </w:r>
+      <w:r>
+        <w:rPr>
+          <w:rFonts w:asciiTheme="majorHAnsi" w:hAnsiTheme="majorHAnsi"/>
+        </w:rPr>
+        <w:t xml:space="preserve"> mit entsprechender Wahrscheinlichkeit angelegt, dies wird später separat bearbeitet</w:t>
       </w:r>
     </w:p>
     <w:p>
@@ -2317,45 +2692,249 @@
         <w:rPr>
           <w:rFonts w:asciiTheme="majorHAnsi" w:hAnsiTheme="majorHAnsi"/>
         </w:rPr>
-        <w:t>Es wird in der Output-Evidenz ein Basismaß angelegt mit der Konfidenz bestimmt durch das Produkt der beiden Input-Basismaße und der fokalen Menge gleich der bestimmten Schnittmenge</w:t>
-      </w:r>
-    </w:p>
-    <w:p>
-      <w:pPr>
-        <w:rPr>
-          <w:rFonts w:asciiTheme="majorHAnsi" w:hAnsiTheme="majorHAnsi"/>
-        </w:rPr>
-      </w:pPr>
-      <w:r>
-        <w:rPr>
-          <w:rFonts w:asciiTheme="majorHAnsi" w:hAnsiTheme="majorHAnsi"/>
-        </w:rPr>
-        <w:t>In jedem dieser Schritte wird vor dem Erstellen des Basismaßes sicher gestellt, dass ein Basismaß mit derselben fokalen Menge nicht schon in der Output-Evidenz existiert. Ist dies der Fall, wird die ausgerechnete Konfidenz des aktuellen Basismaßes der Konfidenz des bereits existierenden Basismaßes hinzuaddiert.</w:t>
-      </w:r>
-      <w:r>
-        <w:rPr>
-          <w:rFonts w:asciiTheme="majorHAnsi" w:hAnsiTheme="majorHAnsi"/>
-        </w:rPr>
-        <w:t xml:space="preserve"> Die einzige Ausnahme, in der dieser Vergleich nicht durchgeführt wird ist der Fall, in dem beide Input-Basismaße Omega sind, da dieser Fall per Definition nur einmal pro Akkumulation vorkommt. </w:t>
-      </w:r>
-    </w:p>
-    <w:p>
-      <w:pPr>
-        <w:rPr>
-          <w:rFonts w:asciiTheme="majorHAnsi" w:hAnsiTheme="majorHAnsi"/>
-        </w:rPr>
-      </w:pPr>
-      <w:r>
-        <w:rPr>
-          <w:rFonts w:asciiTheme="majorHAnsi" w:hAnsiTheme="majorHAnsi"/>
-        </w:rPr>
-        <w:t xml:space="preserve">Als letzter Schritt bevor die Output-Evidenz zurückgegeben werden kann </w:t>
-      </w:r>
-      <w:r>
-        <w:rPr>
-          <w:rFonts w:asciiTheme="majorHAnsi" w:hAnsiTheme="majorHAnsi"/>
-        </w:rPr>
-        <w:t xml:space="preserve">werden die Basismaße mit leeren fokalen Mengen bereinigt. Dazu wird die Konfidenz dieser Basismaße definiert und dann anhand des Faktors </w:t>
+        <w:t>Es wird in de</w:t>
+      </w:r>
+      <w:r>
+        <w:rPr>
+          <w:rFonts w:asciiTheme="majorHAnsi" w:hAnsiTheme="majorHAnsi"/>
+        </w:rPr>
+        <w:t>m</w:t>
+      </w:r>
+      <w:r>
+        <w:rPr>
+          <w:rFonts w:asciiTheme="majorHAnsi" w:hAnsiTheme="majorHAnsi"/>
+        </w:rPr>
+        <w:t xml:space="preserve"> Output-</w:t>
+      </w:r>
+      <w:r>
+        <w:rPr>
+          <w:rFonts w:asciiTheme="majorHAnsi" w:hAnsiTheme="majorHAnsi"/>
+        </w:rPr>
+        <w:t>Basismaß</w:t>
+      </w:r>
+      <w:r>
+        <w:rPr>
+          <w:rFonts w:asciiTheme="majorHAnsi" w:hAnsiTheme="majorHAnsi"/>
+        </w:rPr>
+        <w:t xml:space="preserve"> ein </w:t>
+      </w:r>
+      <w:r>
+        <w:rPr>
+          <w:rFonts w:asciiTheme="majorHAnsi" w:hAnsiTheme="majorHAnsi"/>
+        </w:rPr>
+        <w:t xml:space="preserve">Eintrag </w:t>
+      </w:r>
+      <w:r>
+        <w:rPr>
+          <w:rFonts w:asciiTheme="majorHAnsi" w:hAnsiTheme="majorHAnsi"/>
+        </w:rPr>
+        <w:t>angelegt mit der Konfidenz bestimmt durch das Produkt der beiden Input-</w:t>
+      </w:r>
+      <w:r>
+        <w:rPr>
+          <w:rFonts w:asciiTheme="majorHAnsi" w:hAnsiTheme="majorHAnsi"/>
+        </w:rPr>
+        <w:t>Einträge</w:t>
+      </w:r>
+      <w:r>
+        <w:rPr>
+          <w:rFonts w:asciiTheme="majorHAnsi" w:hAnsiTheme="majorHAnsi"/>
+        </w:rPr>
+        <w:t xml:space="preserve"> und der fokalen Menge gleich der bestimmten Schnittmenge</w:t>
+      </w:r>
+    </w:p>
+    <w:p>
+      <w:pPr>
+        <w:rPr>
+          <w:rFonts w:asciiTheme="majorHAnsi" w:hAnsiTheme="majorHAnsi"/>
+        </w:rPr>
+      </w:pPr>
+      <w:r>
+        <w:rPr>
+          <w:rFonts w:asciiTheme="majorHAnsi" w:hAnsiTheme="majorHAnsi"/>
+        </w:rPr>
+        <w:t xml:space="preserve">In jedem dieser Schritte wird vor dem Erstellen des </w:t>
+      </w:r>
+      <w:r>
+        <w:rPr>
+          <w:rFonts w:asciiTheme="majorHAnsi" w:hAnsiTheme="majorHAnsi"/>
+        </w:rPr>
+        <w:t>Eintrags</w:t>
+      </w:r>
+      <w:r>
+        <w:rPr>
+          <w:rFonts w:asciiTheme="majorHAnsi" w:hAnsiTheme="majorHAnsi"/>
+        </w:rPr>
+        <w:t xml:space="preserve"> sicher gestellt, dass ein </w:t>
+      </w:r>
+      <w:r>
+        <w:rPr>
+          <w:rFonts w:asciiTheme="majorHAnsi" w:hAnsiTheme="majorHAnsi"/>
+        </w:rPr>
+        <w:t>Eintrag</w:t>
+      </w:r>
+      <w:r>
+        <w:rPr>
+          <w:rFonts w:asciiTheme="majorHAnsi" w:hAnsiTheme="majorHAnsi"/>
+        </w:rPr>
+        <w:t xml:space="preserve"> mit derselben fokalen Menge nicht schon in de</w:t>
+      </w:r>
+      <w:r>
+        <w:rPr>
+          <w:rFonts w:asciiTheme="majorHAnsi" w:hAnsiTheme="majorHAnsi"/>
+        </w:rPr>
+        <w:t>m</w:t>
+      </w:r>
+      <w:r>
+        <w:rPr>
+          <w:rFonts w:asciiTheme="majorHAnsi" w:hAnsiTheme="majorHAnsi"/>
+        </w:rPr>
+        <w:t xml:space="preserve"> Output</w:t>
+      </w:r>
+      <w:r>
+        <w:rPr>
+          <w:rFonts w:asciiTheme="majorHAnsi" w:hAnsiTheme="majorHAnsi"/>
+        </w:rPr>
+        <w:t>-Basismaß</w:t>
+      </w:r>
+      <w:r>
+        <w:rPr>
+          <w:rFonts w:asciiTheme="majorHAnsi" w:hAnsiTheme="majorHAnsi"/>
+        </w:rPr>
+        <w:t xml:space="preserve"> existiert. Ist dies der Fall, wird die ausgerechnete Konfidenz des aktuellen </w:t>
+      </w:r>
+      <w:r>
+        <w:rPr>
+          <w:rFonts w:asciiTheme="majorHAnsi" w:hAnsiTheme="majorHAnsi"/>
+        </w:rPr>
+        <w:t>Eintrags</w:t>
+      </w:r>
+      <w:r>
+        <w:rPr>
+          <w:rFonts w:asciiTheme="majorHAnsi" w:hAnsiTheme="majorHAnsi"/>
+        </w:rPr>
+        <w:t xml:space="preserve"> der Konfidenz des bereits existierenden </w:t>
+      </w:r>
+      <w:r>
+        <w:rPr>
+          <w:rFonts w:asciiTheme="majorHAnsi" w:hAnsiTheme="majorHAnsi"/>
+        </w:rPr>
+        <w:t>Eintrags</w:t>
+      </w:r>
+      <w:r>
+        <w:rPr>
+          <w:rFonts w:asciiTheme="majorHAnsi" w:hAnsiTheme="majorHAnsi"/>
+        </w:rPr>
+        <w:t xml:space="preserve"> hinzuaddiert.</w:t>
+      </w:r>
+      <w:r>
+        <w:rPr>
+          <w:rFonts w:asciiTheme="majorHAnsi" w:hAnsiTheme="majorHAnsi"/>
+        </w:rPr>
+        <w:t xml:space="preserve"> Die einzige Ausnahme, in der dieser Vergleich nicht durchgeführt wird ist der Fall, in dem beide Input-</w:t>
+      </w:r>
+      <w:r>
+        <w:rPr>
+          <w:rFonts w:asciiTheme="majorHAnsi" w:hAnsiTheme="majorHAnsi"/>
+        </w:rPr>
+        <w:t>Einträge</w:t>
+      </w:r>
+      <w:r>
+        <w:rPr>
+          <w:rFonts w:asciiTheme="majorHAnsi" w:hAnsiTheme="majorHAnsi"/>
+        </w:rPr>
+        <w:t xml:space="preserve"> Omega sind, da dieser Fall per Definition nur einmal pro Akkumulation vorkommt. </w:t>
+      </w:r>
+    </w:p>
+    <w:p>
+      <w:pPr>
+        <w:rPr>
+          <w:rFonts w:asciiTheme="majorHAnsi" w:hAnsiTheme="majorHAnsi"/>
+        </w:rPr>
+      </w:pPr>
+      <w:r>
+        <w:rPr>
+          <w:rFonts w:asciiTheme="majorHAnsi" w:hAnsiTheme="majorHAnsi"/>
+        </w:rPr>
+        <w:t>Als letzter Schritt bevor d</w:t>
+      </w:r>
+      <w:r>
+        <w:rPr>
+          <w:rFonts w:asciiTheme="majorHAnsi" w:hAnsiTheme="majorHAnsi"/>
+        </w:rPr>
+        <w:t>as</w:t>
+      </w:r>
+      <w:r>
+        <w:rPr>
+          <w:rFonts w:asciiTheme="majorHAnsi" w:hAnsiTheme="majorHAnsi"/>
+        </w:rPr>
+        <w:t xml:space="preserve"> Output</w:t>
+      </w:r>
+      <w:r>
+        <w:rPr>
+          <w:rFonts w:asciiTheme="majorHAnsi" w:hAnsiTheme="majorHAnsi"/>
+        </w:rPr>
+        <w:t>-Basismaß</w:t>
+      </w:r>
+      <w:r>
+        <w:rPr>
+          <w:rFonts w:asciiTheme="majorHAnsi" w:hAnsiTheme="majorHAnsi"/>
+        </w:rPr>
+        <w:t xml:space="preserve"> zurückgegeben werden kann </w:t>
+      </w:r>
+      <w:r>
+        <w:rPr>
+          <w:rFonts w:asciiTheme="majorHAnsi" w:hAnsiTheme="majorHAnsi"/>
+        </w:rPr>
+        <w:t xml:space="preserve">werden die </w:t>
+      </w:r>
+      <w:r>
+        <w:rPr>
+          <w:rFonts w:asciiTheme="majorHAnsi" w:hAnsiTheme="majorHAnsi"/>
+        </w:rPr>
+        <w:t>Einträge</w:t>
+      </w:r>
+      <w:r>
+        <w:rPr>
+          <w:rFonts w:asciiTheme="majorHAnsi" w:hAnsiTheme="majorHAnsi"/>
+        </w:rPr>
+        <w:t xml:space="preserve"> mit leeren fokalen Mengen bereinigt. Dazu wird die Konfidenz diese</w:t>
+      </w:r>
+      <w:r>
+        <w:rPr>
+          <w:rFonts w:asciiTheme="majorHAnsi" w:hAnsiTheme="majorHAnsi"/>
+        </w:rPr>
+        <w:t>s</w:t>
+      </w:r>
+      <w:r>
+        <w:rPr>
+          <w:rFonts w:asciiTheme="majorHAnsi" w:hAnsiTheme="majorHAnsi"/>
+        </w:rPr>
+        <w:t xml:space="preserve"> </w:t>
+      </w:r>
+      <w:r>
+        <w:rPr>
+          <w:rFonts w:asciiTheme="majorHAnsi" w:hAnsiTheme="majorHAnsi"/>
+        </w:rPr>
+        <w:t>Eintrags</w:t>
+      </w:r>
+      <w:r>
+        <w:rPr>
+          <w:rFonts w:asciiTheme="majorHAnsi" w:hAnsiTheme="majorHAnsi"/>
+        </w:rPr>
+        <w:t xml:space="preserve"> </w:t>
+      </w:r>
+      <w:r>
+        <w:rPr>
+          <w:rFonts w:asciiTheme="majorHAnsi" w:hAnsiTheme="majorHAnsi"/>
+        </w:rPr>
+        <w:t>bestimmt</w:t>
+      </w:r>
+      <w:r>
+        <w:rPr>
+          <w:rFonts w:asciiTheme="majorHAnsi" w:hAnsiTheme="majorHAnsi"/>
+        </w:rPr>
+        <w:t xml:space="preserve"> und dann anhand des Faktors </w:t>
       </w:r>
       <w:r>
         <w:rPr>
@@ -2433,7 +3012,31 @@
         <w:rPr>
           <w:rFonts w:asciiTheme="majorHAnsi" w:hAnsiTheme="majorHAnsi"/>
         </w:rPr>
-        <w:t>die Konfidenzen der restlichen Basismaße neu definiert.</w:t>
+        <w:t xml:space="preserve">die Konfidenzen der restlichen </w:t>
+      </w:r>
+      <w:r>
+        <w:rPr>
+          <w:rFonts w:asciiTheme="majorHAnsi" w:hAnsiTheme="majorHAnsi"/>
+        </w:rPr>
+        <w:t>Einträge</w:t>
+      </w:r>
+      <w:r>
+        <w:rPr>
+          <w:rFonts w:asciiTheme="majorHAnsi" w:hAnsiTheme="majorHAnsi"/>
+        </w:rPr>
+        <w:t xml:space="preserve"> neu </w:t>
+      </w:r>
+      <w:r>
+        <w:rPr>
+          <w:rFonts w:asciiTheme="majorHAnsi" w:hAnsiTheme="majorHAnsi"/>
+        </w:rPr>
+        <w:t>gesetzt</w:t>
+      </w:r>
+      <w:r>
+        <w:rPr>
+          <w:rFonts w:asciiTheme="majorHAnsi" w:hAnsiTheme="majorHAnsi"/>
+        </w:rPr>
+        <w:t>.</w:t>
       </w:r>
     </w:p>
     <w:p>
@@ -2472,7 +3075,19 @@
         <w:rPr>
           <w:rFonts w:asciiTheme="majorHAnsi" w:hAnsiTheme="majorHAnsi"/>
         </w:rPr>
-        <w:t xml:space="preserve">Wurde nun Evidenz </w:t>
+        <w:t xml:space="preserve">Wurde </w:t>
+      </w:r>
+      <w:r>
+        <w:rPr>
+          <w:rFonts w:asciiTheme="majorHAnsi" w:hAnsiTheme="majorHAnsi"/>
+        </w:rPr>
+        <w:t>das Basismaß</w:t>
+      </w:r>
+      <w:r>
+        <w:rPr>
+          <w:rFonts w:asciiTheme="majorHAnsi" w:hAnsiTheme="majorHAnsi"/>
+        </w:rPr>
+        <w:t xml:space="preserve"> </w:t>
       </w:r>
       <w:r>
         <w:rPr>
@@ -2497,7 +3112,31 @@
         <w:rPr>
           <w:rFonts w:asciiTheme="majorHAnsi" w:hAnsiTheme="majorHAnsi"/>
         </w:rPr>
-        <w:t xml:space="preserve">aus allen vorhergehenden Evidenzen berechnet, wird auf diese Evidenz die Funktion calculate_plausibility() aufgerufen. Diese gibt eine Liste aller vorhandenen Emotionen in </w:t>
+        <w:t xml:space="preserve">aus allen vorhergehenden </w:t>
+      </w:r>
+      <w:r>
+        <w:rPr>
+          <w:rFonts w:asciiTheme="majorHAnsi" w:hAnsiTheme="majorHAnsi"/>
+        </w:rPr>
+        <w:t>Basismaßen</w:t>
+      </w:r>
+      <w:r>
+        <w:rPr>
+          <w:rFonts w:asciiTheme="majorHAnsi" w:hAnsiTheme="majorHAnsi"/>
+        </w:rPr>
+        <w:t xml:space="preserve"> berechnet, wird auf diese</w:t>
+      </w:r>
+      <w:r>
+        <w:rPr>
+          <w:rFonts w:asciiTheme="majorHAnsi" w:hAnsiTheme="majorHAnsi"/>
+        </w:rPr>
+        <w:t xml:space="preserve">s Basismaß </w:t>
+      </w:r>
+      <w:r>
+        <w:rPr>
+          <w:rFonts w:asciiTheme="majorHAnsi" w:hAnsiTheme="majorHAnsi"/>
+        </w:rPr>
+        <w:t xml:space="preserve">die Funktion calculate_plausibility() aufgerufen. Diese gibt eine Liste aller vorhandenen Emotionen in </w:t>
       </w:r>
       <w:r>
         <w:rPr>
@@ -2624,6 +3263,278 @@
         </w:rPr>
         <w:t>Bei der Bearbeitung der Aufgabenstellung gab es in der Gruppe zwei Vorschläge für mögliche Erweiterungen, die aufgrund der Zeit leider nicht mehr eingebunden werden konnten. Wir möchten dies aber trotzdem nennen, da wir denken, dass diese Erweiterungen die Analyse nochmals verbessern könnten.</w:t>
       </w:r>
+    </w:p>
+    <w:p>
+      <w:pPr>
+        <w:rPr>
+          <w:rFonts w:asciiTheme="majorHAnsi" w:hAnsiTheme="majorHAnsi"/>
+          <w:b/>
+        </w:rPr>
+      </w:pPr>
+      <w:r>
+        <w:rPr>
+          <w:rFonts w:asciiTheme="majorHAnsi" w:hAnsiTheme="majorHAnsi"/>
+          <w:b/>
+        </w:rPr>
+        <w:t>Kontext bei real-world Anwendung</w:t>
+      </w:r>
+    </w:p>
+    <w:p>
+      <w:pPr>
+        <w:rPr>
+          <w:rFonts w:asciiTheme="majorHAnsi" w:hAnsiTheme="majorHAnsi"/>
+        </w:rPr>
+      </w:pPr>
+      <w:r>
+        <w:rPr>
+          <w:rFonts w:asciiTheme="majorHAnsi" w:hAnsiTheme="majorHAnsi"/>
+        </w:rPr>
+        <w:t xml:space="preserve">Für diese Bearbeitung haben wir uns dazu entschieden, für </w:t>
+      </w:r>
+      <w:r>
+        <w:rPr>
+          <w:rFonts w:asciiTheme="majorHAnsi" w:hAnsiTheme="majorHAnsi"/>
+          <w:u w:val="single"/>
+        </w:rPr>
+        <w:t>jeden Frame</w:t>
+      </w:r>
+      <w:r>
+        <w:rPr>
+          <w:rFonts w:asciiTheme="majorHAnsi" w:hAnsiTheme="majorHAnsi"/>
+        </w:rPr>
+        <w:t xml:space="preserve"> die erkannte Emotion auszugeben</w:t>
+      </w:r>
+      <w:r>
+        <w:rPr>
+          <w:rFonts w:asciiTheme="majorHAnsi" w:hAnsiTheme="majorHAnsi"/>
+        </w:rPr>
+        <w:t>.</w:t>
+      </w:r>
+      <w:r>
+        <w:rPr>
+          <w:rFonts w:asciiTheme="majorHAnsi" w:hAnsiTheme="majorHAnsi"/>
+        </w:rPr>
+        <w:t xml:space="preserve"> </w:t>
+      </w:r>
+      <w:r>
+        <w:rPr>
+          <w:rFonts w:asciiTheme="majorHAnsi" w:hAnsiTheme="majorHAnsi"/>
+        </w:rPr>
+        <w:t>Laut</w:t>
+      </w:r>
+      <w:r>
+        <w:rPr>
+          <w:rFonts w:asciiTheme="majorHAnsi" w:hAnsiTheme="majorHAnsi"/>
+        </w:rPr>
+        <w:t xml:space="preserve"> der Aufgabenstellung ändert sich (zumindest am Anfang) in bestimmten Abständen die Emotion. Nun ist es nicht unwahrscheinlich, dass die Emotion nicht durchgehend klar zu erkennen ist oder die Testperson beim Wechseln des Gesichtsausdrucks keine ‚klare‘ Emotion zeigen kann. In einem realen Anwendungsszenario wäre es also sinnvoll – wenn man die </w:t>
+      </w:r>
+      <w:r>
+        <w:rPr>
+          <w:rFonts w:asciiTheme="majorHAnsi" w:hAnsiTheme="majorHAnsi"/>
+        </w:rPr>
+        <w:t>Abfolge und Länge der Emotionen kennt – die Analyse eines Frames mit Kontext zu betrachten. Folgendes Outputbeispiel verdeutlicht dies (es ist bekannt, dass eine Emotion für 5 Sekunden gehalten wird):</w:t>
+      </w:r>
+    </w:p>
+    <w:tbl>
+      <w:tblPr>
+        <w:tblStyle w:val="TableGrid"/>
+        <w:tblW w:w="0" w:type="auto"/>
+        <w:tblLook w:val="04A0" w:firstRow="1" w:lastRow="0" w:firstColumn="1" w:lastColumn="0" w:noHBand="0" w:noVBand="1"/>
+      </w:tblPr>
+      <w:tblGrid>
+        <w:gridCol w:w="4508"/>
+        <w:gridCol w:w="4508"/>
+      </w:tblGrid>
+      <w:tr>
+        <w:tc>
+          <w:tcPr>
+            <w:tcW w:w="4508" w:type="dxa"/>
+          </w:tcPr>
+          <w:p>
+            <w:pPr>
+              <w:rPr>
+                <w:rFonts w:asciiTheme="majorHAnsi" w:hAnsiTheme="majorHAnsi"/>
+                <w:lang w:val="en-US"/>
+              </w:rPr>
+            </w:pPr>
+            <w:r>
+              <w:rPr>
+                <w:rFonts w:asciiTheme="majorHAnsi" w:hAnsiTheme="majorHAnsi"/>
+                <w:lang w:val="en-US"/>
+              </w:rPr>
+              <w:t>Fear – 0.97</w:t>
+            </w:r>
+          </w:p>
+          <w:p>
+            <w:pPr>
+              <w:rPr>
+                <w:rFonts w:asciiTheme="majorHAnsi" w:hAnsiTheme="majorHAnsi"/>
+                <w:lang w:val="en-US"/>
+              </w:rPr>
+            </w:pPr>
+            <w:r>
+              <w:rPr>
+                <w:rFonts w:asciiTheme="majorHAnsi" w:hAnsiTheme="majorHAnsi"/>
+                <w:lang w:val="en-US"/>
+              </w:rPr>
+              <w:t>Fear – 0.97</w:t>
+            </w:r>
+          </w:p>
+          <w:p>
+            <w:pPr>
+              <w:rPr>
+                <w:rFonts w:asciiTheme="majorHAnsi" w:hAnsiTheme="majorHAnsi"/>
+                <w:lang w:val="en-US"/>
+              </w:rPr>
+            </w:pPr>
+            <w:r>
+              <w:rPr>
+                <w:rFonts w:asciiTheme="majorHAnsi" w:hAnsiTheme="majorHAnsi"/>
+                <w:lang w:val="en-US"/>
+              </w:rPr>
+              <w:t>Fear – 0.97</w:t>
+            </w:r>
+          </w:p>
+          <w:p>
+            <w:pPr>
+              <w:rPr>
+                <w:rFonts w:asciiTheme="majorHAnsi" w:hAnsiTheme="majorHAnsi"/>
+                <w:lang w:val="en-US"/>
+              </w:rPr>
+            </w:pPr>
+            <w:r>
+              <w:rPr>
+                <w:rFonts w:asciiTheme="majorHAnsi" w:hAnsiTheme="majorHAnsi"/>
+                <w:lang w:val="en-US"/>
+              </w:rPr>
+              <w:t>Fear – 0.97</w:t>
+            </w:r>
+          </w:p>
+          <w:p>
+            <w:pPr>
+              <w:rPr>
+                <w:rFonts w:asciiTheme="majorHAnsi" w:hAnsiTheme="majorHAnsi"/>
+                <w:lang w:val="en-US"/>
+              </w:rPr>
+            </w:pPr>
+            <w:r>
+              <w:rPr>
+                <w:rFonts w:asciiTheme="majorHAnsi" w:hAnsiTheme="majorHAnsi"/>
+                <w:lang w:val="en-US"/>
+              </w:rPr>
+              <w:t>Neutral – 0.56</w:t>
+            </w:r>
+          </w:p>
+        </w:tc>
+        <w:tc>
+          <w:tcPr>
+            <w:tcW w:w="4508" w:type="dxa"/>
+          </w:tcPr>
+          <w:p>
+            <w:pPr>
+              <w:rPr>
+                <w:rFonts w:asciiTheme="majorHAnsi" w:hAnsiTheme="majorHAnsi"/>
+                <w:lang w:val="en-US"/>
+              </w:rPr>
+            </w:pPr>
+            <w:r>
+              <w:rPr>
+                <w:rFonts w:asciiTheme="majorHAnsi" w:hAnsiTheme="majorHAnsi"/>
+                <w:lang w:val="en-US"/>
+              </w:rPr>
+              <w:t>Joy – 0.82</w:t>
+            </w:r>
+          </w:p>
+          <w:p>
+            <w:pPr>
+              <w:rPr>
+                <w:rFonts w:asciiTheme="majorHAnsi" w:hAnsiTheme="majorHAnsi"/>
+                <w:lang w:val="en-US"/>
+              </w:rPr>
+            </w:pPr>
+            <w:r>
+              <w:rPr>
+                <w:rFonts w:asciiTheme="majorHAnsi" w:hAnsiTheme="majorHAnsi"/>
+                <w:lang w:val="en-US"/>
+              </w:rPr>
+              <w:t>Joy – 0.82</w:t>
+            </w:r>
+          </w:p>
+          <w:p>
+            <w:pPr>
+              <w:rPr>
+                <w:rFonts w:asciiTheme="majorHAnsi" w:hAnsiTheme="majorHAnsi"/>
+                <w:lang w:val="en-US"/>
+              </w:rPr>
+            </w:pPr>
+            <w:r>
+              <w:rPr>
+                <w:rFonts w:asciiTheme="majorHAnsi" w:hAnsiTheme="majorHAnsi"/>
+                <w:lang w:val="en-US"/>
+              </w:rPr>
+              <w:t>Joy – 0.82</w:t>
+            </w:r>
+          </w:p>
+          <w:p>
+            <w:pPr>
+              <w:rPr>
+                <w:rFonts w:asciiTheme="majorHAnsi" w:hAnsiTheme="majorHAnsi"/>
+                <w:lang w:val="en-US"/>
+              </w:rPr>
+            </w:pPr>
+            <w:r>
+              <w:rPr>
+                <w:rFonts w:asciiTheme="majorHAnsi" w:hAnsiTheme="majorHAnsi"/>
+                <w:lang w:val="en-US"/>
+              </w:rPr>
+              <w:t>Sadness – 0.60</w:t>
+            </w:r>
+          </w:p>
+          <w:p>
+            <w:pPr>
+              <w:rPr>
+                <w:rFonts w:asciiTheme="majorHAnsi" w:hAnsiTheme="majorHAnsi"/>
+                <w:lang w:val="en-US"/>
+              </w:rPr>
+            </w:pPr>
+            <w:r>
+              <w:rPr>
+                <w:rFonts w:asciiTheme="majorHAnsi" w:hAnsiTheme="majorHAnsi"/>
+                <w:lang w:val="en-US"/>
+              </w:rPr>
+              <w:t>Joy – 0.82</w:t>
+            </w:r>
+          </w:p>
+        </w:tc>
+      </w:tr>
+    </w:tbl>
+    <w:p>
+      <w:pPr>
+        <w:rPr>
+          <w:rFonts w:asciiTheme="majorHAnsi" w:hAnsiTheme="majorHAnsi"/>
+          <w:lang w:val="en-US"/>
+        </w:rPr>
+      </w:pPr>
+    </w:p>
+    <w:p>
+      <w:pPr>
+        <w:rPr>
+          <w:rFonts w:asciiTheme="majorHAnsi" w:hAnsiTheme="majorHAnsi"/>
+        </w:rPr>
+      </w:pPr>
+      <w:r>
+        <w:rPr>
+          <w:rFonts w:asciiTheme="majorHAnsi" w:hAnsiTheme="majorHAnsi"/>
+        </w:rPr>
+        <w:t>Hier ist deutlich zu sehen, dass man leicht Fehlinterpretationen eliminieren kann, in dem man bei einem oder zwei Outliern diese ‚ignoriert‘ bzw. nur eine Emotion pro 5 Sekunden ausgibt.</w:t>
+      </w:r>
+    </w:p>
+    <w:p>
+      <w:pPr>
+        <w:rPr>
+          <w:rFonts w:asciiTheme="majorHAnsi" w:hAnsiTheme="majorHAnsi"/>
+        </w:rPr>
+      </w:pPr>
     </w:p>
     <w:p>
       <w:pPr>
@@ -2667,17 +3578,12 @@
     <w:p>
       <w:pPr>
         <w:rPr>
+          <w:rFonts w:asciiTheme="majorHAnsi" w:hAnsiTheme="majorHAnsi"/>
           <w:lang w:val="en-US"/>
         </w:rPr>
       </w:pPr>
-    </w:p>
-    <w:p>
-      <w:pPr>
-        <w:rPr>
-          <w:rFonts w:asciiTheme="majorHAnsi" w:hAnsiTheme="majorHAnsi"/>
-          <w:lang w:val="en-US"/>
-        </w:rPr>
-      </w:pPr>
+      <w:bookmarkStart w:id="0" w:name="_GoBack"/>
+      <w:bookmarkEnd w:id="0"/>
     </w:p>
     <w:sectPr>
       <w:pgSz w:w="11906" w:h="16838"/>
@@ -2998,7 +3904,7 @@
   <w:docDefaults>
     <w:rPrDefault>
       <w:rPr>
-        <w:rFonts w:asciiTheme="minorHAnsi" w:eastAsiaTheme="minorHAnsi" w:hAnsiTheme="minorHAnsi" w:cstheme="minorBidi"/>
+        <w:rFonts w:asciiTheme="minorHAnsi" w:eastAsiaTheme="minorEastAsia" w:hAnsiTheme="minorHAnsi" w:cstheme="minorBidi"/>
         <w:sz w:val="22"/>
         <w:szCs w:val="22"/>
         <w:lang w:val="de-DE" w:eastAsia="en-US" w:bidi="ar-SA"/>
@@ -3391,7 +4297,7 @@
   <w:style w:type="paragraph" w:default="1" w:styleId="Normal">
     <w:name w:val="Normal"/>
     <w:qFormat/>
-    <w:rsid w:val="009D31E6"/>
+    <w:rsid w:val="00F95216"/>
   </w:style>
   <w:style w:type="paragraph" w:styleId="Heading1">
     <w:name w:val="heading 1"/>
@@ -3400,18 +4306,204 @@
     <w:link w:val="Heading1Char"/>
     <w:uiPriority w:val="9"/>
     <w:qFormat/>
-    <w:rsid w:val="00945860"/>
+    <w:rsid w:val="00F95216"/>
     <w:pPr>
       <w:keepNext/>
       <w:keepLines/>
-      <w:spacing w:before="240" w:after="0"/>
+      <w:spacing w:before="320" w:after="0" w:line="240" w:lineRule="auto"/>
       <w:outlineLvl w:val="0"/>
     </w:pPr>
     <w:rPr>
       <w:rFonts w:asciiTheme="majorHAnsi" w:eastAsiaTheme="majorEastAsia" w:hAnsiTheme="majorHAnsi" w:cstheme="majorBidi"/>
       <w:color w:val="2F5496" w:themeColor="accent1" w:themeShade="BF"/>
-      <w:sz w:val="32"/>
-      <w:szCs w:val="32"/>
+      <w:sz w:val="30"/>
+      <w:szCs w:val="30"/>
+    </w:rPr>
+  </w:style>
+  <w:style w:type="paragraph" w:styleId="Heading2">
+    <w:name w:val="heading 2"/>
+    <w:basedOn w:val="Normal"/>
+    <w:next w:val="Normal"/>
+    <w:link w:val="Heading2Char"/>
+    <w:uiPriority w:val="9"/>
+    <w:semiHidden/>
+    <w:unhideWhenUsed/>
+    <w:qFormat/>
+    <w:rsid w:val="00F95216"/>
+    <w:pPr>
+      <w:keepNext/>
+      <w:keepLines/>
+      <w:spacing w:before="40" w:after="0" w:line="240" w:lineRule="auto"/>
+      <w:outlineLvl w:val="1"/>
+    </w:pPr>
+    <w:rPr>
+      <w:rFonts w:asciiTheme="majorHAnsi" w:eastAsiaTheme="majorEastAsia" w:hAnsiTheme="majorHAnsi" w:cstheme="majorBidi"/>
+      <w:color w:val="C45911" w:themeColor="accent2" w:themeShade="BF"/>
+      <w:sz w:val="28"/>
+      <w:szCs w:val="28"/>
+    </w:rPr>
+  </w:style>
+  <w:style w:type="paragraph" w:styleId="Heading3">
+    <w:name w:val="heading 3"/>
+    <w:basedOn w:val="Normal"/>
+    <w:next w:val="Normal"/>
+    <w:link w:val="Heading3Char"/>
+    <w:uiPriority w:val="9"/>
+    <w:semiHidden/>
+    <w:unhideWhenUsed/>
+    <w:qFormat/>
+    <w:rsid w:val="00F95216"/>
+    <w:pPr>
+      <w:keepNext/>
+      <w:keepLines/>
+      <w:spacing w:before="40" w:after="0" w:line="240" w:lineRule="auto"/>
+      <w:outlineLvl w:val="2"/>
+    </w:pPr>
+    <w:rPr>
+      <w:rFonts w:asciiTheme="majorHAnsi" w:eastAsiaTheme="majorEastAsia" w:hAnsiTheme="majorHAnsi" w:cstheme="majorBidi"/>
+      <w:color w:val="538135" w:themeColor="accent6" w:themeShade="BF"/>
+      <w:sz w:val="26"/>
+      <w:szCs w:val="26"/>
+    </w:rPr>
+  </w:style>
+  <w:style w:type="paragraph" w:styleId="Heading4">
+    <w:name w:val="heading 4"/>
+    <w:basedOn w:val="Normal"/>
+    <w:next w:val="Normal"/>
+    <w:link w:val="Heading4Char"/>
+    <w:uiPriority w:val="9"/>
+    <w:semiHidden/>
+    <w:unhideWhenUsed/>
+    <w:qFormat/>
+    <w:rsid w:val="00F95216"/>
+    <w:pPr>
+      <w:keepNext/>
+      <w:keepLines/>
+      <w:spacing w:before="40" w:after="0"/>
+      <w:outlineLvl w:val="3"/>
+    </w:pPr>
+    <w:rPr>
+      <w:rFonts w:asciiTheme="majorHAnsi" w:eastAsiaTheme="majorEastAsia" w:hAnsiTheme="majorHAnsi" w:cstheme="majorBidi"/>
+      <w:i/>
+      <w:iCs/>
+      <w:color w:val="2E74B5" w:themeColor="accent5" w:themeShade="BF"/>
+      <w:sz w:val="25"/>
+      <w:szCs w:val="25"/>
+    </w:rPr>
+  </w:style>
+  <w:style w:type="paragraph" w:styleId="Heading5">
+    <w:name w:val="heading 5"/>
+    <w:basedOn w:val="Normal"/>
+    <w:next w:val="Normal"/>
+    <w:link w:val="Heading5Char"/>
+    <w:uiPriority w:val="9"/>
+    <w:semiHidden/>
+    <w:unhideWhenUsed/>
+    <w:qFormat/>
+    <w:rsid w:val="00F95216"/>
+    <w:pPr>
+      <w:keepNext/>
+      <w:keepLines/>
+      <w:spacing w:before="40" w:after="0"/>
+      <w:outlineLvl w:val="4"/>
+    </w:pPr>
+    <w:rPr>
+      <w:rFonts w:asciiTheme="majorHAnsi" w:eastAsiaTheme="majorEastAsia" w:hAnsiTheme="majorHAnsi" w:cstheme="majorBidi"/>
+      <w:i/>
+      <w:iCs/>
+      <w:color w:val="833C0B" w:themeColor="accent2" w:themeShade="80"/>
+      <w:sz w:val="24"/>
+      <w:szCs w:val="24"/>
+    </w:rPr>
+  </w:style>
+  <w:style w:type="paragraph" w:styleId="Heading6">
+    <w:name w:val="heading 6"/>
+    <w:basedOn w:val="Normal"/>
+    <w:next w:val="Normal"/>
+    <w:link w:val="Heading6Char"/>
+    <w:uiPriority w:val="9"/>
+    <w:semiHidden/>
+    <w:unhideWhenUsed/>
+    <w:qFormat/>
+    <w:rsid w:val="00F95216"/>
+    <w:pPr>
+      <w:keepNext/>
+      <w:keepLines/>
+      <w:spacing w:before="40" w:after="0"/>
+      <w:outlineLvl w:val="5"/>
+    </w:pPr>
+    <w:rPr>
+      <w:rFonts w:asciiTheme="majorHAnsi" w:eastAsiaTheme="majorEastAsia" w:hAnsiTheme="majorHAnsi" w:cstheme="majorBidi"/>
+      <w:i/>
+      <w:iCs/>
+      <w:color w:val="385623" w:themeColor="accent6" w:themeShade="80"/>
+      <w:sz w:val="23"/>
+      <w:szCs w:val="23"/>
+    </w:rPr>
+  </w:style>
+  <w:style w:type="paragraph" w:styleId="Heading7">
+    <w:name w:val="heading 7"/>
+    <w:basedOn w:val="Normal"/>
+    <w:next w:val="Normal"/>
+    <w:link w:val="Heading7Char"/>
+    <w:uiPriority w:val="9"/>
+    <w:semiHidden/>
+    <w:unhideWhenUsed/>
+    <w:qFormat/>
+    <w:rsid w:val="00F95216"/>
+    <w:pPr>
+      <w:keepNext/>
+      <w:keepLines/>
+      <w:spacing w:before="40" w:after="0"/>
+      <w:outlineLvl w:val="6"/>
+    </w:pPr>
+    <w:rPr>
+      <w:rFonts w:asciiTheme="majorHAnsi" w:eastAsiaTheme="majorEastAsia" w:hAnsiTheme="majorHAnsi" w:cstheme="majorBidi"/>
+      <w:color w:val="1F3864" w:themeColor="accent1" w:themeShade="80"/>
+    </w:rPr>
+  </w:style>
+  <w:style w:type="paragraph" w:styleId="Heading8">
+    <w:name w:val="heading 8"/>
+    <w:basedOn w:val="Normal"/>
+    <w:next w:val="Normal"/>
+    <w:link w:val="Heading8Char"/>
+    <w:uiPriority w:val="9"/>
+    <w:semiHidden/>
+    <w:unhideWhenUsed/>
+    <w:qFormat/>
+    <w:rsid w:val="00F95216"/>
+    <w:pPr>
+      <w:keepNext/>
+      <w:keepLines/>
+      <w:spacing w:before="40" w:after="0"/>
+      <w:outlineLvl w:val="7"/>
+    </w:pPr>
+    <w:rPr>
+      <w:rFonts w:asciiTheme="majorHAnsi" w:eastAsiaTheme="majorEastAsia" w:hAnsiTheme="majorHAnsi" w:cstheme="majorBidi"/>
+      <w:color w:val="833C0B" w:themeColor="accent2" w:themeShade="80"/>
+      <w:sz w:val="21"/>
+      <w:szCs w:val="21"/>
+    </w:rPr>
+  </w:style>
+  <w:style w:type="paragraph" w:styleId="Heading9">
+    <w:name w:val="heading 9"/>
+    <w:basedOn w:val="Normal"/>
+    <w:next w:val="Normal"/>
+    <w:link w:val="Heading9Char"/>
+    <w:uiPriority w:val="9"/>
+    <w:semiHidden/>
+    <w:unhideWhenUsed/>
+    <w:qFormat/>
+    <w:rsid w:val="00F95216"/>
+    <w:pPr>
+      <w:keepNext/>
+      <w:keepLines/>
+      <w:spacing w:before="40" w:after="0"/>
+      <w:outlineLvl w:val="8"/>
+    </w:pPr>
+    <w:rPr>
+      <w:rFonts w:asciiTheme="majorHAnsi" w:eastAsiaTheme="majorEastAsia" w:hAnsiTheme="majorHAnsi" w:cstheme="majorBidi"/>
+      <w:color w:val="385623" w:themeColor="accent6" w:themeShade="80"/>
     </w:rPr>
   </w:style>
   <w:style w:type="character" w:default="1" w:styleId="DefaultParagraphFont">
@@ -3448,17 +4540,17 @@
     <w:link w:val="TitleChar"/>
     <w:uiPriority w:val="10"/>
     <w:qFormat/>
-    <w:rsid w:val="009D31E6"/>
+    <w:rsid w:val="00F95216"/>
     <w:pPr>
       <w:spacing w:after="0" w:line="240" w:lineRule="auto"/>
       <w:contextualSpacing/>
     </w:pPr>
     <w:rPr>
       <w:rFonts w:asciiTheme="majorHAnsi" w:eastAsiaTheme="majorEastAsia" w:hAnsiTheme="majorHAnsi" w:cstheme="majorBidi"/>
+      <w:color w:val="2F5496" w:themeColor="accent1" w:themeShade="BF"/>
       <w:spacing w:val="-10"/>
-      <w:kern w:val="28"/>
-      <w:sz w:val="56"/>
-      <w:szCs w:val="56"/>
+      <w:sz w:val="52"/>
+      <w:szCs w:val="52"/>
     </w:rPr>
   </w:style>
   <w:style w:type="character" w:customStyle="1" w:styleId="TitleChar">
@@ -3466,13 +4558,13 @@
     <w:basedOn w:val="DefaultParagraphFont"/>
     <w:link w:val="Title"/>
     <w:uiPriority w:val="10"/>
-    <w:rsid w:val="009D31E6"/>
+    <w:rsid w:val="00F95216"/>
     <w:rPr>
       <w:rFonts w:asciiTheme="majorHAnsi" w:eastAsiaTheme="majorEastAsia" w:hAnsiTheme="majorHAnsi" w:cstheme="majorBidi"/>
+      <w:color w:val="2F5496" w:themeColor="accent1" w:themeShade="BF"/>
       <w:spacing w:val="-10"/>
-      <w:kern w:val="28"/>
-      <w:sz w:val="56"/>
-      <w:szCs w:val="56"/>
+      <w:sz w:val="52"/>
+      <w:szCs w:val="52"/>
     </w:rPr>
   </w:style>
   <w:style w:type="paragraph" w:styleId="ListParagraph">
@@ -3491,12 +4583,12 @@
     <w:basedOn w:val="DefaultParagraphFont"/>
     <w:link w:val="Heading1"/>
     <w:uiPriority w:val="9"/>
-    <w:rsid w:val="00945860"/>
+    <w:rsid w:val="00F95216"/>
     <w:rPr>
       <w:rFonts w:asciiTheme="majorHAnsi" w:eastAsiaTheme="majorEastAsia" w:hAnsiTheme="majorHAnsi" w:cstheme="majorBidi"/>
       <w:color w:val="2F5496" w:themeColor="accent1" w:themeShade="BF"/>
-      <w:sz w:val="32"/>
-      <w:szCs w:val="32"/>
+      <w:sz w:val="30"/>
+      <w:szCs w:val="30"/>
     </w:rPr>
   </w:style>
   <w:style w:type="character" w:styleId="PlaceholderText">
@@ -3508,6 +4600,358 @@
     <w:rPr>
       <w:color w:val="808080"/>
     </w:rPr>
+  </w:style>
+  <w:style w:type="character" w:customStyle="1" w:styleId="Heading2Char">
+    <w:name w:val="Heading 2 Char"/>
+    <w:basedOn w:val="DefaultParagraphFont"/>
+    <w:link w:val="Heading2"/>
+    <w:uiPriority w:val="9"/>
+    <w:semiHidden/>
+    <w:rsid w:val="00F95216"/>
+    <w:rPr>
+      <w:rFonts w:asciiTheme="majorHAnsi" w:eastAsiaTheme="majorEastAsia" w:hAnsiTheme="majorHAnsi" w:cstheme="majorBidi"/>
+      <w:color w:val="C45911" w:themeColor="accent2" w:themeShade="BF"/>
+      <w:sz w:val="28"/>
+      <w:szCs w:val="28"/>
+    </w:rPr>
+  </w:style>
+  <w:style w:type="character" w:customStyle="1" w:styleId="Heading3Char">
+    <w:name w:val="Heading 3 Char"/>
+    <w:basedOn w:val="DefaultParagraphFont"/>
+    <w:link w:val="Heading3"/>
+    <w:uiPriority w:val="9"/>
+    <w:semiHidden/>
+    <w:rsid w:val="00F95216"/>
+    <w:rPr>
+      <w:rFonts w:asciiTheme="majorHAnsi" w:eastAsiaTheme="majorEastAsia" w:hAnsiTheme="majorHAnsi" w:cstheme="majorBidi"/>
+      <w:color w:val="538135" w:themeColor="accent6" w:themeShade="BF"/>
+      <w:sz w:val="26"/>
+      <w:szCs w:val="26"/>
+    </w:rPr>
+  </w:style>
+  <w:style w:type="character" w:customStyle="1" w:styleId="Heading4Char">
+    <w:name w:val="Heading 4 Char"/>
+    <w:basedOn w:val="DefaultParagraphFont"/>
+    <w:link w:val="Heading4"/>
+    <w:uiPriority w:val="9"/>
+    <w:semiHidden/>
+    <w:rsid w:val="00F95216"/>
+    <w:rPr>
+      <w:rFonts w:asciiTheme="majorHAnsi" w:eastAsiaTheme="majorEastAsia" w:hAnsiTheme="majorHAnsi" w:cstheme="majorBidi"/>
+      <w:i/>
+      <w:iCs/>
+      <w:color w:val="2E74B5" w:themeColor="accent5" w:themeShade="BF"/>
+      <w:sz w:val="25"/>
+      <w:szCs w:val="25"/>
+    </w:rPr>
+  </w:style>
+  <w:style w:type="character" w:customStyle="1" w:styleId="Heading5Char">
+    <w:name w:val="Heading 5 Char"/>
+    <w:basedOn w:val="DefaultParagraphFont"/>
+    <w:link w:val="Heading5"/>
+    <w:uiPriority w:val="9"/>
+    <w:semiHidden/>
+    <w:rsid w:val="00F95216"/>
+    <w:rPr>
+      <w:rFonts w:asciiTheme="majorHAnsi" w:eastAsiaTheme="majorEastAsia" w:hAnsiTheme="majorHAnsi" w:cstheme="majorBidi"/>
+      <w:i/>
+      <w:iCs/>
+      <w:color w:val="833C0B" w:themeColor="accent2" w:themeShade="80"/>
+      <w:sz w:val="24"/>
+      <w:szCs w:val="24"/>
+    </w:rPr>
+  </w:style>
+  <w:style w:type="character" w:customStyle="1" w:styleId="Heading6Char">
+    <w:name w:val="Heading 6 Char"/>
+    <w:basedOn w:val="DefaultParagraphFont"/>
+    <w:link w:val="Heading6"/>
+    <w:uiPriority w:val="9"/>
+    <w:semiHidden/>
+    <w:rsid w:val="00F95216"/>
+    <w:rPr>
+      <w:rFonts w:asciiTheme="majorHAnsi" w:eastAsiaTheme="majorEastAsia" w:hAnsiTheme="majorHAnsi" w:cstheme="majorBidi"/>
+      <w:i/>
+      <w:iCs/>
+      <w:color w:val="385623" w:themeColor="accent6" w:themeShade="80"/>
+      <w:sz w:val="23"/>
+      <w:szCs w:val="23"/>
+    </w:rPr>
+  </w:style>
+  <w:style w:type="character" w:customStyle="1" w:styleId="Heading7Char">
+    <w:name w:val="Heading 7 Char"/>
+    <w:basedOn w:val="DefaultParagraphFont"/>
+    <w:link w:val="Heading7"/>
+    <w:uiPriority w:val="9"/>
+    <w:semiHidden/>
+    <w:rsid w:val="00F95216"/>
+    <w:rPr>
+      <w:rFonts w:asciiTheme="majorHAnsi" w:eastAsiaTheme="majorEastAsia" w:hAnsiTheme="majorHAnsi" w:cstheme="majorBidi"/>
+      <w:color w:val="1F3864" w:themeColor="accent1" w:themeShade="80"/>
+    </w:rPr>
+  </w:style>
+  <w:style w:type="character" w:customStyle="1" w:styleId="Heading8Char">
+    <w:name w:val="Heading 8 Char"/>
+    <w:basedOn w:val="DefaultParagraphFont"/>
+    <w:link w:val="Heading8"/>
+    <w:uiPriority w:val="9"/>
+    <w:semiHidden/>
+    <w:rsid w:val="00F95216"/>
+    <w:rPr>
+      <w:rFonts w:asciiTheme="majorHAnsi" w:eastAsiaTheme="majorEastAsia" w:hAnsiTheme="majorHAnsi" w:cstheme="majorBidi"/>
+      <w:color w:val="833C0B" w:themeColor="accent2" w:themeShade="80"/>
+      <w:sz w:val="21"/>
+      <w:szCs w:val="21"/>
+    </w:rPr>
+  </w:style>
+  <w:style w:type="character" w:customStyle="1" w:styleId="Heading9Char">
+    <w:name w:val="Heading 9 Char"/>
+    <w:basedOn w:val="DefaultParagraphFont"/>
+    <w:link w:val="Heading9"/>
+    <w:uiPriority w:val="9"/>
+    <w:semiHidden/>
+    <w:rsid w:val="00F95216"/>
+    <w:rPr>
+      <w:rFonts w:asciiTheme="majorHAnsi" w:eastAsiaTheme="majorEastAsia" w:hAnsiTheme="majorHAnsi" w:cstheme="majorBidi"/>
+      <w:color w:val="385623" w:themeColor="accent6" w:themeShade="80"/>
+    </w:rPr>
+  </w:style>
+  <w:style w:type="paragraph" w:styleId="Caption">
+    <w:name w:val="caption"/>
+    <w:basedOn w:val="Normal"/>
+    <w:next w:val="Normal"/>
+    <w:uiPriority w:val="35"/>
+    <w:semiHidden/>
+    <w:unhideWhenUsed/>
+    <w:qFormat/>
+    <w:rsid w:val="00F95216"/>
+    <w:pPr>
+      <w:spacing w:line="240" w:lineRule="auto"/>
+    </w:pPr>
+    <w:rPr>
+      <w:b/>
+      <w:bCs/>
+      <w:smallCaps/>
+      <w:color w:val="4472C4" w:themeColor="accent1"/>
+      <w:spacing w:val="6"/>
+    </w:rPr>
+  </w:style>
+  <w:style w:type="paragraph" w:styleId="Subtitle">
+    <w:name w:val="Subtitle"/>
+    <w:basedOn w:val="Normal"/>
+    <w:next w:val="Normal"/>
+    <w:link w:val="SubtitleChar"/>
+    <w:uiPriority w:val="11"/>
+    <w:qFormat/>
+    <w:rsid w:val="00F95216"/>
+    <w:pPr>
+      <w:numPr>
+        <w:ilvl w:val="1"/>
+      </w:numPr>
+      <w:spacing w:line="240" w:lineRule="auto"/>
+    </w:pPr>
+    <w:rPr>
+      <w:rFonts w:asciiTheme="majorHAnsi" w:eastAsiaTheme="majorEastAsia" w:hAnsiTheme="majorHAnsi" w:cstheme="majorBidi"/>
+    </w:rPr>
+  </w:style>
+  <w:style w:type="character" w:customStyle="1" w:styleId="SubtitleChar">
+    <w:name w:val="Subtitle Char"/>
+    <w:basedOn w:val="DefaultParagraphFont"/>
+    <w:link w:val="Subtitle"/>
+    <w:uiPriority w:val="11"/>
+    <w:rsid w:val="00F95216"/>
+    <w:rPr>
+      <w:rFonts w:asciiTheme="majorHAnsi" w:eastAsiaTheme="majorEastAsia" w:hAnsiTheme="majorHAnsi" w:cstheme="majorBidi"/>
+    </w:rPr>
+  </w:style>
+  <w:style w:type="character" w:styleId="Strong">
+    <w:name w:val="Strong"/>
+    <w:basedOn w:val="DefaultParagraphFont"/>
+    <w:uiPriority w:val="22"/>
+    <w:qFormat/>
+    <w:rsid w:val="00F95216"/>
+    <w:rPr>
+      <w:b/>
+      <w:bCs/>
+    </w:rPr>
+  </w:style>
+  <w:style w:type="character" w:styleId="Emphasis">
+    <w:name w:val="Emphasis"/>
+    <w:basedOn w:val="DefaultParagraphFont"/>
+    <w:uiPriority w:val="20"/>
+    <w:qFormat/>
+    <w:rsid w:val="00F95216"/>
+    <w:rPr>
+      <w:i/>
+      <w:iCs/>
+    </w:rPr>
+  </w:style>
+  <w:style w:type="paragraph" w:styleId="NoSpacing">
+    <w:name w:val="No Spacing"/>
+    <w:uiPriority w:val="1"/>
+    <w:qFormat/>
+    <w:rsid w:val="00F95216"/>
+    <w:pPr>
+      <w:spacing w:after="0" w:line="240" w:lineRule="auto"/>
+    </w:pPr>
+  </w:style>
+  <w:style w:type="paragraph" w:styleId="Quote">
+    <w:name w:val="Quote"/>
+    <w:basedOn w:val="Normal"/>
+    <w:next w:val="Normal"/>
+    <w:link w:val="QuoteChar"/>
+    <w:uiPriority w:val="29"/>
+    <w:qFormat/>
+    <w:rsid w:val="00F95216"/>
+    <w:pPr>
+      <w:spacing w:before="120"/>
+      <w:ind w:left="720" w:right="720"/>
+      <w:jc w:val="center"/>
+    </w:pPr>
+    <w:rPr>
+      <w:i/>
+      <w:iCs/>
+    </w:rPr>
+  </w:style>
+  <w:style w:type="character" w:customStyle="1" w:styleId="QuoteChar">
+    <w:name w:val="Quote Char"/>
+    <w:basedOn w:val="DefaultParagraphFont"/>
+    <w:link w:val="Quote"/>
+    <w:uiPriority w:val="29"/>
+    <w:rsid w:val="00F95216"/>
+    <w:rPr>
+      <w:i/>
+      <w:iCs/>
+    </w:rPr>
+  </w:style>
+  <w:style w:type="paragraph" w:styleId="IntenseQuote">
+    <w:name w:val="Intense Quote"/>
+    <w:basedOn w:val="Normal"/>
+    <w:next w:val="Normal"/>
+    <w:link w:val="IntenseQuoteChar"/>
+    <w:uiPriority w:val="30"/>
+    <w:qFormat/>
+    <w:rsid w:val="00F95216"/>
+    <w:pPr>
+      <w:spacing w:before="120" w:line="300" w:lineRule="auto"/>
+      <w:ind w:left="576" w:right="576"/>
+      <w:jc w:val="center"/>
+    </w:pPr>
+    <w:rPr>
+      <w:rFonts w:asciiTheme="majorHAnsi" w:eastAsiaTheme="majorEastAsia" w:hAnsiTheme="majorHAnsi" w:cstheme="majorBidi"/>
+      <w:color w:val="4472C4" w:themeColor="accent1"/>
+      <w:sz w:val="24"/>
+      <w:szCs w:val="24"/>
+    </w:rPr>
+  </w:style>
+  <w:style w:type="character" w:customStyle="1" w:styleId="IntenseQuoteChar">
+    <w:name w:val="Intense Quote Char"/>
+    <w:basedOn w:val="DefaultParagraphFont"/>
+    <w:link w:val="IntenseQuote"/>
+    <w:uiPriority w:val="30"/>
+    <w:rsid w:val="00F95216"/>
+    <w:rPr>
+      <w:rFonts w:asciiTheme="majorHAnsi" w:eastAsiaTheme="majorEastAsia" w:hAnsiTheme="majorHAnsi" w:cstheme="majorBidi"/>
+      <w:color w:val="4472C4" w:themeColor="accent1"/>
+      <w:sz w:val="24"/>
+      <w:szCs w:val="24"/>
+    </w:rPr>
+  </w:style>
+  <w:style w:type="character" w:styleId="SubtleEmphasis">
+    <w:name w:val="Subtle Emphasis"/>
+    <w:basedOn w:val="DefaultParagraphFont"/>
+    <w:uiPriority w:val="19"/>
+    <w:qFormat/>
+    <w:rsid w:val="00F95216"/>
+    <w:rPr>
+      <w:i/>
+      <w:iCs/>
+      <w:color w:val="404040" w:themeColor="text1" w:themeTint="BF"/>
+    </w:rPr>
+  </w:style>
+  <w:style w:type="character" w:styleId="IntenseEmphasis">
+    <w:name w:val="Intense Emphasis"/>
+    <w:basedOn w:val="DefaultParagraphFont"/>
+    <w:uiPriority w:val="21"/>
+    <w:qFormat/>
+    <w:rsid w:val="00F95216"/>
+    <w:rPr>
+      <w:b w:val="0"/>
+      <w:bCs w:val="0"/>
+      <w:i/>
+      <w:iCs/>
+      <w:color w:val="4472C4" w:themeColor="accent1"/>
+    </w:rPr>
+  </w:style>
+  <w:style w:type="character" w:styleId="SubtleReference">
+    <w:name w:val="Subtle Reference"/>
+    <w:basedOn w:val="DefaultParagraphFont"/>
+    <w:uiPriority w:val="31"/>
+    <w:qFormat/>
+    <w:rsid w:val="00F95216"/>
+    <w:rPr>
+      <w:smallCaps/>
+      <w:color w:val="404040" w:themeColor="text1" w:themeTint="BF"/>
+      <w:u w:val="single" w:color="7F7F7F" w:themeColor="text1" w:themeTint="80"/>
+    </w:rPr>
+  </w:style>
+  <w:style w:type="character" w:styleId="IntenseReference">
+    <w:name w:val="Intense Reference"/>
+    <w:basedOn w:val="DefaultParagraphFont"/>
+    <w:uiPriority w:val="32"/>
+    <w:qFormat/>
+    <w:rsid w:val="00F95216"/>
+    <w:rPr>
+      <w:b/>
+      <w:bCs/>
+      <w:smallCaps/>
+      <w:color w:val="4472C4" w:themeColor="accent1"/>
+      <w:spacing w:val="5"/>
+      <w:u w:val="single"/>
+    </w:rPr>
+  </w:style>
+  <w:style w:type="character" w:styleId="BookTitle">
+    <w:name w:val="Book Title"/>
+    <w:basedOn w:val="DefaultParagraphFont"/>
+    <w:uiPriority w:val="33"/>
+    <w:qFormat/>
+    <w:rsid w:val="00F95216"/>
+    <w:rPr>
+      <w:b/>
+      <w:bCs/>
+      <w:smallCaps/>
+    </w:rPr>
+  </w:style>
+  <w:style w:type="paragraph" w:styleId="TOCHeading">
+    <w:name w:val="TOC Heading"/>
+    <w:basedOn w:val="Heading1"/>
+    <w:next w:val="Normal"/>
+    <w:uiPriority w:val="39"/>
+    <w:semiHidden/>
+    <w:unhideWhenUsed/>
+    <w:qFormat/>
+    <w:rsid w:val="00F95216"/>
+    <w:pPr>
+      <w:outlineLvl w:val="9"/>
+    </w:pPr>
+  </w:style>
+  <w:style w:type="table" w:styleId="TableGrid">
+    <w:name w:val="Table Grid"/>
+    <w:basedOn w:val="TableNormal"/>
+    <w:uiPriority w:val="39"/>
+    <w:rsid w:val="00F95216"/>
+    <w:pPr>
+      <w:spacing w:after="0" w:line="240" w:lineRule="auto"/>
+    </w:pPr>
+    <w:tblPr>
+      <w:tblBorders>
+        <w:top w:val="single" w:sz="4" w:space="0" w:color="auto"/>
+        <w:left w:val="single" w:sz="4" w:space="0" w:color="auto"/>
+        <w:bottom w:val="single" w:sz="4" w:space="0" w:color="auto"/>
+        <w:right w:val="single" w:sz="4" w:space="0" w:color="auto"/>
+        <w:insideH w:val="single" w:sz="4" w:space="0" w:color="auto"/>
+        <w:insideV w:val="single" w:sz="4" w:space="0" w:color="auto"/>
+      </w:tblBorders>
+    </w:tblPr>
   </w:style>
 </w:styles>
 </file>

</xml_diff>

<commit_message>
spell check on current documentation
</commit_message>
<xml_diff>
--- a/docs/documentation.docx
+++ b/docs/documentation.docx
@@ -19,37 +19,221 @@
     </w:p>
     <w:p>
       <w:pPr>
+        <w:pStyle w:val="ListParagraph"/>
+        <w:numPr>
+          <w:ilvl w:val="0"/>
+          <w:numId w:val="4"/>
+        </w:numPr>
+        <w:rPr>
+          <w:rFonts w:asciiTheme="majorHAnsi" w:hAnsiTheme="majorHAnsi"/>
+        </w:rPr>
+      </w:pPr>
+      <w:r>
+        <w:rPr>
+          <w:rFonts w:asciiTheme="majorHAnsi" w:hAnsiTheme="majorHAnsi"/>
+        </w:rPr>
+        <w:t>Stellen Sie sicher</w:t>
+      </w:r>
+      <w:r>
+        <w:rPr>
+          <w:rFonts w:asciiTheme="majorHAnsi" w:hAnsiTheme="majorHAnsi"/>
+        </w:rPr>
+        <w:t>,</w:t>
+      </w:r>
+      <w:r>
+        <w:rPr>
+          <w:rFonts w:asciiTheme="majorHAnsi" w:hAnsiTheme="majorHAnsi"/>
+        </w:rPr>
+        <w:t xml:space="preserve"> dass die Datei mit den zu analysierenden Daten im .csv Format vorhanden ist.</w:t>
+      </w:r>
+    </w:p>
+    <w:p>
+      <w:pPr>
+        <w:pStyle w:val="ListParagraph"/>
+        <w:numPr>
+          <w:ilvl w:val="0"/>
+          <w:numId w:val="4"/>
+        </w:numPr>
+        <w:rPr>
+          <w:rFonts w:asciiTheme="majorHAnsi" w:hAnsiTheme="majorHAnsi"/>
+        </w:rPr>
+      </w:pPr>
+      <w:r>
+        <w:rPr>
+          <w:rFonts w:asciiTheme="majorHAnsi" w:hAnsiTheme="majorHAnsi"/>
+        </w:rPr>
+        <w:t>Platzieren Sie die Daten-Datei in dem Dataset-Ordner (in dem Projektordner)</w:t>
+      </w:r>
+      <w:r>
+        <w:rPr>
+          <w:rFonts w:asciiTheme="majorHAnsi" w:hAnsiTheme="majorHAnsi"/>
+        </w:rPr>
+        <w:t>.</w:t>
+      </w:r>
+    </w:p>
+    <w:p>
+      <w:pPr>
+        <w:pStyle w:val="ListParagraph"/>
+        <w:numPr>
+          <w:ilvl w:val="0"/>
+          <w:numId w:val="4"/>
+        </w:numPr>
+        <w:rPr>
+          <w:rFonts w:asciiTheme="majorHAnsi" w:hAnsiTheme="majorHAnsi"/>
+          <w:lang w:val="en-US"/>
+        </w:rPr>
+      </w:pPr>
+      <w:proofErr w:type="spellStart"/>
+      <w:r>
+        <w:rPr>
+          <w:rFonts w:asciiTheme="majorHAnsi" w:hAnsiTheme="majorHAnsi"/>
+          <w:lang w:val="en-US"/>
+        </w:rPr>
+        <w:t>Installi</w:t>
+      </w:r>
+      <w:bookmarkStart w:id="0" w:name="_GoBack"/>
+      <w:bookmarkEnd w:id="0"/>
+      <w:r>
+        <w:rPr>
+          <w:rFonts w:asciiTheme="majorHAnsi" w:hAnsiTheme="majorHAnsi"/>
+          <w:lang w:val="en-US"/>
+        </w:rPr>
+        <w:t>eren</w:t>
+      </w:r>
+      <w:proofErr w:type="spellEnd"/>
+      <w:r>
+        <w:rPr>
+          <w:rFonts w:asciiTheme="majorHAnsi" w:hAnsiTheme="majorHAnsi"/>
+          <w:lang w:val="en-US"/>
+        </w:rPr>
+        <w:t xml:space="preserve"> Sie Python 3.7</w:t>
+      </w:r>
+      <w:r>
+        <w:rPr>
+          <w:rFonts w:asciiTheme="majorHAnsi" w:hAnsiTheme="majorHAnsi"/>
+          <w:lang w:val="en-US"/>
+        </w:rPr>
+        <w:t>.</w:t>
+      </w:r>
+    </w:p>
+    <w:p>
+      <w:pPr>
+        <w:pStyle w:val="ListParagraph"/>
+        <w:numPr>
+          <w:ilvl w:val="0"/>
+          <w:numId w:val="4"/>
+        </w:numPr>
+        <w:rPr>
+          <w:rFonts w:asciiTheme="majorHAnsi" w:hAnsiTheme="majorHAnsi"/>
+        </w:rPr>
+      </w:pPr>
+      <w:r>
+        <w:rPr>
+          <w:rFonts w:asciiTheme="majorHAnsi" w:hAnsiTheme="majorHAnsi"/>
+        </w:rPr>
+        <w:t xml:space="preserve">Öffnen Sie die Command </w:t>
+      </w:r>
+      <w:r>
+        <w:rPr>
+          <w:rFonts w:asciiTheme="majorHAnsi" w:hAnsiTheme="majorHAnsi"/>
+        </w:rPr>
+        <w:t>L</w:t>
+      </w:r>
+      <w:r>
+        <w:rPr>
+          <w:rFonts w:asciiTheme="majorHAnsi" w:hAnsiTheme="majorHAnsi"/>
+        </w:rPr>
+        <w:t>ine und navigieren Sie zu dem Projek</w:t>
+      </w:r>
+      <w:r>
+        <w:rPr>
+          <w:rFonts w:asciiTheme="majorHAnsi" w:hAnsiTheme="majorHAnsi"/>
+        </w:rPr>
+        <w:t>t-</w:t>
+      </w:r>
+      <w:r>
+        <w:rPr>
+          <w:rFonts w:asciiTheme="majorHAnsi" w:hAnsiTheme="majorHAnsi"/>
+        </w:rPr>
+        <w:t>Ordner.</w:t>
+      </w:r>
+    </w:p>
+    <w:p>
+      <w:pPr>
+        <w:pStyle w:val="ListParagraph"/>
+        <w:numPr>
+          <w:ilvl w:val="0"/>
+          <w:numId w:val="4"/>
+        </w:numPr>
+        <w:rPr>
+          <w:rFonts w:asciiTheme="majorHAnsi" w:hAnsiTheme="majorHAnsi"/>
+        </w:rPr>
+      </w:pPr>
+      <w:r>
+        <w:rPr>
+          <w:rFonts w:asciiTheme="majorHAnsi" w:hAnsiTheme="majorHAnsi"/>
+        </w:rPr>
+        <w:t xml:space="preserve">$ </w:t>
+      </w:r>
+      <w:r>
+        <w:rPr>
+          <w:rFonts w:asciiTheme="majorHAnsi" w:hAnsiTheme="majorHAnsi"/>
+        </w:rPr>
+        <w:t>python __main.py__</w:t>
+      </w:r>
+    </w:p>
+    <w:p>
+      <w:pPr>
+        <w:pStyle w:val="ListParagraph"/>
+        <w:numPr>
+          <w:ilvl w:val="0"/>
+          <w:numId w:val="4"/>
+        </w:numPr>
+        <w:rPr>
+          <w:rFonts w:asciiTheme="majorHAnsi" w:hAnsiTheme="majorHAnsi"/>
+        </w:rPr>
+      </w:pPr>
+      <w:r>
+        <w:rPr>
+          <w:rFonts w:asciiTheme="majorHAnsi" w:hAnsiTheme="majorHAnsi"/>
+        </w:rPr>
+        <w:t>Folgen Sie den Anweisungen des Programs.</w:t>
+      </w:r>
+    </w:p>
+    <w:p>
+      <w:pPr>
+        <w:pStyle w:val="ListParagraph"/>
+        <w:numPr>
+          <w:ilvl w:val="0"/>
+          <w:numId w:val="4"/>
+        </w:numPr>
+        <w:rPr>
+          <w:rFonts w:asciiTheme="majorHAnsi" w:hAnsiTheme="majorHAnsi"/>
+        </w:rPr>
+      </w:pPr>
+      <w:r>
+        <w:rPr>
+          <w:rFonts w:asciiTheme="majorHAnsi" w:hAnsiTheme="majorHAnsi"/>
+        </w:rPr>
+        <w:t>Sie finden den Output in der Datei output.txt</w:t>
+      </w:r>
+      <w:r>
+        <w:rPr>
+          <w:rFonts w:asciiTheme="majorHAnsi" w:hAnsiTheme="majorHAnsi"/>
+        </w:rPr>
+        <w:t>.</w:t>
+      </w:r>
+    </w:p>
+    <w:p>
+      <w:pPr>
+        <w:rPr>
+          <w:rFonts w:asciiTheme="majorHAnsi" w:hAnsiTheme="majorHAnsi"/>
+        </w:rPr>
+      </w:pPr>
+    </w:p>
+    <w:p>
+      <w:pPr>
         <w:pStyle w:val="Title"/>
-        <w:rPr>
-          <w:sz w:val="22"/>
-          <w:szCs w:val="22"/>
-        </w:rPr>
-      </w:pPr>
-      <w:r>
-        <w:rPr>
-          <w:sz w:val="22"/>
-          <w:szCs w:val="22"/>
-        </w:rPr>
-        <w:t xml:space="preserve">Die zu analysierende Datei muss im </w:t>
-      </w:r>
-      <w:r>
-        <w:rPr>
-          <w:sz w:val="22"/>
-          <w:szCs w:val="22"/>
-        </w:rPr>
-        <w:t>dataset ordner plaziert sein. Danach kann einfach</w:t>
-      </w:r>
-    </w:p>
-    <w:p>
-      <w:pPr>
-        <w:rPr>
-          <w:rFonts w:asciiTheme="majorHAnsi" w:hAnsiTheme="majorHAnsi"/>
-        </w:rPr>
-      </w:pPr>
-    </w:p>
-    <w:p>
-      <w:pPr>
-        <w:pStyle w:val="Title"/>
       </w:pPr>
       <w:r>
         <w:t>Aufgabenstellung</w:t>
@@ -84,7 +268,19 @@
         <w:rPr>
           <w:rFonts w:asciiTheme="majorHAnsi" w:hAnsiTheme="majorHAnsi"/>
         </w:rPr>
-        <w:t>-Datei bereitgestellt, welche aus einem Video Gesichts-Charakteristika (bzw. Features) extrahiert. In den ersten vier Feature-Spalten werden die Position des Frames sowie die Größe des Frames angegeben. In den darauffolgenden Spalten werden in folgender Reihenfolge tatsächliche Features im Gesicht des Beobachteten dokumentiert:</w:t>
+        <w:t>-Datei bereitgestellt, welche aus einem Video Gesichts-Charakteristika (bzw. Features) extrahiert. In den ersten vier Feature-Spalten w</w:t>
+      </w:r>
+      <w:r>
+        <w:rPr>
+          <w:rFonts w:asciiTheme="majorHAnsi" w:hAnsiTheme="majorHAnsi"/>
+        </w:rPr>
+        <w:t>ird</w:t>
+      </w:r>
+      <w:r>
+        <w:rPr>
+          <w:rFonts w:asciiTheme="majorHAnsi" w:hAnsiTheme="majorHAnsi"/>
+        </w:rPr>
+        <w:t xml:space="preserve"> die Position des Frames sowie die Größe des Frames angegeben. In den darauffolgenden Spalten werden in folgender Reihenfolge tatsächliche Features im Gesicht des Beobachteten dokumentiert:</w:t>
       </w:r>
     </w:p>
     <w:p>
@@ -285,7 +481,7 @@
         <w:rPr>
           <w:rFonts w:asciiTheme="majorHAnsi" w:hAnsiTheme="majorHAnsi"/>
         </w:rPr>
-        <w:t>welches die Menge alle</w:t>
+        <w:t>die Menge alle</w:t>
       </w:r>
       <w:r>
         <w:rPr>
@@ -297,19 +493,44 @@
         <w:rPr>
           <w:rFonts w:asciiTheme="majorHAnsi" w:hAnsiTheme="majorHAnsi"/>
         </w:rPr>
-        <w:t xml:space="preserve"> möglichen Emotionen beschreibt. Die Alternativenmenge ist durch die Aufgabestellung vollständig gegeben und es ist anzunehmen, dass diese sich gegenseitig ausschließen. Somit sind alle Voraussetzungen für Evidenztheorie erfüllt.</w:t>
-      </w:r>
-    </w:p>
-    <w:p>
-      <w:pPr>
-        <w:rPr>
-          <w:rFonts w:asciiTheme="majorHAnsi" w:hAnsiTheme="majorHAnsi"/>
-        </w:rPr>
-      </w:pPr>
-      <w:r>
-        <w:rPr>
-          <w:rFonts w:asciiTheme="majorHAnsi" w:hAnsiTheme="majorHAnsi"/>
-        </w:rPr>
+        <w:t xml:space="preserve"> möglichen Emotionen. Die Alternativenmenge ist durch die Aufgabe</w:t>
+      </w:r>
+      <w:r>
+        <w:rPr>
+          <w:rFonts w:asciiTheme="majorHAnsi" w:hAnsiTheme="majorHAnsi"/>
+        </w:rPr>
+        <w:t>n</w:t>
+      </w:r>
+      <w:r>
+        <w:rPr>
+          <w:rFonts w:asciiTheme="majorHAnsi" w:hAnsiTheme="majorHAnsi"/>
+        </w:rPr>
+        <w:t xml:space="preserve">stellung vollständig gegeben und es ist anzunehmen, dass diese sich gegenseitig ausschließen. Somit sind alle Voraussetzungen für </w:t>
+      </w:r>
+      <w:r>
+        <w:rPr>
+          <w:rFonts w:asciiTheme="majorHAnsi" w:hAnsiTheme="majorHAnsi"/>
+        </w:rPr>
+        <w:t xml:space="preserve">die </w:t>
+      </w:r>
+      <w:r>
+        <w:rPr>
+          <w:rFonts w:asciiTheme="majorHAnsi" w:hAnsiTheme="majorHAnsi"/>
+        </w:rPr>
+        <w:t>Evidenztheorie erfüllt.</w:t>
+      </w:r>
+    </w:p>
+    <w:p>
+      <w:pPr>
+        <w:rPr>
+          <w:rFonts w:asciiTheme="majorHAnsi" w:hAnsiTheme="majorHAnsi"/>
+        </w:rPr>
+      </w:pPr>
+      <w:r>
+        <w:rPr>
+          <w:rFonts w:asciiTheme="majorHAnsi" w:hAnsiTheme="majorHAnsi"/>
+        </w:rPr>
+        <w:lastRenderedPageBreak/>
         <w:t xml:space="preserve">Gehen wir nun für die Emotionsbestimmung </w:t>
       </w:r>
       <w:r>
@@ -334,7 +555,7 @@
         <w:rPr>
           <w:rFonts w:asciiTheme="majorHAnsi" w:hAnsiTheme="majorHAnsi"/>
         </w:rPr>
-        <w:t xml:space="preserve"> Frame aus. Jedes gemessene Feature (ab Spalte 5) wird zur </w:t>
+        <w:t xml:space="preserve"> Frame aus. Jedes gemessene Feature (ab Spalte 5) wird zu </w:t>
       </w:r>
       <w:r>
         <w:rPr>
@@ -430,12 +651,24 @@
         <w:rPr>
           <w:rFonts w:asciiTheme="majorHAnsi" w:hAnsiTheme="majorHAnsi"/>
         </w:rPr>
+        <w:t>en</w:t>
+      </w:r>
+      <w:r>
+        <w:rPr>
+          <w:rFonts w:asciiTheme="majorHAnsi" w:hAnsiTheme="majorHAnsi"/>
+        </w:rPr>
         <w:t xml:space="preserve"> Eintrag</w:t>
       </w:r>
       <w:r>
         <w:rPr>
           <w:rFonts w:asciiTheme="majorHAnsi" w:hAnsiTheme="majorHAnsi"/>
         </w:rPr>
+        <w:t>,</w:t>
+      </w:r>
+      <w:r>
+        <w:rPr>
+          <w:rFonts w:asciiTheme="majorHAnsi" w:hAnsiTheme="majorHAnsi"/>
+        </w:rPr>
         <w:t xml:space="preserve"> in der die fokale Menge die gesamte Menge von Alternativen ist.</w:t>
       </w:r>
     </w:p>
@@ -499,8 +732,19 @@
         <w:rPr>
           <w:rFonts w:asciiTheme="majorHAnsi" w:hAnsiTheme="majorHAnsi"/>
         </w:rPr>
-        <w:lastRenderedPageBreak/>
-        <w:t xml:space="preserve">Aus dem Basismaßen in </w:t>
+        <w:t>Aus de</w:t>
+      </w:r>
+      <w:r>
+        <w:rPr>
+          <w:rFonts w:asciiTheme="majorHAnsi" w:hAnsiTheme="majorHAnsi"/>
+        </w:rPr>
+        <w:t>n</w:t>
+      </w:r>
+      <w:r>
+        <w:rPr>
+          <w:rFonts w:asciiTheme="majorHAnsi" w:hAnsiTheme="majorHAnsi"/>
+        </w:rPr>
+        <w:t xml:space="preserve"> Basismaßen in </w:t>
       </w:r>
       <w:r>
         <w:rPr>
@@ -546,7 +790,10 @@
         <w:pStyle w:val="Heading1"/>
       </w:pPr>
       <w:r>
-        <w:t>Mapping: Daten zu Kategorisierung mit stuff</w:t>
+        <w:t xml:space="preserve">Mapping: </w:t>
+      </w:r>
+      <w:r>
+        <w:t>Datenaufbereitung</w:t>
       </w:r>
     </w:p>
     <w:p>
@@ -559,32 +806,261 @@
     </w:p>
     <w:p>
       <w:pPr>
-        <w:rPr>
-          <w:rFonts w:asciiTheme="majorHAnsi" w:hAnsiTheme="majorHAnsi"/>
-          <w:lang w:val="en-US"/>
-        </w:rPr>
-      </w:pPr>
-      <w:r>
-        <w:rPr>
-          <w:rFonts w:asciiTheme="majorHAnsi" w:hAnsiTheme="majorHAnsi"/>
-          <w:lang w:val="en-US"/>
-        </w:rPr>
-        <w:t>@Cathleen: insert stuff about your magic here</w:t>
-      </w:r>
-    </w:p>
-    <w:p>
-      <w:pPr>
-        <w:rPr>
-          <w:rFonts w:asciiTheme="majorHAnsi" w:hAnsiTheme="majorHAnsi"/>
-          <w:lang w:val="en-US"/>
-        </w:rPr>
-      </w:pPr>
-    </w:p>
-    <w:p>
-      <w:pPr>
-        <w:rPr>
-          <w:rFonts w:asciiTheme="majorHAnsi" w:hAnsiTheme="majorHAnsi"/>
-          <w:lang w:val="en-US"/>
+        <w:jc w:val="both"/>
+        <w:rPr>
+          <w:rFonts w:asciiTheme="majorHAnsi" w:hAnsiTheme="majorHAnsi"/>
+        </w:rPr>
+      </w:pPr>
+      <w:r>
+        <w:rPr>
+          <w:rFonts w:asciiTheme="majorHAnsi" w:hAnsiTheme="majorHAnsi"/>
+        </w:rPr>
+        <w:t>Die Daten, die in der CSV-Datei gegeben werden, können nicht genauso für den Algorithmus übernommen werden, da sie allein nicht für Aussagen über mögliche Emotionen ausreichen. In der Aufgabenstellung ist wörtlich beschrieben, welche Merkmale mit welcher Ausprägung für welche Emotion sprechen. Beispielsweise sind bei Traurigkeit eine hohe Zahl an Stirnfalten und eine große Augenöffnung festzustellen. Um diese Zuordnung vornehmen zu können, müssen die Zahlen also in Kategorien groß, mittel und klein (engl. large, medium, small) eingeordnet werden. Ein erster Ansatz wäre, manuell Grenzen für die Kategorien festzulegen. Dies funktioniert jedoch nur bei einer Datei, da sich die Zahlenbereiche in den eingegebenen Dateien gravierend unterscheiden können. Die Zahlen müssen also normalisiert werden.</w:t>
+      </w:r>
+    </w:p>
+    <w:p>
+      <w:pPr>
+        <w:jc w:val="both"/>
+        <w:rPr>
+          <w:rFonts w:asciiTheme="majorHAnsi" w:hAnsiTheme="majorHAnsi"/>
+        </w:rPr>
+      </w:pPr>
+      <w:r>
+        <w:rPr>
+          <w:rFonts w:asciiTheme="majorHAnsi" w:hAnsiTheme="majorHAnsi"/>
+        </w:rPr>
+        <w:t>Bei genauerer Untersuchung der Zahlen konnte festgestellt werden, dass sich nicht nur die Messwerte, sondern auch die Position und Größe der aufgenommenen Frames unterschieden. Bei der Umsetzung werden die Messwerte nun durch die Höhe des jeweiligen Frames (Spalte „ylow“) geteilt. Auf diese Weise erhält man über sämtliche Dateien hinweg Zahlen in den gleichen Zahlenbereichen. Da es sich nach der Normalisierung zum Teil um sehr kleine Werte handelt, werden einige Spalten mit Faktoren multipliziert, um die Auswertung zu vereinfachen. Anhand dieser neuen Werte können nun Grenzwerte für die einzelnen Gesichtsmerkmale und ihre Ausprägungen festgelegt werden. In allen Spalten konnte jeweils drei Wertebereiche gefunden werden, die genügend großen Abstand zueinander haben, um sie als Kategorien zu erkennen.</w:t>
+      </w:r>
+    </w:p>
+    <w:p>
+      <w:pPr>
+        <w:jc w:val="both"/>
+        <w:rPr>
+          <w:rFonts w:asciiTheme="majorHAnsi" w:hAnsiTheme="majorHAnsi"/>
+        </w:rPr>
+      </w:pPr>
+      <w:r>
+        <w:rPr>
+          <w:rFonts w:asciiTheme="majorHAnsi" w:hAnsiTheme="majorHAnsi"/>
+        </w:rPr>
+        <w:t xml:space="preserve">Im nächsten Schritt werden mögliche Emotionen für einen Frame anhand der Größen der Gesichtsmerkmale in diesem ausgewählt. Dazu wurde der Text aus der Aufgabenstellung auf eine Datenstruktur übertragen und alle Emotionen, auf die die Merkmale passen aufgenommen. </w:t>
+      </w:r>
+    </w:p>
+    <w:p>
+      <w:pPr>
+        <w:jc w:val="both"/>
+        <w:rPr>
+          <w:rFonts w:asciiTheme="majorHAnsi" w:hAnsiTheme="majorHAnsi"/>
+        </w:rPr>
+      </w:pPr>
+      <w:r>
+        <w:rPr>
+          <w:rFonts w:asciiTheme="majorHAnsi" w:hAnsiTheme="majorHAnsi"/>
+        </w:rPr>
+        <w:t xml:space="preserve">Der letzte Schritt beinhaltet die Ermittlung der Konfidenz </w:t>
+      </w:r>
+      <w:r>
+        <w:rPr>
+          <w:rFonts w:asciiTheme="majorHAnsi" w:hAnsiTheme="majorHAnsi"/>
+          <w:i/>
+        </w:rPr>
+        <w:t>K</w:t>
+      </w:r>
+      <w:r>
+        <w:rPr>
+          <w:rFonts w:asciiTheme="majorHAnsi" w:hAnsiTheme="majorHAnsi"/>
+        </w:rPr>
+        <w:t xml:space="preserve"> zu diesen fokalen Mengen </w:t>
+      </w:r>
+      <w:r>
+        <w:rPr>
+          <w:rFonts w:asciiTheme="majorHAnsi" w:hAnsiTheme="majorHAnsi"/>
+          <w:i/>
+        </w:rPr>
+        <w:t>M</w:t>
+      </w:r>
+      <w:r>
+        <w:rPr>
+          <w:rFonts w:asciiTheme="majorHAnsi" w:hAnsiTheme="majorHAnsi"/>
+        </w:rPr>
+        <w:t xml:space="preserve">. Die Konfidenz ist ein Maß für die Zuverlässigkeit der Messung. Aus der Aufgabenstellung geht nicht hervor, unter welchen Umständen die Messung vorgenommen wurde und auch nicht, wie die Zuverlässigkeit bewertet wird. </w:t>
+      </w:r>
+    </w:p>
+    <w:p>
+      <w:pPr>
+        <w:spacing w:after="0"/>
+        <w:jc w:val="both"/>
+        <w:rPr>
+          <w:rFonts w:asciiTheme="majorHAnsi" w:hAnsiTheme="majorHAnsi"/>
+        </w:rPr>
+      </w:pPr>
+      <w:r>
+        <w:rPr>
+          <w:rFonts w:asciiTheme="majorHAnsi" w:hAnsiTheme="majorHAnsi"/>
+        </w:rPr>
+        <w:t xml:space="preserve">Aus diesem Grund nehmen wir an, dass die Wahrscheinlichkeit dafür, dass eine Menge an Emotionen durch dieses Merkmal ausgewählt wird, die Konfidenz in angemessener Weise beschreiben kann. Sie wird daher in der Lösung berechnet mit: </w:t>
+      </w:r>
+      <m:oMath>
+        <m:r>
+          <w:rPr>
+            <w:rFonts w:ascii="Cambria Math" w:hAnsi="Cambria Math"/>
+          </w:rPr>
+          <m:t xml:space="preserve"> K= </m:t>
+        </m:r>
+        <m:f>
+          <m:fPr>
+            <m:ctrlPr>
+              <w:rPr>
+                <w:rFonts w:ascii="Cambria Math" w:hAnsi="Cambria Math"/>
+                <w:i/>
+              </w:rPr>
+            </m:ctrlPr>
+          </m:fPr>
+          <m:num>
+            <m:r>
+              <w:rPr>
+                <w:rFonts w:ascii="Cambria Math" w:hAnsi="Cambria Math"/>
+              </w:rPr>
+              <m:t>|M|</m:t>
+            </m:r>
+          </m:num>
+          <m:den>
+            <m:r>
+              <w:rPr>
+                <w:rFonts w:ascii="Cambria Math" w:hAnsi="Cambria Math"/>
+              </w:rPr>
+              <m:t>|</m:t>
+            </m:r>
+            <m:r>
+              <m:rPr>
+                <m:sty m:val="p"/>
+              </m:rPr>
+              <w:rPr>
+                <w:rFonts w:ascii="Cambria Math" w:hAnsi="Cambria Math"/>
+              </w:rPr>
+              <m:t>Ω</m:t>
+            </m:r>
+            <m:r>
+              <w:rPr>
+                <w:rFonts w:ascii="Cambria Math" w:hAnsi="Cambria Math"/>
+              </w:rPr>
+              <m:t>|</m:t>
+            </m:r>
+          </m:den>
+        </m:f>
+      </m:oMath>
+      <w:r>
+        <w:rPr>
+          <w:rFonts w:asciiTheme="majorHAnsi" w:hAnsiTheme="majorHAnsi"/>
+        </w:rPr>
+        <w:t xml:space="preserve"> . Ein weiterer Ansatz war, die Messgenauigkeit mit einzubeziehen, indem die Wahrscheinlichkeit, dass eine Emotion auch mit dem Merkmal in einer anderen Größe auftreten kann, einberechnet wurde.</w:t>
+      </w:r>
+    </w:p>
+    <w:p>
+      <w:pPr>
+        <w:spacing w:after="0"/>
+        <w:jc w:val="both"/>
+        <w:rPr>
+          <w:rFonts w:asciiTheme="majorHAnsi" w:hAnsiTheme="majorHAnsi"/>
+        </w:rPr>
+      </w:pPr>
+      <w:r>
+        <w:rPr>
+          <w:rFonts w:asciiTheme="majorHAnsi" w:hAnsiTheme="majorHAnsi"/>
+        </w:rPr>
+        <w:t xml:space="preserve">Formalisiert: </w:t>
+      </w:r>
+      <m:oMath>
+        <m:r>
+          <w:rPr>
+            <w:rFonts w:ascii="Cambria Math" w:hAnsi="Cambria Math"/>
+          </w:rPr>
+          <m:t xml:space="preserve">K= </m:t>
+        </m:r>
+        <m:nary>
+          <m:naryPr>
+            <m:chr m:val="∏"/>
+            <m:limLoc m:val="subSup"/>
+            <m:ctrlPr>
+              <w:rPr>
+                <w:rFonts w:ascii="Cambria Math" w:hAnsi="Cambria Math"/>
+                <w:i/>
+              </w:rPr>
+            </m:ctrlPr>
+          </m:naryPr>
+          <m:sub>
+            <m:r>
+              <w:rPr>
+                <w:rFonts w:ascii="Cambria Math" w:hAnsi="Cambria Math"/>
+              </w:rPr>
+              <m:t>i=1</m:t>
+            </m:r>
+          </m:sub>
+          <m:sup>
+            <m:r>
+              <w:rPr>
+                <w:rFonts w:ascii="Cambria Math" w:hAnsi="Cambria Math"/>
+              </w:rPr>
+              <m:t>n=|M|</m:t>
+            </m:r>
+          </m:sup>
+          <m:e>
+            <m:f>
+              <m:fPr>
+                <m:type m:val="lin"/>
+                <m:ctrlPr>
+                  <w:rPr>
+                    <w:rFonts w:ascii="Cambria Math" w:hAnsi="Cambria Math"/>
+                    <w:i/>
+                  </w:rPr>
+                </m:ctrlPr>
+              </m:fPr>
+              <m:num>
+                <m:r>
+                  <w:rPr>
+                    <w:rFonts w:ascii="Cambria Math" w:hAnsi="Cambria Math"/>
+                  </w:rPr>
+                  <m:t>Zahl der potenziellen Größen für Mi bei diesem Merkmal</m:t>
+                </m:r>
+              </m:num>
+              <m:den>
+                <m:r>
+                  <w:rPr>
+                    <w:rFonts w:ascii="Cambria Math" w:hAnsi="Cambria Math"/>
+                  </w:rPr>
+                  <m:t>3</m:t>
+                </m:r>
+              </m:den>
+            </m:f>
+          </m:e>
+        </m:nary>
+      </m:oMath>
+    </w:p>
+    <w:p>
+      <w:pPr>
+        <w:jc w:val="both"/>
+        <w:rPr>
+          <w:rFonts w:asciiTheme="majorHAnsi" w:hAnsiTheme="majorHAnsi"/>
+        </w:rPr>
+      </w:pPr>
+      <w:r>
+        <w:rPr>
+          <w:rFonts w:asciiTheme="majorHAnsi" w:hAnsiTheme="majorHAnsi"/>
+        </w:rPr>
+        <w:t>Nach Umsetzung dieser Kalkulation verschlechterten sich jedoch die Ergebnisse. Besonders auffällig waren die ersten 5 Frames jeder Datei. Diese sollten laut Aufgabenstellung stets den Gesichtsausdruck „neutral“ darstellen. Bei der ersten Berechnung für die Konfidenz konnte dieses Ergebnis bestätigt werden, während mit dem zweiten Ansatz mit sehr hoher Plausibilität eine andere Emotion erkannt wurde. Daher ist in der finalen Umsetzung der simple Ansatz zu finden.</w:t>
+      </w:r>
+    </w:p>
+    <w:p>
+      <w:pPr>
+        <w:rPr>
+          <w:rFonts w:asciiTheme="majorHAnsi" w:hAnsiTheme="majorHAnsi"/>
+        </w:rPr>
+      </w:pPr>
+    </w:p>
+    <w:p>
+      <w:pPr>
+        <w:rPr>
+          <w:rFonts w:asciiTheme="majorHAnsi" w:hAnsiTheme="majorHAnsi"/>
         </w:rPr>
       </w:pPr>
     </w:p>
@@ -2132,7 +2608,19 @@
         <w:rPr>
           <w:rFonts w:asciiTheme="majorHAnsi" w:hAnsiTheme="majorHAnsi"/>
         </w:rPr>
-        <w:t xml:space="preserve">klasse greift im Constructor auf die Klasse </w:t>
+        <w:t xml:space="preserve">klasse greift im </w:t>
+      </w:r>
+      <w:r>
+        <w:rPr>
+          <w:rFonts w:asciiTheme="majorHAnsi" w:hAnsiTheme="majorHAnsi"/>
+        </w:rPr>
+        <w:t>K</w:t>
+      </w:r>
+      <w:r>
+        <w:rPr>
+          <w:rFonts w:asciiTheme="majorHAnsi" w:hAnsiTheme="majorHAnsi"/>
+        </w:rPr>
+        <w:t xml:space="preserve">onstructor auf die Klasse </w:t>
       </w:r>
       <w:r>
         <w:rPr>
@@ -2174,7 +2662,19 @@
         <w:rPr>
           <w:rFonts w:asciiTheme="majorHAnsi" w:hAnsiTheme="majorHAnsi"/>
         </w:rPr>
-        <w:t>Entrag</w:t>
+        <w:t>E</w:t>
+      </w:r>
+      <w:r>
+        <w:rPr>
+          <w:rFonts w:asciiTheme="majorHAnsi" w:hAnsiTheme="majorHAnsi"/>
+        </w:rPr>
+        <w:t>in</w:t>
+      </w:r>
+      <w:r>
+        <w:rPr>
+          <w:rFonts w:asciiTheme="majorHAnsi" w:hAnsiTheme="majorHAnsi"/>
+        </w:rPr>
+        <w:t>trag</w:t>
       </w:r>
       <w:r>
         <w:rPr>
@@ -2271,7 +2771,7 @@
         <w:rPr>
           <w:rFonts w:asciiTheme="majorHAnsi" w:hAnsiTheme="majorHAnsi"/>
         </w:rPr>
-        <w:t xml:space="preserve">Gegegeben seien dazu die </w:t>
+        <w:t xml:space="preserve">Gegeben seien dazu die </w:t>
       </w:r>
       <w:r>
         <w:rPr>
@@ -2549,7 +3049,19 @@
         <w:rPr>
           <w:rFonts w:asciiTheme="majorHAnsi" w:hAnsiTheme="majorHAnsi"/>
         </w:rPr>
-        <w:t xml:space="preserve"> angelegt mit der Konfidenz bestimmt durch das Produkt der beiden Input-</w:t>
+        <w:t xml:space="preserve"> angelegt</w:t>
+      </w:r>
+      <w:r>
+        <w:rPr>
+          <w:rFonts w:asciiTheme="majorHAnsi" w:hAnsiTheme="majorHAnsi"/>
+        </w:rPr>
+        <w:t>,</w:t>
+      </w:r>
+      <w:r>
+        <w:rPr>
+          <w:rFonts w:asciiTheme="majorHAnsi" w:hAnsiTheme="majorHAnsi"/>
+        </w:rPr>
+        <w:t xml:space="preserve"> mit der Konfidenz bestimmt durch das Produkt der beiden Input-</w:t>
       </w:r>
       <w:r>
         <w:rPr>
@@ -2880,7 +3392,19 @@
         <w:rPr>
           <w:rFonts w:asciiTheme="majorHAnsi" w:hAnsiTheme="majorHAnsi"/>
         </w:rPr>
-        <w:t xml:space="preserve"> zurückgegeben werden kann </w:t>
+        <w:t xml:space="preserve"> zurückgegeben werden kann</w:t>
+      </w:r>
+      <w:r>
+        <w:rPr>
+          <w:rFonts w:asciiTheme="majorHAnsi" w:hAnsiTheme="majorHAnsi"/>
+        </w:rPr>
+        <w:t>,</w:t>
+      </w:r>
+      <w:r>
+        <w:rPr>
+          <w:rFonts w:asciiTheme="majorHAnsi" w:hAnsiTheme="majorHAnsi"/>
+        </w:rPr>
+        <w:t xml:space="preserve"> </w:t>
       </w:r>
       <w:r>
         <w:rPr>
@@ -3062,7 +3586,31 @@
         <w:rPr>
           <w:rFonts w:asciiTheme="majorHAnsi" w:hAnsiTheme="majorHAnsi"/>
         </w:rPr>
-        <w:t>Bei dem Kontrollcheck wie auch bei den Tests, die zur Kontrolle der Funktionen implementiert wurden, mussten wir leider auf Runden zurückgreifen. Da die Konfidenzen als float implementiert wurden kam es zu Rundungsfehlern bei dem Ergebnis. Wir haben uns deshalb für den Check und die Tests dafür entschieden die zu vergleichenden Ergebnisse auf 5 Nachkommastellen zu runden.</w:t>
+        <w:t>Bei dem Kontrollcheck wie auch bei den Tests, die zur Kontrolle der Funktionen implementiert wurden, mussten wir leider auf Runden zurückgreifen. Da die Konfidenzen als float implementiert wurden</w:t>
+      </w:r>
+      <w:r>
+        <w:rPr>
+          <w:rFonts w:asciiTheme="majorHAnsi" w:hAnsiTheme="majorHAnsi"/>
+        </w:rPr>
+        <w:t>,</w:t>
+      </w:r>
+      <w:r>
+        <w:rPr>
+          <w:rFonts w:asciiTheme="majorHAnsi" w:hAnsiTheme="majorHAnsi"/>
+        </w:rPr>
+        <w:t xml:space="preserve"> kam es zu Rundungsfehlern bei dem Ergebnis. Wir haben uns deshalb für den Check und die Tests dafür entschieden</w:t>
+      </w:r>
+      <w:r>
+        <w:rPr>
+          <w:rFonts w:asciiTheme="majorHAnsi" w:hAnsiTheme="majorHAnsi"/>
+        </w:rPr>
+        <w:t>,</w:t>
+      </w:r>
+      <w:r>
+        <w:rPr>
+          <w:rFonts w:asciiTheme="majorHAnsi" w:hAnsiTheme="majorHAnsi"/>
+        </w:rPr>
+        <w:t xml:space="preserve"> die zu vergleichenden Ergebnisse auf 5 Nachkommastellen zu runden.</w:t>
       </w:r>
     </w:p>
     <w:p>
@@ -3174,48 +3722,6 @@
     </w:p>
     <w:p>
       <w:pPr>
-        <w:pStyle w:val="Heading1"/>
-      </w:pPr>
-      <w:r>
-        <w:t>Umsetzung Daten-Normalisierung</w:t>
-      </w:r>
-    </w:p>
-    <w:p>
-      <w:pPr>
-        <w:rPr>
-          <w:sz w:val="8"/>
-        </w:rPr>
-      </w:pPr>
-    </w:p>
-    <w:p>
-      <w:pPr>
-        <w:rPr>
-          <w:rFonts w:asciiTheme="majorHAnsi" w:hAnsiTheme="majorHAnsi"/>
-        </w:rPr>
-      </w:pPr>
-      <w:r>
-        <w:rPr>
-          <w:rFonts w:asciiTheme="majorHAnsi" w:hAnsiTheme="majorHAnsi"/>
-        </w:rPr>
-        <w:t>Wieso wir bei x is omega and y is omega kein addieren brauchen</w:t>
-      </w:r>
-    </w:p>
-    <w:p>
-      <w:pPr>
-        <w:rPr>
-          <w:rFonts w:asciiTheme="majorHAnsi" w:hAnsiTheme="majorHAnsi"/>
-        </w:rPr>
-      </w:pPr>
-    </w:p>
-    <w:p>
-      <w:pPr>
-        <w:rPr>
-          <w:rFonts w:asciiTheme="majorHAnsi" w:hAnsiTheme="majorHAnsi"/>
-        </w:rPr>
-      </w:pPr>
-    </w:p>
-    <w:p>
-      <w:pPr>
         <w:rPr>
           <w:rFonts w:asciiTheme="majorHAnsi" w:hAnsiTheme="majorHAnsi"/>
         </w:rPr>
@@ -3236,6 +3742,256 @@
         <w:t>Ergebnisse</w:t>
       </w:r>
     </w:p>
+    <w:p/>
+    <w:p>
+      <w:pPr>
+        <w:rPr>
+          <w:rFonts w:asciiTheme="majorHAnsi" w:hAnsiTheme="majorHAnsi"/>
+        </w:rPr>
+      </w:pPr>
+      <w:r>
+        <w:rPr>
+          <w:rFonts w:asciiTheme="majorHAnsi" w:hAnsiTheme="majorHAnsi"/>
+        </w:rPr>
+        <w:t>Sie finden die outputdatein hierfür im Ordner blibla</w:t>
+      </w:r>
+    </w:p>
+    <w:p>
+      <w:pPr>
+        <w:rPr>
+          <w:rFonts w:asciiTheme="majorHAnsi" w:hAnsiTheme="majorHAnsi"/>
+        </w:rPr>
+      </w:pPr>
+      <w:r>
+        <w:rPr>
+          <w:rFonts w:asciiTheme="majorHAnsi" w:hAnsiTheme="majorHAnsi"/>
+        </w:rPr>
+        <w:t>Datei 1:</w:t>
+      </w:r>
+    </w:p>
+    <w:p>
+      <w:pPr>
+        <w:rPr>
+          <w:rFonts w:asciiTheme="majorHAnsi" w:hAnsiTheme="majorHAnsi"/>
+        </w:rPr>
+      </w:pPr>
+      <w:r>
+        <w:rPr>
+          <w:rFonts w:asciiTheme="majorHAnsi" w:hAnsiTheme="majorHAnsi"/>
+        </w:rPr>
+        <w:t xml:space="preserve">Ersten 5 sind neutral, das ist richtig, mit decent plausibilität (immer 0.68), nochmal auf reihenfolge verweisen und alle 4 pärchen neutral wurden erkannt, ohne outlier oder fehler. </w:t>
+      </w:r>
+    </w:p>
+    <w:p>
+      <w:pPr>
+        <w:rPr>
+          <w:rFonts w:asciiTheme="majorHAnsi" w:hAnsiTheme="majorHAnsi"/>
+        </w:rPr>
+      </w:pPr>
+      <w:r>
+        <w:rPr>
+          <w:rFonts w:asciiTheme="majorHAnsi" w:hAnsiTheme="majorHAnsi"/>
+        </w:rPr>
+        <w:t>Nächsten 5 sind unbekannt, bei uns aber uniform erkannt, mit hoher plausi, disgust. Komplett erkannt. (0.98)</w:t>
+      </w:r>
+    </w:p>
+    <w:p>
+      <w:pPr>
+        <w:rPr>
+          <w:rFonts w:asciiTheme="majorHAnsi" w:hAnsiTheme="majorHAnsi"/>
+        </w:rPr>
+      </w:pPr>
+      <w:r>
+        <w:rPr>
+          <w:rFonts w:asciiTheme="majorHAnsi" w:hAnsiTheme="majorHAnsi"/>
+        </w:rPr>
+        <w:t>Zweite unbekannte scheint joy zu sein mit einem outlier fear, joy plausibilität ist quite hoch (schwankt zwischen 0.62 bis 0.92), fear plausi ist nicht so hoch (0.57), deshalb wahrscheinlich outlier.</w:t>
+      </w:r>
+    </w:p>
+    <w:p>
+      <w:pPr>
+        <w:rPr>
+          <w:rFonts w:asciiTheme="majorHAnsi" w:hAnsiTheme="majorHAnsi"/>
+        </w:rPr>
+      </w:pPr>
+      <w:r>
+        <w:rPr>
+          <w:rFonts w:asciiTheme="majorHAnsi" w:hAnsiTheme="majorHAnsi"/>
+        </w:rPr>
+        <w:t xml:space="preserve">Letzes unbekanntes neutral, joy, joy, joy, neutral. Das kann sein weil neutral ein übergangsausdruck ist, da die plausibilität von diesem frame sich von den anderen unterscheidet. Leider ist die plausibilität mit 56 bei joy nicht so hoch. </w:t>
+      </w:r>
+    </w:p>
+    <w:p>
+      <w:pPr>
+        <w:rPr>
+          <w:rFonts w:asciiTheme="majorHAnsi" w:hAnsiTheme="majorHAnsi"/>
+        </w:rPr>
+      </w:pPr>
+      <w:r>
+        <w:rPr>
+          <w:rFonts w:asciiTheme="majorHAnsi" w:hAnsiTheme="majorHAnsi"/>
+        </w:rPr>
+        <w:t>Ab dann beginnt durcheinander:</w:t>
+      </w:r>
+    </w:p>
+    <w:p>
+      <w:pPr>
+        <w:rPr>
+          <w:rFonts w:asciiTheme="majorHAnsi" w:hAnsiTheme="majorHAnsi"/>
+        </w:rPr>
+      </w:pPr>
+      <w:r>
+        <w:rPr>
+          <w:rFonts w:asciiTheme="majorHAnsi" w:hAnsiTheme="majorHAnsi"/>
+        </w:rPr>
+        <w:t>Da die meisten Emotionen mit zwei oder mehr frames (in pärchen) erkannt wurden, könnte man annehemen das das richitg ist. Besonders sicher sind wir uns hier bei digust (0.98) und sorrow (0.95)</w:t>
+      </w:r>
+    </w:p>
+    <w:p>
+      <w:pPr>
+        <w:rPr>
+          <w:rFonts w:asciiTheme="majorHAnsi" w:hAnsiTheme="majorHAnsi"/>
+        </w:rPr>
+      </w:pPr>
+    </w:p>
+    <w:p>
+      <w:pPr>
+        <w:rPr>
+          <w:rFonts w:asciiTheme="majorHAnsi" w:hAnsiTheme="majorHAnsi"/>
+        </w:rPr>
+      </w:pPr>
+      <w:r>
+        <w:rPr>
+          <w:rFonts w:asciiTheme="majorHAnsi" w:hAnsiTheme="majorHAnsi"/>
+        </w:rPr>
+        <w:t>Datei 2:</w:t>
+      </w:r>
+    </w:p>
+    <w:p>
+      <w:pPr>
+        <w:rPr>
+          <w:rFonts w:asciiTheme="majorHAnsi" w:hAnsiTheme="majorHAnsi"/>
+        </w:rPr>
+      </w:pPr>
+      <w:r>
+        <w:rPr>
+          <w:rFonts w:asciiTheme="majorHAnsi" w:hAnsiTheme="majorHAnsi"/>
+        </w:rPr>
+        <w:t xml:space="preserve">Für die vier pärchen neutral gleich wie oben. </w:t>
+      </w:r>
+    </w:p>
+    <w:p>
+      <w:pPr>
+        <w:rPr>
+          <w:rFonts w:asciiTheme="majorHAnsi" w:hAnsiTheme="majorHAnsi"/>
+        </w:rPr>
+      </w:pPr>
+      <w:r>
+        <w:rPr>
+          <w:rFonts w:asciiTheme="majorHAnsi" w:hAnsiTheme="majorHAnsi"/>
+        </w:rPr>
+        <w:t xml:space="preserve">Disgust wieder, gleich hoch wie vorhin. </w:t>
+      </w:r>
+    </w:p>
+    <w:p>
+      <w:pPr>
+        <w:rPr>
+          <w:rFonts w:asciiTheme="majorHAnsi" w:hAnsiTheme="majorHAnsi"/>
+        </w:rPr>
+      </w:pPr>
+      <w:r>
+        <w:rPr>
+          <w:rFonts w:asciiTheme="majorHAnsi" w:hAnsiTheme="majorHAnsi"/>
+        </w:rPr>
+        <w:t>Hier wieder die zweite unbekannte emotion joy, hier jedoch komplett 5x mit höherer plausi (ab 0.79)</w:t>
+      </w:r>
+    </w:p>
+    <w:p>
+      <w:pPr>
+        <w:rPr>
+          <w:rFonts w:asciiTheme="majorHAnsi" w:hAnsiTheme="majorHAnsi"/>
+        </w:rPr>
+      </w:pPr>
+      <w:r>
+        <w:rPr>
+          <w:rFonts w:asciiTheme="majorHAnsi" w:hAnsiTheme="majorHAnsi"/>
+        </w:rPr>
+        <w:t xml:space="preserve">Dritte unbekannte scheint hier neutral zu sein. Die plausi ist nicht hoch mit 0.41 bzw 0.42. Wir verweisen hier auf die vorherige datei, in der joy schon nicht klar von neutral unterschieden werden konnte. Es kann sein, dass sich diese beiden emotionen ählnich sind und nicht immer genau unterschieden werdne können. Unsere Vermutung ist folgende: in dem zweiten Dataset ist die bounding box kleiner als in der ersten, also komprimiert, weshalb es wahrscheinlich zu ungenauigkeiten in den angegebenen Zahlen kommen kann. </w:t>
+      </w:r>
+    </w:p>
+    <w:p>
+      <w:pPr>
+        <w:rPr>
+          <w:rFonts w:asciiTheme="majorHAnsi" w:hAnsiTheme="majorHAnsi"/>
+        </w:rPr>
+      </w:pPr>
+      <w:r>
+        <w:rPr>
+          <w:rFonts w:asciiTheme="majorHAnsi" w:hAnsiTheme="majorHAnsi"/>
+        </w:rPr>
+        <w:t>Hier tritt jede Emotion in paaren von mindestens zwei auf, besonders sicher sind wir uns wieder bei disgust und sorrow, und konnten auch joy mit einer hohen plausibilität erkennen.</w:t>
+      </w:r>
+    </w:p>
+    <w:p>
+      <w:pPr>
+        <w:rPr>
+          <w:rFonts w:asciiTheme="majorHAnsi" w:hAnsiTheme="majorHAnsi"/>
+        </w:rPr>
+      </w:pPr>
+      <w:r>
+        <w:rPr>
+          <w:rFonts w:asciiTheme="majorHAnsi" w:hAnsiTheme="majorHAnsi"/>
+        </w:rPr>
+        <w:t xml:space="preserve">Datei 3: </w:t>
+      </w:r>
+    </w:p>
+    <w:p>
+      <w:pPr>
+        <w:rPr>
+          <w:rFonts w:asciiTheme="majorHAnsi" w:hAnsiTheme="majorHAnsi"/>
+        </w:rPr>
+      </w:pPr>
+      <w:r>
+        <w:rPr>
+          <w:rFonts w:asciiTheme="majorHAnsi" w:hAnsiTheme="majorHAnsi"/>
+        </w:rPr>
+        <w:t xml:space="preserve">Datei ist sehr ähnlich zu date 2. </w:t>
+      </w:r>
+    </w:p>
+    <w:p>
+      <w:pPr>
+        <w:rPr>
+          <w:rFonts w:asciiTheme="majorHAnsi" w:hAnsiTheme="majorHAnsi"/>
+        </w:rPr>
+      </w:pPr>
+    </w:p>
+    <w:p>
+      <w:pPr>
+        <w:rPr>
+          <w:rFonts w:asciiTheme="majorHAnsi" w:hAnsiTheme="majorHAnsi"/>
+        </w:rPr>
+      </w:pPr>
+      <w:r>
+        <w:rPr>
+          <w:rFonts w:asciiTheme="majorHAnsi" w:hAnsiTheme="majorHAnsi"/>
+        </w:rPr>
+        <w:t xml:space="preserve">Generell erkennen wir disgust und sorrow immer sehr hoch. Joy und neutral unterscheiden wir nur schwer. Das kann sein weil das ‚muster‘ gleich ist, die ausprägung ist größer. Explain here. Dann nochmal bounding box weil messfehler/abweichung, boom, erklärung. </w:t>
+      </w:r>
+    </w:p>
+    <w:p>
+      <w:pPr>
+        <w:rPr>
+          <w:rFonts w:asciiTheme="majorHAnsi" w:hAnsiTheme="majorHAnsi"/>
+        </w:rPr>
+      </w:pPr>
+      <w:r>
+        <w:rPr>
+          <w:rFonts w:asciiTheme="majorHAnsi" w:hAnsiTheme="majorHAnsi"/>
+        </w:rPr>
+        <w:t xml:space="preserve">Wir vermuten schlussendlich, dass alle drei datasets die gleiche Reihenfolge von Emotionen sind, der unterschied sind die bounding box größen. </w:t>
+      </w:r>
+    </w:p>
+    <w:p/>
     <w:p>
       <w:pPr>
         <w:pStyle w:val="Title"/>
@@ -3308,13 +4064,7 @@
         <w:rPr>
           <w:rFonts w:asciiTheme="majorHAnsi" w:hAnsiTheme="majorHAnsi"/>
         </w:rPr>
-        <w:t>.</w:t>
-      </w:r>
-      <w:r>
-        <w:rPr>
-          <w:rFonts w:asciiTheme="majorHAnsi" w:hAnsiTheme="majorHAnsi"/>
-        </w:rPr>
-        <w:t xml:space="preserve"> </w:t>
+        <w:t xml:space="preserve">. </w:t>
       </w:r>
       <w:r>
         <w:rPr>
@@ -3541,14 +4291,12 @@
         <w:rPr>
           <w:rFonts w:asciiTheme="majorHAnsi" w:hAnsiTheme="majorHAnsi"/>
           <w:b/>
-          <w:lang w:val="en-US"/>
         </w:rPr>
       </w:pPr>
       <w:r>
         <w:rPr>
           <w:rFonts w:asciiTheme="majorHAnsi" w:hAnsiTheme="majorHAnsi"/>
           <w:b/>
-          <w:lang w:val="en-US"/>
         </w:rPr>
         <w:t xml:space="preserve">K-Means Clustering </w:t>
       </w:r>
@@ -3557,33 +4305,21 @@
       <w:pPr>
         <w:rPr>
           <w:rFonts w:asciiTheme="majorHAnsi" w:hAnsiTheme="majorHAnsi"/>
-          <w:lang w:val="en-US"/>
-        </w:rPr>
-      </w:pPr>
-      <w:r>
-        <w:rPr>
-          <w:rFonts w:asciiTheme="majorHAnsi" w:hAnsiTheme="majorHAnsi"/>
-          <w:lang w:val="en-US"/>
-        </w:rPr>
-        <w:t>@Cathleen: insert your stuff h</w:t>
-      </w:r>
-      <w:r>
-        <w:rPr>
-          <w:rFonts w:asciiTheme="majorHAnsi" w:hAnsiTheme="majorHAnsi"/>
-          <w:lang w:val="en-US"/>
-        </w:rPr>
-        <w:t xml:space="preserve">ere </w:t>
-      </w:r>
-    </w:p>
-    <w:p>
-      <w:pPr>
-        <w:rPr>
-          <w:rFonts w:asciiTheme="majorHAnsi" w:hAnsiTheme="majorHAnsi"/>
-          <w:lang w:val="en-US"/>
-        </w:rPr>
-      </w:pPr>
-      <w:bookmarkStart w:id="0" w:name="_GoBack"/>
-      <w:bookmarkEnd w:id="0"/>
+        </w:rPr>
+      </w:pPr>
+      <w:r>
+        <w:rPr>
+          <w:rFonts w:asciiTheme="majorHAnsi" w:hAnsiTheme="majorHAnsi"/>
+        </w:rPr>
+        <w:t>Die aus der Datenverarbeitung gewonnenen Werte können in der Anwendung so zur Berechnung genutzt werden. Dennoch wurden die Intervalle für die Kategorisierung nach Größe/ Ausprägung des Merkmals per Hand festgelegt. Bei der Nutzung einer solchen Anwendung in der Welt sind diese Werte womöglich je nach Person unterschiedlich und die Intervalle unterschiedlich groß. Aus diesem Grund wäre ein Ansatz, die Wertebereiche für die Größen festzulegen, auf alle Zahlen einer Spalte in der CSV-Datei einen K-Means-Clustering-Algorithmus laufen zu lassen. Dieser soll die Zahlen in 3 Cluster unterteilen. Dasjenige Cluster, das die größten Zahlen enthält, entspricht den Zahlen für Kategorie „l“, das mit den kleinsten entspricht „s“ und das mittlere der Kategorie „m“. Auf diese Weise können die Intervalle für jeden Datensatz und jede Person individuell erstellt werden.</w:t>
+      </w:r>
+    </w:p>
+    <w:p>
+      <w:pPr>
+        <w:rPr>
+          <w:rFonts w:asciiTheme="majorHAnsi" w:hAnsiTheme="majorHAnsi"/>
+        </w:rPr>
+      </w:pPr>
     </w:p>
     <w:sectPr>
       <w:pgSz w:w="11906" w:h="16838"/>
@@ -3887,6 +4623,95 @@
       </w:pPr>
     </w:lvl>
   </w:abstractNum>
+  <w:abstractNum w:abstractNumId="3" w15:restartNumberingAfterBreak="0">
+    <w:nsid w:val="78AA6DE6"/>
+    <w:multiLevelType w:val="hybridMultilevel"/>
+    <w:tmpl w:val="0D003F9A"/>
+    <w:lvl w:ilvl="0" w:tplc="0407000F">
+      <w:start w:val="1"/>
+      <w:numFmt w:val="decimal"/>
+      <w:lvlText w:val="%1."/>
+      <w:lvlJc w:val="left"/>
+      <w:pPr>
+        <w:ind w:left="720" w:hanging="360"/>
+      </w:pPr>
+      <w:rPr>
+        <w:rFonts w:hint="default"/>
+      </w:rPr>
+    </w:lvl>
+    <w:lvl w:ilvl="1" w:tplc="04070019" w:tentative="1">
+      <w:start w:val="1"/>
+      <w:numFmt w:val="lowerLetter"/>
+      <w:lvlText w:val="%2."/>
+      <w:lvlJc w:val="left"/>
+      <w:pPr>
+        <w:ind w:left="1440" w:hanging="360"/>
+      </w:pPr>
+    </w:lvl>
+    <w:lvl w:ilvl="2" w:tplc="0407001B" w:tentative="1">
+      <w:start w:val="1"/>
+      <w:numFmt w:val="lowerRoman"/>
+      <w:lvlText w:val="%3."/>
+      <w:lvlJc w:val="right"/>
+      <w:pPr>
+        <w:ind w:left="2160" w:hanging="180"/>
+      </w:pPr>
+    </w:lvl>
+    <w:lvl w:ilvl="3" w:tplc="0407000F" w:tentative="1">
+      <w:start w:val="1"/>
+      <w:numFmt w:val="decimal"/>
+      <w:lvlText w:val="%4."/>
+      <w:lvlJc w:val="left"/>
+      <w:pPr>
+        <w:ind w:left="2880" w:hanging="360"/>
+      </w:pPr>
+    </w:lvl>
+    <w:lvl w:ilvl="4" w:tplc="04070019" w:tentative="1">
+      <w:start w:val="1"/>
+      <w:numFmt w:val="lowerLetter"/>
+      <w:lvlText w:val="%5."/>
+      <w:lvlJc w:val="left"/>
+      <w:pPr>
+        <w:ind w:left="3600" w:hanging="360"/>
+      </w:pPr>
+    </w:lvl>
+    <w:lvl w:ilvl="5" w:tplc="0407001B" w:tentative="1">
+      <w:start w:val="1"/>
+      <w:numFmt w:val="lowerRoman"/>
+      <w:lvlText w:val="%6."/>
+      <w:lvlJc w:val="right"/>
+      <w:pPr>
+        <w:ind w:left="4320" w:hanging="180"/>
+      </w:pPr>
+    </w:lvl>
+    <w:lvl w:ilvl="6" w:tplc="0407000F" w:tentative="1">
+      <w:start w:val="1"/>
+      <w:numFmt w:val="decimal"/>
+      <w:lvlText w:val="%7."/>
+      <w:lvlJc w:val="left"/>
+      <w:pPr>
+        <w:ind w:left="5040" w:hanging="360"/>
+      </w:pPr>
+    </w:lvl>
+    <w:lvl w:ilvl="7" w:tplc="04070019" w:tentative="1">
+      <w:start w:val="1"/>
+      <w:numFmt w:val="lowerLetter"/>
+      <w:lvlText w:val="%8."/>
+      <w:lvlJc w:val="left"/>
+      <w:pPr>
+        <w:ind w:left="5760" w:hanging="360"/>
+      </w:pPr>
+    </w:lvl>
+    <w:lvl w:ilvl="8" w:tplc="0407001B" w:tentative="1">
+      <w:start w:val="1"/>
+      <w:numFmt w:val="lowerRoman"/>
+      <w:lvlText w:val="%9."/>
+      <w:lvlJc w:val="right"/>
+      <w:pPr>
+        <w:ind w:left="6480" w:hanging="180"/>
+      </w:pPr>
+    </w:lvl>
+  </w:abstractNum>
   <w:num w:numId="1">
     <w:abstractNumId w:val="0"/>
   </w:num>
@@ -3895,6 +4720,9 @@
   </w:num>
   <w:num w:numId="3">
     <w:abstractNumId w:val="2"/>
+  </w:num>
+  <w:num w:numId="4">
+    <w:abstractNumId w:val="3"/>
   </w:num>
 </w:numbering>
 </file>

</xml_diff>

<commit_message>
finalized documentation, exported as pdf
</commit_message>
<xml_diff>
--- a/docs/documentation.docx
+++ b/docs/documentation.docx
@@ -89,16 +89,7 @@
           <w:rFonts w:asciiTheme="majorHAnsi" w:hAnsiTheme="majorHAnsi"/>
           <w:lang w:val="en-US"/>
         </w:rPr>
-        <w:t>Installi</w:t>
-      </w:r>
-      <w:bookmarkStart w:id="0" w:name="_GoBack"/>
-      <w:bookmarkEnd w:id="0"/>
-      <w:r>
-        <w:rPr>
-          <w:rFonts w:asciiTheme="majorHAnsi" w:hAnsiTheme="majorHAnsi"/>
-          <w:lang w:val="en-US"/>
-        </w:rPr>
-        <w:t>eren</w:t>
+        <w:t>Installieren</w:t>
       </w:r>
       <w:proofErr w:type="spellEnd"/>
       <w:r>
@@ -3722,22 +3713,13 @@
     </w:p>
     <w:p>
       <w:pPr>
-        <w:rPr>
-          <w:rFonts w:asciiTheme="majorHAnsi" w:hAnsiTheme="majorHAnsi"/>
-        </w:rPr>
-      </w:pPr>
-    </w:p>
-    <w:p>
-      <w:pPr>
-        <w:rPr>
-          <w:rFonts w:asciiTheme="majorHAnsi" w:hAnsiTheme="majorHAnsi"/>
-        </w:rPr>
-      </w:pPr>
-    </w:p>
-    <w:p>
-      <w:pPr>
         <w:pStyle w:val="Title"/>
       </w:pPr>
+    </w:p>
+    <w:p>
+      <w:pPr>
+        <w:pStyle w:val="Title"/>
+      </w:pPr>
       <w:r>
         <w:t>Ergebnisse</w:t>
       </w:r>
@@ -3753,242 +3735,485 @@
         <w:rPr>
           <w:rFonts w:asciiTheme="majorHAnsi" w:hAnsiTheme="majorHAnsi"/>
         </w:rPr>
-        <w:t>Sie finden die outputdatein hierfür im Ordner blibla</w:t>
-      </w:r>
-    </w:p>
-    <w:p>
-      <w:pPr>
-        <w:rPr>
-          <w:rFonts w:asciiTheme="majorHAnsi" w:hAnsiTheme="majorHAnsi"/>
-        </w:rPr>
-      </w:pPr>
-      <w:r>
-        <w:rPr>
-          <w:rFonts w:asciiTheme="majorHAnsi" w:hAnsiTheme="majorHAnsi"/>
-        </w:rPr>
-        <w:t>Datei 1:</w:t>
-      </w:r>
-    </w:p>
-    <w:p>
-      <w:pPr>
-        <w:rPr>
-          <w:rFonts w:asciiTheme="majorHAnsi" w:hAnsiTheme="majorHAnsi"/>
-        </w:rPr>
-      </w:pPr>
-      <w:r>
-        <w:rPr>
-          <w:rFonts w:asciiTheme="majorHAnsi" w:hAnsiTheme="majorHAnsi"/>
-        </w:rPr>
-        <w:t xml:space="preserve">Ersten 5 sind neutral, das ist richtig, mit decent plausibilität (immer 0.68), nochmal auf reihenfolge verweisen und alle 4 pärchen neutral wurden erkannt, ohne outlier oder fehler. </w:t>
-      </w:r>
-    </w:p>
-    <w:p>
-      <w:pPr>
-        <w:rPr>
-          <w:rFonts w:asciiTheme="majorHAnsi" w:hAnsiTheme="majorHAnsi"/>
-        </w:rPr>
-      </w:pPr>
-      <w:r>
-        <w:rPr>
-          <w:rFonts w:asciiTheme="majorHAnsi" w:hAnsiTheme="majorHAnsi"/>
-        </w:rPr>
-        <w:t>Nächsten 5 sind unbekannt, bei uns aber uniform erkannt, mit hoher plausi, disgust. Komplett erkannt. (0.98)</w:t>
-      </w:r>
-    </w:p>
-    <w:p>
-      <w:pPr>
-        <w:rPr>
-          <w:rFonts w:asciiTheme="majorHAnsi" w:hAnsiTheme="majorHAnsi"/>
-        </w:rPr>
-      </w:pPr>
-      <w:r>
-        <w:rPr>
-          <w:rFonts w:asciiTheme="majorHAnsi" w:hAnsiTheme="majorHAnsi"/>
-        </w:rPr>
-        <w:t>Zweite unbekannte scheint joy zu sein mit einem outlier fear, joy plausibilität ist quite hoch (schwankt zwischen 0.62 bis 0.92), fear plausi ist nicht so hoch (0.57), deshalb wahrscheinlich outlier.</w:t>
-      </w:r>
-    </w:p>
-    <w:p>
-      <w:pPr>
-        <w:rPr>
-          <w:rFonts w:asciiTheme="majorHAnsi" w:hAnsiTheme="majorHAnsi"/>
-        </w:rPr>
-      </w:pPr>
-      <w:r>
-        <w:rPr>
-          <w:rFonts w:asciiTheme="majorHAnsi" w:hAnsiTheme="majorHAnsi"/>
-        </w:rPr>
-        <w:t xml:space="preserve">Letzes unbekanntes neutral, joy, joy, joy, neutral. Das kann sein weil neutral ein übergangsausdruck ist, da die plausibilität von diesem frame sich von den anderen unterscheidet. Leider ist die plausibilität mit 56 bei joy nicht so hoch. </w:t>
-      </w:r>
-    </w:p>
-    <w:p>
-      <w:pPr>
-        <w:rPr>
-          <w:rFonts w:asciiTheme="majorHAnsi" w:hAnsiTheme="majorHAnsi"/>
-        </w:rPr>
-      </w:pPr>
-      <w:r>
-        <w:rPr>
-          <w:rFonts w:asciiTheme="majorHAnsi" w:hAnsiTheme="majorHAnsi"/>
-        </w:rPr>
-        <w:t>Ab dann beginnt durcheinander:</w:t>
-      </w:r>
-    </w:p>
-    <w:p>
-      <w:pPr>
-        <w:rPr>
-          <w:rFonts w:asciiTheme="majorHAnsi" w:hAnsiTheme="majorHAnsi"/>
-        </w:rPr>
-      </w:pPr>
-      <w:r>
-        <w:rPr>
-          <w:rFonts w:asciiTheme="majorHAnsi" w:hAnsiTheme="majorHAnsi"/>
-        </w:rPr>
-        <w:t>Da die meisten Emotionen mit zwei oder mehr frames (in pärchen) erkannt wurden, könnte man annehemen das das richitg ist. Besonders sicher sind wir uns hier bei digust (0.98) und sorrow (0.95)</w:t>
-      </w:r>
-    </w:p>
-    <w:p>
-      <w:pPr>
-        <w:rPr>
-          <w:rFonts w:asciiTheme="majorHAnsi" w:hAnsiTheme="majorHAnsi"/>
-        </w:rPr>
-      </w:pPr>
-    </w:p>
-    <w:p>
-      <w:pPr>
-        <w:rPr>
-          <w:rFonts w:asciiTheme="majorHAnsi" w:hAnsiTheme="majorHAnsi"/>
-        </w:rPr>
-      </w:pPr>
-      <w:r>
-        <w:rPr>
-          <w:rFonts w:asciiTheme="majorHAnsi" w:hAnsiTheme="majorHAnsi"/>
-        </w:rPr>
-        <w:t>Datei 2:</w:t>
-      </w:r>
-    </w:p>
-    <w:p>
-      <w:pPr>
-        <w:rPr>
-          <w:rFonts w:asciiTheme="majorHAnsi" w:hAnsiTheme="majorHAnsi"/>
-        </w:rPr>
-      </w:pPr>
-      <w:r>
-        <w:rPr>
-          <w:rFonts w:asciiTheme="majorHAnsi" w:hAnsiTheme="majorHAnsi"/>
-        </w:rPr>
-        <w:t xml:space="preserve">Für die vier pärchen neutral gleich wie oben. </w:t>
-      </w:r>
-    </w:p>
-    <w:p>
-      <w:pPr>
-        <w:rPr>
-          <w:rFonts w:asciiTheme="majorHAnsi" w:hAnsiTheme="majorHAnsi"/>
-        </w:rPr>
-      </w:pPr>
-      <w:r>
-        <w:rPr>
-          <w:rFonts w:asciiTheme="majorHAnsi" w:hAnsiTheme="majorHAnsi"/>
-        </w:rPr>
-        <w:t xml:space="preserve">Disgust wieder, gleich hoch wie vorhin. </w:t>
-      </w:r>
-    </w:p>
-    <w:p>
-      <w:pPr>
-        <w:rPr>
-          <w:rFonts w:asciiTheme="majorHAnsi" w:hAnsiTheme="majorHAnsi"/>
-        </w:rPr>
-      </w:pPr>
-      <w:r>
-        <w:rPr>
-          <w:rFonts w:asciiTheme="majorHAnsi" w:hAnsiTheme="majorHAnsi"/>
-        </w:rPr>
-        <w:t>Hier wieder die zweite unbekannte emotion joy, hier jedoch komplett 5x mit höherer plausi (ab 0.79)</w:t>
-      </w:r>
-    </w:p>
-    <w:p>
-      <w:pPr>
-        <w:rPr>
-          <w:rFonts w:asciiTheme="majorHAnsi" w:hAnsiTheme="majorHAnsi"/>
-        </w:rPr>
-      </w:pPr>
-      <w:r>
-        <w:rPr>
-          <w:rFonts w:asciiTheme="majorHAnsi" w:hAnsiTheme="majorHAnsi"/>
-        </w:rPr>
-        <w:t xml:space="preserve">Dritte unbekannte scheint hier neutral zu sein. Die plausi ist nicht hoch mit 0.41 bzw 0.42. Wir verweisen hier auf die vorherige datei, in der joy schon nicht klar von neutral unterschieden werden konnte. Es kann sein, dass sich diese beiden emotionen ählnich sind und nicht immer genau unterschieden werdne können. Unsere Vermutung ist folgende: in dem zweiten Dataset ist die bounding box kleiner als in der ersten, also komprimiert, weshalb es wahrscheinlich zu ungenauigkeiten in den angegebenen Zahlen kommen kann. </w:t>
-      </w:r>
-    </w:p>
-    <w:p>
-      <w:pPr>
-        <w:rPr>
-          <w:rFonts w:asciiTheme="majorHAnsi" w:hAnsiTheme="majorHAnsi"/>
-        </w:rPr>
-      </w:pPr>
-      <w:r>
-        <w:rPr>
-          <w:rFonts w:asciiTheme="majorHAnsi" w:hAnsiTheme="majorHAnsi"/>
-        </w:rPr>
-        <w:t>Hier tritt jede Emotion in paaren von mindestens zwei auf, besonders sicher sind wir uns wieder bei disgust und sorrow, und konnten auch joy mit einer hohen plausibilität erkennen.</w:t>
-      </w:r>
-    </w:p>
-    <w:p>
-      <w:pPr>
-        <w:rPr>
-          <w:rFonts w:asciiTheme="majorHAnsi" w:hAnsiTheme="majorHAnsi"/>
-        </w:rPr>
-      </w:pPr>
-      <w:r>
-        <w:rPr>
-          <w:rFonts w:asciiTheme="majorHAnsi" w:hAnsiTheme="majorHAnsi"/>
-        </w:rPr>
-        <w:t xml:space="preserve">Datei 3: </w:t>
-      </w:r>
-    </w:p>
-    <w:p>
-      <w:pPr>
-        <w:rPr>
-          <w:rFonts w:asciiTheme="majorHAnsi" w:hAnsiTheme="majorHAnsi"/>
-        </w:rPr>
-      </w:pPr>
-      <w:r>
-        <w:rPr>
-          <w:rFonts w:asciiTheme="majorHAnsi" w:hAnsiTheme="majorHAnsi"/>
-        </w:rPr>
-        <w:t xml:space="preserve">Datei ist sehr ähnlich zu date 2. </w:t>
-      </w:r>
-    </w:p>
-    <w:p>
-      <w:pPr>
-        <w:rPr>
-          <w:rFonts w:asciiTheme="majorHAnsi" w:hAnsiTheme="majorHAnsi"/>
-        </w:rPr>
-      </w:pPr>
-    </w:p>
-    <w:p>
-      <w:pPr>
-        <w:rPr>
-          <w:rFonts w:asciiTheme="majorHAnsi" w:hAnsiTheme="majorHAnsi"/>
-        </w:rPr>
-      </w:pPr>
-      <w:r>
-        <w:rPr>
-          <w:rFonts w:asciiTheme="majorHAnsi" w:hAnsiTheme="majorHAnsi"/>
-        </w:rPr>
-        <w:t xml:space="preserve">Generell erkennen wir disgust und sorrow immer sehr hoch. Joy und neutral unterscheiden wir nur schwer. Das kann sein weil das ‚muster‘ gleich ist, die ausprägung ist größer. Explain here. Dann nochmal bounding box weil messfehler/abweichung, boom, erklärung. </w:t>
-      </w:r>
-    </w:p>
-    <w:p>
-      <w:pPr>
-        <w:rPr>
-          <w:rFonts w:asciiTheme="majorHAnsi" w:hAnsiTheme="majorHAnsi"/>
-        </w:rPr>
-      </w:pPr>
-      <w:r>
-        <w:rPr>
-          <w:rFonts w:asciiTheme="majorHAnsi" w:hAnsiTheme="majorHAnsi"/>
-        </w:rPr>
-        <w:t xml:space="preserve">Wir vermuten schlussendlich, dass alle drei datasets die gleiche Reihenfolge von Emotionen sind, der unterschied sind die bounding box größen. </w:t>
+        <w:t>Die Output-Dateien des gegebenen Datasets sin</w:t>
+      </w:r>
+      <w:r>
+        <w:rPr>
+          <w:rFonts w:asciiTheme="majorHAnsi" w:hAnsiTheme="majorHAnsi"/>
+        </w:rPr>
+        <w:t>d</w:t>
+      </w:r>
+      <w:r>
+        <w:rPr>
+          <w:rFonts w:asciiTheme="majorHAnsi" w:hAnsiTheme="majorHAnsi"/>
+        </w:rPr>
+        <w:t xml:space="preserve"> im Dataset-Ordner bereit gestellt.</w:t>
+      </w:r>
+    </w:p>
+    <w:p>
+      <w:pPr>
+        <w:rPr>
+          <w:rFonts w:asciiTheme="majorHAnsi" w:hAnsiTheme="majorHAnsi"/>
+          <w:b/>
+          <w:lang w:val="en-US"/>
+        </w:rPr>
+      </w:pPr>
+      <w:r>
+        <w:rPr>
+          <w:rFonts w:asciiTheme="majorHAnsi" w:hAnsiTheme="majorHAnsi"/>
+          <w:b/>
+          <w:noProof/>
+          <w:lang w:val="en-US"/>
+        </w:rPr>
+        <w:drawing>
+          <wp:anchor distT="0" distB="0" distL="114300" distR="114300" simplePos="0" relativeHeight="251693056" behindDoc="1" locked="0" layoutInCell="1" allowOverlap="1" wp14:anchorId="3B5D3177" wp14:editId="7819FE81">
+            <wp:simplePos x="0" y="0"/>
+            <wp:positionH relativeFrom="column">
+              <wp:posOffset>4884420</wp:posOffset>
+            </wp:positionH>
+            <wp:positionV relativeFrom="paragraph">
+              <wp:posOffset>205740</wp:posOffset>
+            </wp:positionV>
+            <wp:extent cx="1554615" cy="4679085"/>
+            <wp:effectExtent l="0" t="0" r="7620" b="7620"/>
+            <wp:wrapTight wrapText="bothSides">
+              <wp:wrapPolygon edited="0">
+                <wp:start x="0" y="0"/>
+                <wp:lineTo x="0" y="21547"/>
+                <wp:lineTo x="21441" y="21547"/>
+                <wp:lineTo x="21441" y="0"/>
+                <wp:lineTo x="0" y="0"/>
+              </wp:wrapPolygon>
+            </wp:wrapTight>
+            <wp:docPr id="2" name="Picture 2" descr="A screenshot of a cell phone&#10;&#10;Description automatically generated"/>
+            <wp:cNvGraphicFramePr>
+              <a:graphicFrameLocks xmlns:a="http://schemas.openxmlformats.org/drawingml/2006/main" noChangeAspect="1"/>
+            </wp:cNvGraphicFramePr>
+            <a:graphic xmlns:a="http://schemas.openxmlformats.org/drawingml/2006/main">
+              <a:graphicData uri="http://schemas.openxmlformats.org/drawingml/2006/picture">
+                <pic:pic xmlns:pic="http://schemas.openxmlformats.org/drawingml/2006/picture">
+                  <pic:nvPicPr>
+                    <pic:cNvPr id="2" name="Capture.PNG"/>
+                    <pic:cNvPicPr/>
+                  </pic:nvPicPr>
+                  <pic:blipFill>
+                    <a:blip r:embed="rId6">
+                      <a:extLst>
+                        <a:ext uri="{28A0092B-C50C-407E-A947-70E740481C1C}">
+                          <a14:useLocalDpi xmlns:a14="http://schemas.microsoft.com/office/drawing/2010/main" val="0"/>
+                        </a:ext>
+                      </a:extLst>
+                    </a:blip>
+                    <a:stretch>
+                      <a:fillRect/>
+                    </a:stretch>
+                  </pic:blipFill>
+                  <pic:spPr>
+                    <a:xfrm>
+                      <a:off x="0" y="0"/>
+                      <a:ext cx="1554615" cy="4679085"/>
+                    </a:xfrm>
+                    <a:prstGeom prst="rect">
+                      <a:avLst/>
+                    </a:prstGeom>
+                  </pic:spPr>
+                </pic:pic>
+              </a:graphicData>
+            </a:graphic>
+            <wp14:sizeRelH relativeFrom="page">
+              <wp14:pctWidth>0</wp14:pctWidth>
+            </wp14:sizeRelH>
+            <wp14:sizeRelV relativeFrom="page">
+              <wp14:pctHeight>0</wp14:pctHeight>
+            </wp14:sizeRelV>
+          </wp:anchor>
+        </w:drawing>
+      </w:r>
+      <w:r>
+        <w:rPr>
+          <w:rFonts w:asciiTheme="majorHAnsi" w:hAnsiTheme="majorHAnsi"/>
+          <w:b/>
+          <w:lang w:val="en-US"/>
+        </w:rPr>
+        <w:t>emo_muster_2_1.csv:</w:t>
+      </w:r>
+    </w:p>
+    <w:p>
+      <w:pPr>
+        <w:rPr>
+          <w:rFonts w:asciiTheme="majorHAnsi" w:hAnsiTheme="majorHAnsi"/>
+        </w:rPr>
+      </w:pPr>
+      <w:r>
+        <w:rPr>
+          <w:rFonts w:asciiTheme="majorHAnsi" w:hAnsiTheme="majorHAnsi"/>
+        </w:rPr>
+        <w:t>In der Aufgabenstellung</w:t>
+      </w:r>
+      <w:r>
+        <w:rPr>
+          <w:rFonts w:asciiTheme="majorHAnsi" w:hAnsiTheme="majorHAnsi"/>
+        </w:rPr>
+        <w:t xml:space="preserve"> ist e</w:t>
+      </w:r>
+      <w:r>
+        <w:rPr>
+          <w:rFonts w:asciiTheme="majorHAnsi" w:hAnsiTheme="majorHAnsi"/>
+        </w:rPr>
+        <w:t xml:space="preserve">ine konkrete Abfolge beschrieben: </w:t>
+      </w:r>
+      <w:r>
+        <w:rPr>
+          <w:rFonts w:asciiTheme="majorHAnsi" w:hAnsiTheme="majorHAnsi"/>
+        </w:rPr>
+        <w:t>d</w:t>
+      </w:r>
+      <w:r>
+        <w:rPr>
+          <w:rFonts w:asciiTheme="majorHAnsi" w:hAnsiTheme="majorHAnsi"/>
+        </w:rPr>
+        <w:t>ie ersten 5 Frames zeigen die Emotion ‚neutral‘, gefolgt von 3x jeweils 5 Frames einer unbekannten Emotion und danach 5 Frames der Emotion ‚neutral‘.</w:t>
+      </w:r>
+      <w:r>
+        <w:rPr>
+          <w:rFonts w:asciiTheme="majorHAnsi" w:hAnsiTheme="majorHAnsi"/>
+        </w:rPr>
+        <w:t xml:space="preserve"> Danach folgt eine beliebige Abfolge von Emotionen. </w:t>
+      </w:r>
+      <w:r>
+        <w:rPr>
+          <w:rFonts w:asciiTheme="majorHAnsi" w:hAnsiTheme="majorHAnsi"/>
+        </w:rPr>
+        <w:t xml:space="preserve"> Zu</w:t>
+      </w:r>
+      <w:r>
+        <w:rPr>
+          <w:rFonts w:asciiTheme="majorHAnsi" w:hAnsiTheme="majorHAnsi"/>
+        </w:rPr>
+        <w:t>m</w:t>
+      </w:r>
+      <w:r>
+        <w:rPr>
+          <w:rFonts w:asciiTheme="majorHAnsi" w:hAnsiTheme="majorHAnsi"/>
+        </w:rPr>
+        <w:t xml:space="preserve"> leichteren Verständlichkeit wurden die Gruppierungen mit Namen eingeteilt (siehe Grafik rechts).</w:t>
+      </w:r>
+    </w:p>
+    <w:p>
+      <w:pPr>
+        <w:rPr>
+          <w:rFonts w:asciiTheme="majorHAnsi" w:hAnsiTheme="majorHAnsi"/>
+        </w:rPr>
+      </w:pPr>
+      <w:r>
+        <w:rPr>
+          <w:rFonts w:asciiTheme="majorHAnsi" w:hAnsiTheme="majorHAnsi"/>
+        </w:rPr>
+        <w:t>Die Gruppierungen Neutral 1-4 wurden in diesem Dataset problemlos erkannt. Es gab keine Fehler oder Outlier und die Plausibilität von circa 68% schätzen wir als gut ein.</w:t>
+      </w:r>
+    </w:p>
+    <w:p>
+      <w:pPr>
+        <w:rPr>
+          <w:rFonts w:asciiTheme="majorHAnsi" w:hAnsiTheme="majorHAnsi"/>
+        </w:rPr>
+      </w:pPr>
+      <w:r>
+        <w:rPr>
+          <w:rFonts w:asciiTheme="majorHAnsi" w:hAnsiTheme="majorHAnsi"/>
+        </w:rPr>
+        <w:t xml:space="preserve">Die Gruppierung Unbekannt 1 wurde in diesem Dataset uniform und mit einer sehr hohen Plausibilität von 0.98 als </w:t>
+      </w:r>
+      <w:r>
+        <w:rPr>
+          <w:rFonts w:asciiTheme="majorHAnsi" w:hAnsiTheme="majorHAnsi"/>
+        </w:rPr>
+        <w:t>‚digust‘ erkann</w:t>
+      </w:r>
+      <w:r>
+        <w:rPr>
+          <w:rFonts w:asciiTheme="majorHAnsi" w:hAnsiTheme="majorHAnsi"/>
+        </w:rPr>
+        <w:t>t.</w:t>
+      </w:r>
+      <w:r>
+        <w:rPr>
+          <w:rFonts w:asciiTheme="majorHAnsi" w:hAnsiTheme="majorHAnsi"/>
+        </w:rPr>
+        <w:t xml:space="preserve"> </w:t>
+      </w:r>
+      <w:r>
+        <w:rPr>
+          <w:rFonts w:asciiTheme="majorHAnsi" w:hAnsiTheme="majorHAnsi"/>
+        </w:rPr>
+        <w:t>E</w:t>
+      </w:r>
+      <w:r>
+        <w:rPr>
+          <w:rFonts w:asciiTheme="majorHAnsi" w:hAnsiTheme="majorHAnsi"/>
+        </w:rPr>
+        <w:t>s ist also davon auszugehen, das diese Analyse korrekt ist.</w:t>
+      </w:r>
+    </w:p>
+    <w:p>
+      <w:pPr>
+        <w:rPr>
+          <w:rFonts w:asciiTheme="majorHAnsi" w:hAnsiTheme="majorHAnsi"/>
+        </w:rPr>
+      </w:pPr>
+      <w:r>
+        <w:rPr>
+          <w:rFonts w:asciiTheme="majorHAnsi" w:hAnsiTheme="majorHAnsi"/>
+        </w:rPr>
+        <w:t xml:space="preserve">Die Gruppierung Unbekannt 2 wurde weitestgehend als ‚joy‘ erkannt, mit einer Plausibilität schwankend zwischen 0.62 und 0.92. In dieser Gruppierung gab es einen Frame, in dem ‚fear‘ erkannt wurde. Da dort die Plausibilität aber nur 0.57 beträgt und nur </w:t>
+      </w:r>
+      <w:r>
+        <w:rPr>
+          <w:rFonts w:asciiTheme="majorHAnsi" w:hAnsiTheme="majorHAnsi"/>
+        </w:rPr>
+        <w:t>dieser</w:t>
+      </w:r>
+      <w:r>
+        <w:rPr>
+          <w:rFonts w:asciiTheme="majorHAnsi" w:hAnsiTheme="majorHAnsi"/>
+        </w:rPr>
+        <w:t xml:space="preserve"> Frame anders erkannt wurde, ist davon auszugehen, dass diese Gruppe der Emotion ‚joy‘ zugeordnet werden kann.</w:t>
+      </w:r>
+    </w:p>
+    <w:p>
+      <w:pPr>
+        <w:rPr>
+          <w:rFonts w:asciiTheme="majorHAnsi" w:hAnsiTheme="majorHAnsi"/>
+        </w:rPr>
+      </w:pPr>
+      <w:r>
+        <w:rPr>
+          <w:rFonts w:asciiTheme="majorHAnsi" w:hAnsiTheme="majorHAnsi"/>
+        </w:rPr>
+        <w:t>Die Gruppierung Unbekannt 3 ergab für die 5 Frames die Reihenfolge ‚neutral‘, ‚joy‘, ‚joy‘, ‚joy‘, ‚neutral‘. Bei diesem Frame kann kein eindeutiges Fazit über die vorliegende Emotion gegeben werden, da die Emotion nicht uniform bestimmt und die überwiegende Emotion ‚joy‘ nur mit einer Plausibilität von 0.56 erkannt wurde.</w:t>
+      </w:r>
+    </w:p>
+    <w:p>
+      <w:pPr>
+        <w:rPr>
+          <w:rFonts w:asciiTheme="majorHAnsi" w:hAnsiTheme="majorHAnsi"/>
+        </w:rPr>
+      </w:pPr>
+      <w:r>
+        <w:rPr>
+          <w:rFonts w:asciiTheme="majorHAnsi" w:hAnsiTheme="majorHAnsi"/>
+        </w:rPr>
+        <w:t>Für die Frames in der Kategorie random wurde ein gutes Ergebnis erzielt, da die meisten Emotionen in Gruppierungen von zwei oder mehr Frames erkannt wurden. Betrachtet man den Use-Case halten wir es für sehr wahrscheinlich, dass Emotionen für mindestens 2 Frames hintereinander auftreten und sich nicht schnell ändern. Mit besonders hoher Plausibilität wurden die Emotionen ‚disgust‘ (0.98) und ‚sorrow‘ (0.95) erkannt.</w:t>
+      </w:r>
+    </w:p>
+    <w:p>
+      <w:pPr>
+        <w:rPr>
+          <w:rFonts w:asciiTheme="majorHAnsi" w:hAnsiTheme="majorHAnsi"/>
+          <w:b/>
+        </w:rPr>
+      </w:pPr>
+      <w:r>
+        <w:rPr>
+          <w:rFonts w:asciiTheme="majorHAnsi" w:hAnsiTheme="majorHAnsi"/>
+          <w:b/>
+        </w:rPr>
+        <w:t>emo_muster_2_</w:t>
+      </w:r>
+      <w:r>
+        <w:rPr>
+          <w:rFonts w:asciiTheme="majorHAnsi" w:hAnsiTheme="majorHAnsi"/>
+          <w:b/>
+        </w:rPr>
+        <w:t>2</w:t>
+      </w:r>
+      <w:r>
+        <w:rPr>
+          <w:rFonts w:asciiTheme="majorHAnsi" w:hAnsiTheme="majorHAnsi"/>
+          <w:b/>
+        </w:rPr>
+        <w:t>.csv:</w:t>
+      </w:r>
+    </w:p>
+    <w:p>
+      <w:pPr>
+        <w:rPr>
+          <w:rFonts w:asciiTheme="majorHAnsi" w:hAnsiTheme="majorHAnsi"/>
+        </w:rPr>
+      </w:pPr>
+      <w:r>
+        <w:rPr>
+          <w:rFonts w:asciiTheme="majorHAnsi" w:hAnsiTheme="majorHAnsi"/>
+        </w:rPr>
+        <w:t>Die Gruppierungen Neutral 1-4 wurden wir im ersten Dataset ebenfalls korrekt erkannt.</w:t>
+      </w:r>
+    </w:p>
+    <w:p>
+      <w:pPr>
+        <w:rPr>
+          <w:rFonts w:asciiTheme="majorHAnsi" w:hAnsiTheme="majorHAnsi"/>
+        </w:rPr>
+      </w:pPr>
+      <w:r>
+        <w:rPr>
+          <w:rFonts w:asciiTheme="majorHAnsi" w:hAnsiTheme="majorHAnsi"/>
+        </w:rPr>
+        <w:t>Wie in Dataset 1 wurde die Gruppierung Unbekannt 1 als ‚disgust‘ erkannt, mit der gleichen Plausibilität.</w:t>
+      </w:r>
+    </w:p>
+    <w:p>
+      <w:pPr>
+        <w:rPr>
+          <w:rFonts w:asciiTheme="majorHAnsi" w:hAnsiTheme="majorHAnsi"/>
+        </w:rPr>
+      </w:pPr>
+      <w:r>
+        <w:rPr>
+          <w:rFonts w:asciiTheme="majorHAnsi" w:hAnsiTheme="majorHAnsi"/>
+        </w:rPr>
+        <w:t>Ebenfalls gleich ist die Gruppierung Unbekannt 2, die wieder als ‚joy‘ erkannt wurde. Hier gibt es jedoch eine Verbesserung zu Dataset 1; es wurden in diesem Dataset uniform und für 5 Frames ‚joy‘ erkannt, dies auch mit einer hohen Plausibilität von 0.79.</w:t>
+      </w:r>
+    </w:p>
+    <w:p>
+      <w:pPr>
+        <w:rPr>
+          <w:rFonts w:asciiTheme="majorHAnsi" w:hAnsiTheme="majorHAnsi"/>
+        </w:rPr>
+      </w:pPr>
+      <w:r>
+        <w:rPr>
+          <w:rFonts w:asciiTheme="majorHAnsi" w:hAnsiTheme="majorHAnsi"/>
+        </w:rPr>
+        <w:t>Anders zu Dataset 1 wurde die Gruppierung Unbekannt 3 hier als ‚neutral‘ erkannt. Die Plausibilität ist jedoch nicht hoch (~0.42) und deshalb ist diese Analyse als nicht zuverlässig zu bewerten. Es gilt hier darauf zu verweisen, dass es auch schon in Dataset 1 Probleme gab, die Emotionen ‚joy‘ und ‚neutral‘ voneinander zu unterscheiden.</w:t>
+      </w:r>
+      <w:r>
+        <w:rPr>
+          <w:rFonts w:asciiTheme="majorHAnsi" w:hAnsiTheme="majorHAnsi"/>
+        </w:rPr>
+        <w:t xml:space="preserve"> Dieser Vergleich wird in der Gesamtbewertung noch einmal angesprochen.</w:t>
+      </w:r>
+    </w:p>
+    <w:p>
+      <w:pPr>
+        <w:rPr>
+          <w:rFonts w:asciiTheme="majorHAnsi" w:hAnsiTheme="majorHAnsi"/>
+        </w:rPr>
+      </w:pPr>
+      <w:r>
+        <w:rPr>
+          <w:rFonts w:asciiTheme="majorHAnsi" w:hAnsiTheme="majorHAnsi"/>
+        </w:rPr>
+        <w:t>In der Gruppierung Random tritt jede erkannte Emotion in Gruppierungen von mindestens 2 Frames auf, hier ist auf die Deutung der Gruppierung Random im vorherigen Dataset zu verweisen. Wieder wurden die Emotionen ‚disgust‘ und ‚sorrow‘ mit sehr hoher Plausibilität erkannt. In diesem Dataset wurde auch die Emotion ‚joy‘ mit einer vergleichsweise hohen Plausibilität e</w:t>
+      </w:r>
+      <w:bookmarkStart w:id="0" w:name="_GoBack"/>
+      <w:bookmarkEnd w:id="0"/>
+      <w:r>
+        <w:rPr>
+          <w:rFonts w:asciiTheme="majorHAnsi" w:hAnsiTheme="majorHAnsi"/>
+        </w:rPr>
+        <w:t>rkannt.</w:t>
+      </w:r>
+    </w:p>
+    <w:p>
+      <w:pPr>
+        <w:rPr>
+          <w:rFonts w:asciiTheme="majorHAnsi" w:hAnsiTheme="majorHAnsi"/>
+          <w:b/>
+        </w:rPr>
+      </w:pPr>
+      <w:r>
+        <w:rPr>
+          <w:rFonts w:asciiTheme="majorHAnsi" w:hAnsiTheme="majorHAnsi"/>
+          <w:b/>
+        </w:rPr>
+        <w:t>emo_muster_2_</w:t>
+      </w:r>
+      <w:r>
+        <w:rPr>
+          <w:rFonts w:asciiTheme="majorHAnsi" w:hAnsiTheme="majorHAnsi"/>
+          <w:b/>
+        </w:rPr>
+        <w:t>3</w:t>
+      </w:r>
+      <w:r>
+        <w:rPr>
+          <w:rFonts w:asciiTheme="majorHAnsi" w:hAnsiTheme="majorHAnsi"/>
+          <w:b/>
+        </w:rPr>
+        <w:t>.csv:</w:t>
+      </w:r>
+    </w:p>
+    <w:p>
+      <w:pPr>
+        <w:rPr>
+          <w:rFonts w:asciiTheme="majorHAnsi" w:hAnsiTheme="majorHAnsi"/>
+        </w:rPr>
+      </w:pPr>
+      <w:r>
+        <w:rPr>
+          <w:rFonts w:asciiTheme="majorHAnsi" w:hAnsiTheme="majorHAnsi"/>
+        </w:rPr>
+        <w:t>Ähnliche Zahlen wie in Dataset 2, gleiche Analyse.</w:t>
+      </w:r>
+    </w:p>
+    <w:p>
+      <w:pPr>
+        <w:rPr>
+          <w:rFonts w:asciiTheme="majorHAnsi" w:hAnsiTheme="majorHAnsi"/>
+          <w:b/>
+        </w:rPr>
+      </w:pPr>
+      <w:r>
+        <w:rPr>
+          <w:rFonts w:asciiTheme="majorHAnsi" w:hAnsiTheme="majorHAnsi"/>
+          <w:b/>
+        </w:rPr>
+        <w:t>Gesamt:</w:t>
+      </w:r>
+    </w:p>
+    <w:p>
+      <w:pPr>
+        <w:rPr>
+          <w:rFonts w:asciiTheme="majorHAnsi" w:hAnsiTheme="majorHAnsi"/>
+        </w:rPr>
+      </w:pPr>
+      <w:r>
+        <w:rPr>
+          <w:rFonts w:asciiTheme="majorHAnsi" w:hAnsiTheme="majorHAnsi"/>
+        </w:rPr>
+        <w:t>Abschließend stellt man fest, dass die Emotionen ‚disgust‘ und ‚sorrow‘ durchweg mit sehr hoher Plausibilität erkannt werden. Im Gegensatz dazu hat der Algorithmus Probleme, die Emotionen ‚neutral‘ und ‚joy‘ voneinander zu unterscheiden. Das kann daran liegen, dass die den Emotionen zugeordneten Features sich sehr ähneln und nur in der Ausprägung unterscheiden.</w:t>
+      </w:r>
+    </w:p>
+    <w:p>
+      <w:pPr>
+        <w:rPr>
+          <w:rFonts w:asciiTheme="majorHAnsi" w:hAnsiTheme="majorHAnsi"/>
+        </w:rPr>
+      </w:pPr>
+      <w:r>
+        <w:rPr>
+          <w:rFonts w:asciiTheme="majorHAnsi" w:hAnsiTheme="majorHAnsi"/>
+        </w:rPr>
+        <w:t>Eine weitere möglich Fehlerquelle sehen wir in den unterschiedlichen Größen der Bounding Box. Wir haben beobachtet, dass mehr Fehler (vorallem in der Untercheidung von ‚joy‘ und ‚neutral‘) auftreten, je kleiner die Bounding Box ist. Wir vermuten, dass die Komprimierung zu Ungenauigkeiten in den gemessenen Zahlen führt.</w:t>
+      </w:r>
+    </w:p>
+    <w:p>
+      <w:pPr>
+        <w:rPr>
+          <w:rFonts w:asciiTheme="majorHAnsi" w:hAnsiTheme="majorHAnsi"/>
+        </w:rPr>
+      </w:pPr>
+      <w:r>
+        <w:rPr>
+          <w:rFonts w:asciiTheme="majorHAnsi" w:hAnsiTheme="majorHAnsi"/>
+        </w:rPr>
+        <w:t>Wir vermuten schlussendlich, dass alle drei Datasets die gleiche Reihenfolge von Emotionen zeigen und sich nur in der Größe der Bounding Box unterscheiden.</w:t>
+      </w:r>
+      <w:r>
+        <w:rPr>
+          <w:rFonts w:asciiTheme="majorHAnsi" w:hAnsiTheme="majorHAnsi"/>
+        </w:rPr>
+        <w:t xml:space="preserve"> </w:t>
       </w:r>
     </w:p>
     <w:p/>
@@ -5781,6 +6006,36 @@
       </w:tblBorders>
     </w:tblPr>
   </w:style>
+  <w:style w:type="paragraph" w:styleId="BalloonText">
+    <w:name w:val="Balloon Text"/>
+    <w:basedOn w:val="Normal"/>
+    <w:link w:val="BalloonTextChar"/>
+    <w:uiPriority w:val="99"/>
+    <w:semiHidden/>
+    <w:unhideWhenUsed/>
+    <w:rsid w:val="001A25CE"/>
+    <w:pPr>
+      <w:spacing w:after="0" w:line="240" w:lineRule="auto"/>
+    </w:pPr>
+    <w:rPr>
+      <w:rFonts w:ascii="Segoe UI" w:hAnsi="Segoe UI" w:cs="Segoe UI"/>
+      <w:sz w:val="18"/>
+      <w:szCs w:val="18"/>
+    </w:rPr>
+  </w:style>
+  <w:style w:type="character" w:customStyle="1" w:styleId="BalloonTextChar">
+    <w:name w:val="Balloon Text Char"/>
+    <w:basedOn w:val="DefaultParagraphFont"/>
+    <w:link w:val="BalloonText"/>
+    <w:uiPriority w:val="99"/>
+    <w:semiHidden/>
+    <w:rsid w:val="001A25CE"/>
+    <w:rPr>
+      <w:rFonts w:ascii="Segoe UI" w:hAnsi="Segoe UI" w:cs="Segoe UI"/>
+      <w:sz w:val="18"/>
+      <w:szCs w:val="18"/>
+    </w:rPr>
+  </w:style>
 </w:styles>
 </file>
 
@@ -6077,4 +6332,16 @@
     </a:ext>
   </a:extLst>
 </a:theme>
+</file>
+
+<file path=customXml/item1.xml><?xml version="1.0" encoding="utf-8"?>
+<b:Sources xmlns:b="http://schemas.openxmlformats.org/officeDocument/2006/bibliography" xmlns="http://schemas.openxmlformats.org/officeDocument/2006/bibliography" SelectedStyle="\APASixthEditionOfficeOnline.xsl" StyleName="APA" Version="6"/>
+</file>
+
+<file path=customXml/itemProps1.xml><?xml version="1.0" encoding="utf-8"?>
+<ds:datastoreItem xmlns:ds="http://schemas.openxmlformats.org/officeDocument/2006/customXml" ds:itemID="{C0F3F980-B801-492A-9F39-C8F37D5F5B80}">
+  <ds:schemaRefs>
+    <ds:schemaRef ds:uri="http://schemas.openxmlformats.org/officeDocument/2006/bibliography"/>
+  </ds:schemaRefs>
+</ds:datastoreItem>
 </file>
</xml_diff>

<commit_message>
finalized documentation with new outputs
</commit_message>
<xml_diff>
--- a/docs/documentation.docx
+++ b/docs/documentation.docx
@@ -100,8 +100,6 @@
         </w:rPr>
         <w:t>Führen Sie die __main.py__ Datei mit Python aus.</w:t>
       </w:r>
-      <w:bookmarkStart w:id="0" w:name="_GoBack"/>
-      <w:bookmarkEnd w:id="0"/>
     </w:p>
     <w:p>
       <w:pPr>
@@ -764,6 +762,22 @@
         <w:jc w:val="both"/>
         <w:rPr>
           <w:rFonts w:asciiTheme="majorHAnsi" w:hAnsiTheme="majorHAnsi"/>
+          <w:b/>
+        </w:rPr>
+      </w:pPr>
+      <w:r>
+        <w:rPr>
+          <w:rFonts w:asciiTheme="majorHAnsi" w:hAnsiTheme="majorHAnsi"/>
+          <w:b/>
+        </w:rPr>
+        <w:t>Option 1 &amp; 2:</w:t>
+      </w:r>
+    </w:p>
+    <w:p>
+      <w:pPr>
+        <w:jc w:val="both"/>
+        <w:rPr>
+          <w:rFonts w:asciiTheme="majorHAnsi" w:hAnsiTheme="majorHAnsi"/>
         </w:rPr>
       </w:pPr>
       <w:r>
@@ -825,7 +839,19 @@
         <w:rPr>
           <w:rFonts w:asciiTheme="majorHAnsi" w:hAnsiTheme="majorHAnsi"/>
         </w:rPr>
-        <w:t xml:space="preserve">Aus diesem Grund nehmen wir an, dass die Wahrscheinlichkeit dafür, dass eine Menge an Emotionen durch dieses Merkmal ausgewählt wird, die Konfidenz in angemessener Weise beschreiben kann. Sie wird daher in der Lösung berechnet mit: </w:t>
+        <w:t xml:space="preserve">Aus diesem Grund </w:t>
+      </w:r>
+      <w:r>
+        <w:rPr>
+          <w:rFonts w:asciiTheme="majorHAnsi" w:hAnsiTheme="majorHAnsi"/>
+        </w:rPr>
+        <w:t>nahmen wir zunächst an</w:t>
+      </w:r>
+      <w:r>
+        <w:rPr>
+          <w:rFonts w:asciiTheme="majorHAnsi" w:hAnsiTheme="majorHAnsi"/>
+        </w:rPr>
+        <w:t xml:space="preserve">, dass die Wahrscheinlichkeit dafür, dass eine Menge an Emotionen durch dieses Merkmal ausgewählt wird, die Konfidenz in angemessener Weise beschreiben kann. Sie wird daher in der Lösung berechnet mit: </w:t>
       </w:r>
       <m:oMath>
         <m:r>
@@ -974,15 +1000,58 @@
         <w:rPr>
           <w:rFonts w:asciiTheme="majorHAnsi" w:hAnsiTheme="majorHAnsi"/>
         </w:rPr>
-        <w:t>Nach Umsetzung dieser Kalkulation verschlechterten sich jedoch die Ergebnisse. Besonders auffällig waren die ersten 5 Frames jeder Datei. Diese sollten laut Aufgabenstellung stets den Gesichtsausdruck „neutral“ darstellen. Bei der ersten Berechnung für die Konfidenz konnte dieses Ergebnis bestätigt werden, während mit dem zweiten Ansatz mit sehr hoher Plausibilität eine andere Emotion erkannt wurde. Daher ist in der finalen Umsetzung der simple Ansatz zu finden.</w:t>
-      </w:r>
-    </w:p>
-    <w:p>
-      <w:pPr>
-        <w:rPr>
-          <w:rFonts w:asciiTheme="majorHAnsi" w:hAnsiTheme="majorHAnsi"/>
-        </w:rPr>
-      </w:pPr>
+        <w:t>Nach Umsetzung dieser Kalkulation verschlechterten sich jedoch die Ergebnisse. Besonders auffällig waren die ersten 5 Frames jeder Datei. Diese sollten laut Aufgabenstellung stets den Gesichtsausdruck „neutral“ darstellen. Bei der ersten Berechnung für die Konfidenz konnte dieses Ergebnis bestätigt werden, während mit dem zweiten Ansatz mit sehr hoher Plausibilität eine andere Emotion erkannt wurde.</w:t>
+      </w:r>
+    </w:p>
+    <w:p>
+      <w:pPr>
+        <w:jc w:val="both"/>
+        <w:rPr>
+          <w:rFonts w:asciiTheme="majorHAnsi" w:hAnsiTheme="majorHAnsi"/>
+          <w:b/>
+        </w:rPr>
+      </w:pPr>
+      <w:r>
+        <w:rPr>
+          <w:rFonts w:asciiTheme="majorHAnsi" w:hAnsiTheme="majorHAnsi"/>
+          <w:b/>
+        </w:rPr>
+        <w:t>Option 3 (final):</w:t>
+      </w:r>
+    </w:p>
+    <w:p>
+      <w:pPr>
+        <w:jc w:val="both"/>
+        <w:rPr>
+          <w:rFonts w:asciiTheme="majorHAnsi" w:hAnsiTheme="majorHAnsi"/>
+        </w:rPr>
+      </w:pPr>
+      <w:r>
+        <w:rPr>
+          <w:rFonts w:asciiTheme="majorHAnsi" w:hAnsiTheme="majorHAnsi"/>
+        </w:rPr>
+        <w:t xml:space="preserve">Der letzte Ansatz, der auch in der finalen Version des Programms zu finden ist, orientiert sich stark an den gegebenen Vorlesungsmaterialien. Darin wird für jede Größenkategorie eine begrenzte lineare Funktion definiert, die Werte zwischen 0 und 1 annehmen kann. Der Wert 1 wird erreicht, wenn der Wert mit sehr großer Sicherheit der Größenkategorie entspricht. Bei der Größenkategorie S wird dies dem kleinstmöglichen Wert erreicht, ebenso bei der Kategorie L mit dem größtmöglichen Wert. Die Größenkategorie M wird durch zwei lineare Funktionen beschrieben, beide erreichen den Wert 1 bei dem Mittelwert der Grenzen für Kategorie M. </w:t>
+      </w:r>
+      <w:r>
+        <w:rPr>
+          <w:rFonts w:asciiTheme="majorHAnsi" w:hAnsiTheme="majorHAnsi"/>
+        </w:rPr>
+        <w:t xml:space="preserve">Durch die Messungenauigkeiten verschwimmen die Grenzen der Größenkategorien, dies wird durch diese Konfidenzberechnung berücksichtigt. Liegt ein Wert im Überschneidungsraum, wird mit beiden begrenzt linearen Funktionen die Konfidenz berechnet und der höhere Wert berücksichtigt. Auf diese Weise erhält man eine Konfidenz sowie eine Größenzuweisung.  </w:t>
+      </w:r>
+    </w:p>
+    <w:p>
+      <w:pPr>
+        <w:jc w:val="both"/>
+        <w:rPr>
+          <w:rFonts w:asciiTheme="majorHAnsi" w:hAnsiTheme="majorHAnsi"/>
+        </w:rPr>
+      </w:pPr>
+      <w:r>
+        <w:rPr>
+          <w:rFonts w:asciiTheme="majorHAnsi" w:hAnsiTheme="majorHAnsi"/>
+        </w:rPr>
+        <w:t xml:space="preserve">Es fiel bei der Analyse mit dieser Berechnungsweise auf, dass wieder die Emotion ‚neutral‘ korrekt erkannt wird, dies passierte mit einer höheren Plausibilität als bei Berechnungsweise 1. </w:t>
+      </w:r>
     </w:p>
     <w:p>
       <w:pPr>
@@ -3349,7 +3418,7 @@
         <w:rPr>
           <w:rFonts w:asciiTheme="majorHAnsi" w:hAnsiTheme="majorHAnsi"/>
         </w:rPr>
-        <w:t xml:space="preserve"> mit leeren fokalen Mengen bereinigt. Dazu wird die Konfidenz diese</w:t>
+        <w:t xml:space="preserve"> mit leeren Mengen bereinigt. Dazu wird die Konfidenz diese</w:t>
       </w:r>
       <w:r>
         <w:rPr>
@@ -3690,7 +3759,6 @@
       <w:pPr>
         <w:rPr>
           <w:rFonts w:asciiTheme="majorHAnsi" w:hAnsiTheme="majorHAnsi"/>
-          <w:b/>
         </w:rPr>
       </w:pPr>
       <w:r>
@@ -3701,13 +3769,13 @@
           <w:lang w:val="en-US"/>
         </w:rPr>
         <w:drawing>
-          <wp:anchor distT="0" distB="0" distL="114300" distR="114300" simplePos="0" relativeHeight="251693056" behindDoc="1" locked="0" layoutInCell="1" allowOverlap="1" wp14:anchorId="3B5D3177" wp14:editId="7819FE81">
+          <wp:anchor distT="0" distB="0" distL="114300" distR="114300" simplePos="0" relativeHeight="251693056" behindDoc="1" locked="0" layoutInCell="1" allowOverlap="1" wp14:anchorId="3B5D3177" wp14:editId="738001D1">
             <wp:simplePos x="0" y="0"/>
             <wp:positionH relativeFrom="column">
-              <wp:posOffset>4884420</wp:posOffset>
+              <wp:posOffset>4892040</wp:posOffset>
             </wp:positionH>
             <wp:positionV relativeFrom="paragraph">
-              <wp:posOffset>205740</wp:posOffset>
+              <wp:posOffset>10795</wp:posOffset>
             </wp:positionV>
             <wp:extent cx="1554615" cy="4679085"/>
             <wp:effectExtent l="0" t="0" r="7620" b="7620"/>
@@ -3767,8 +3835,35 @@
       <w:r>
         <w:rPr>
           <w:rFonts w:asciiTheme="majorHAnsi" w:hAnsiTheme="majorHAnsi"/>
+        </w:rPr>
+        <w:t>In der Aufgabenstellung ist e</w:t>
+      </w:r>
+      <w:r>
+        <w:rPr>
+          <w:rFonts w:asciiTheme="majorHAnsi" w:hAnsiTheme="majorHAnsi"/>
+        </w:rPr>
+        <w:t>ine konkrete Abfolge beschrieben: die ersten 5 Frames zeigen die Emotion ‚neutral‘, gefolgt von 3x jeweils 5 Frames einer unbekannten Emotion und danach 5 Frames der Emotion ‚neutral‘. Danach folgt eine beliebige Abfolge von Emotionen.  Zum leichteren Verständlichkeit wurden die Gruppierungen mit Namen eingeteilt (siehe Grafik rechts).</w:t>
+      </w:r>
+    </w:p>
+    <w:p>
+      <w:pPr>
+        <w:rPr>
+          <w:rFonts w:asciiTheme="majorHAnsi" w:hAnsiTheme="majorHAnsi"/>
+        </w:rPr>
+      </w:pPr>
+    </w:p>
+    <w:p>
+      <w:pPr>
+        <w:rPr>
+          <w:rFonts w:asciiTheme="majorHAnsi" w:hAnsiTheme="majorHAnsi"/>
           <w:b/>
         </w:rPr>
+      </w:pPr>
+      <w:r>
+        <w:rPr>
+          <w:rFonts w:asciiTheme="majorHAnsi" w:hAnsiTheme="majorHAnsi"/>
+          <w:b/>
+        </w:rPr>
         <w:t>emo_muster_2_1.csv:</w:t>
       </w:r>
     </w:p>
@@ -3782,81 +3877,56 @@
         <w:rPr>
           <w:rFonts w:asciiTheme="majorHAnsi" w:hAnsiTheme="majorHAnsi"/>
         </w:rPr>
-        <w:t>In der Aufgabenstellung</w:t>
-      </w:r>
-      <w:r>
-        <w:rPr>
-          <w:rFonts w:asciiTheme="majorHAnsi" w:hAnsiTheme="majorHAnsi"/>
-        </w:rPr>
-        <w:t xml:space="preserve"> ist e</w:t>
-      </w:r>
-      <w:r>
-        <w:rPr>
-          <w:rFonts w:asciiTheme="majorHAnsi" w:hAnsiTheme="majorHAnsi"/>
-        </w:rPr>
-        <w:t xml:space="preserve">ine konkrete Abfolge beschrieben: </w:t>
-      </w:r>
-      <w:r>
-        <w:rPr>
-          <w:rFonts w:asciiTheme="majorHAnsi" w:hAnsiTheme="majorHAnsi"/>
-        </w:rPr>
-        <w:t>d</w:t>
-      </w:r>
-      <w:r>
-        <w:rPr>
-          <w:rFonts w:asciiTheme="majorHAnsi" w:hAnsiTheme="majorHAnsi"/>
-        </w:rPr>
-        <w:t>ie ersten 5 Frames zeigen die Emotion ‚neutral‘, gefolgt von 3x jeweils 5 Frames einer unbekannten Emotion und danach 5 Frames der Emotion ‚neutral‘.</w:t>
-      </w:r>
-      <w:r>
-        <w:rPr>
-          <w:rFonts w:asciiTheme="majorHAnsi" w:hAnsiTheme="majorHAnsi"/>
-        </w:rPr>
-        <w:t xml:space="preserve"> Danach folgt eine beliebige Abfolge von Emotionen. </w:t>
-      </w:r>
-      <w:r>
-        <w:rPr>
-          <w:rFonts w:asciiTheme="majorHAnsi" w:hAnsiTheme="majorHAnsi"/>
-        </w:rPr>
-        <w:t xml:space="preserve"> Zu</w:t>
-      </w:r>
-      <w:r>
-        <w:rPr>
-          <w:rFonts w:asciiTheme="majorHAnsi" w:hAnsiTheme="majorHAnsi"/>
-        </w:rPr>
-        <w:t>m</w:t>
-      </w:r>
-      <w:r>
-        <w:rPr>
-          <w:rFonts w:asciiTheme="majorHAnsi" w:hAnsiTheme="majorHAnsi"/>
-        </w:rPr>
-        <w:t xml:space="preserve"> leichteren Verständlichkeit wurden die Gruppierungen mit Namen eingeteilt (siehe Grafik rechts).</w:t>
-      </w:r>
-    </w:p>
-    <w:p>
-      <w:pPr>
-        <w:rPr>
-          <w:rFonts w:asciiTheme="majorHAnsi" w:hAnsiTheme="majorHAnsi"/>
-        </w:rPr>
-      </w:pPr>
-      <w:r>
-        <w:rPr>
-          <w:rFonts w:asciiTheme="majorHAnsi" w:hAnsiTheme="majorHAnsi"/>
-        </w:rPr>
-        <w:t>Die Gruppierungen Neutral 1-4 wurden in diesem Dataset problemlos erkannt. Es gab keine Fehler oder Outlier und die Plausibilität von circa 68% schätzen wir als gut ein.</w:t>
-      </w:r>
-    </w:p>
-    <w:p>
-      <w:pPr>
-        <w:rPr>
-          <w:rFonts w:asciiTheme="majorHAnsi" w:hAnsiTheme="majorHAnsi"/>
-        </w:rPr>
-      </w:pPr>
-      <w:r>
-        <w:rPr>
-          <w:rFonts w:asciiTheme="majorHAnsi" w:hAnsiTheme="majorHAnsi"/>
-        </w:rPr>
-        <w:t xml:space="preserve">Die Gruppierung Unbekannt 1 wurde in diesem Dataset uniform und mit einer sehr hohen Plausibilität von 0.98 als </w:t>
+        <w:t xml:space="preserve">Die Gruppierungen Neutral 1-4 wurden in diesem Dataset problemlos erkannt. Es gab keine Fehler oder Outlier und die Plausibilität von circa </w:t>
+      </w:r>
+      <w:r>
+        <w:rPr>
+          <w:rFonts w:asciiTheme="majorHAnsi" w:hAnsiTheme="majorHAnsi"/>
+        </w:rPr>
+        <w:t>85</w:t>
+      </w:r>
+      <w:r>
+        <w:rPr>
+          <w:rFonts w:asciiTheme="majorHAnsi" w:hAnsiTheme="majorHAnsi"/>
+        </w:rPr>
+        <w:t xml:space="preserve">% schätzen wir als </w:t>
+      </w:r>
+      <w:r>
+        <w:rPr>
+          <w:rFonts w:asciiTheme="majorHAnsi" w:hAnsiTheme="majorHAnsi"/>
+        </w:rPr>
+        <w:t xml:space="preserve">sehr </w:t>
+      </w:r>
+      <w:r>
+        <w:rPr>
+          <w:rFonts w:asciiTheme="majorHAnsi" w:hAnsiTheme="majorHAnsi"/>
+        </w:rPr>
+        <w:t>gut ein.</w:t>
+      </w:r>
+    </w:p>
+    <w:p>
+      <w:pPr>
+        <w:rPr>
+          <w:rFonts w:asciiTheme="majorHAnsi" w:hAnsiTheme="majorHAnsi"/>
+        </w:rPr>
+      </w:pPr>
+      <w:r>
+        <w:rPr>
+          <w:rFonts w:asciiTheme="majorHAnsi" w:hAnsiTheme="majorHAnsi"/>
+        </w:rPr>
+        <w:t xml:space="preserve">Die Gruppierung Unbekannt 1 wurde in diesem Dataset uniform und mit einer sehr hohen Plausibilität von </w:t>
+      </w:r>
+      <w:r>
+        <w:rPr>
+          <w:rFonts w:asciiTheme="majorHAnsi" w:hAnsiTheme="majorHAnsi"/>
+        </w:rPr>
+        <w:t>1.0</w:t>
+      </w:r>
+      <w:r>
+        <w:rPr>
+          <w:rFonts w:asciiTheme="majorHAnsi" w:hAnsiTheme="majorHAnsi"/>
+        </w:rPr>
+        <w:t xml:space="preserve"> als </w:t>
       </w:r>
       <w:r>
         <w:rPr>
@@ -3899,46 +3969,198 @@
         <w:rPr>
           <w:rFonts w:asciiTheme="majorHAnsi" w:hAnsiTheme="majorHAnsi"/>
         </w:rPr>
-        <w:t xml:space="preserve">Die Gruppierung Unbekannt 2 wurde weitestgehend als ‚joy‘ erkannt, mit einer Plausibilität schwankend zwischen 0.62 und 0.92. In dieser Gruppierung gab es einen Frame, in dem ‚fear‘ erkannt wurde. Da dort die Plausibilität aber nur 0.57 beträgt und nur </w:t>
-      </w:r>
-      <w:r>
-        <w:rPr>
-          <w:rFonts w:asciiTheme="majorHAnsi" w:hAnsiTheme="majorHAnsi"/>
-        </w:rPr>
-        <w:t>dieser</w:t>
-      </w:r>
-      <w:r>
-        <w:rPr>
-          <w:rFonts w:asciiTheme="majorHAnsi" w:hAnsiTheme="majorHAnsi"/>
-        </w:rPr>
-        <w:t xml:space="preserve"> Frame anders erkannt wurde, ist davon auszugehen, dass diese Gruppe der Emotion ‚joy‘ zugeordnet werden kann.</w:t>
-      </w:r>
-    </w:p>
-    <w:p>
-      <w:pPr>
-        <w:rPr>
-          <w:rFonts w:asciiTheme="majorHAnsi" w:hAnsiTheme="majorHAnsi"/>
-        </w:rPr>
-      </w:pPr>
-      <w:r>
-        <w:rPr>
-          <w:rFonts w:asciiTheme="majorHAnsi" w:hAnsiTheme="majorHAnsi"/>
-        </w:rPr>
-        <w:t>Die Gruppierung Unbekannt 3 ergab für die 5 Frames die Reihenfolge ‚neutral‘, ‚joy‘, ‚joy‘, ‚joy‘, ‚neutral‘. Bei diesem Frame kann kein eindeutiges Fazit über die vorliegende Emotion gegeben werden, da die Emotion nicht uniform bestimmt und die überwiegende Emotion ‚joy‘ nur mit einer Plausibilität von 0.56 erkannt wurde.</w:t>
-      </w:r>
-    </w:p>
-    <w:p>
-      <w:pPr>
-        <w:rPr>
-          <w:rFonts w:asciiTheme="majorHAnsi" w:hAnsiTheme="majorHAnsi"/>
-        </w:rPr>
-      </w:pPr>
-      <w:r>
-        <w:rPr>
-          <w:rFonts w:asciiTheme="majorHAnsi" w:hAnsiTheme="majorHAnsi"/>
-        </w:rPr>
-        <w:t>Für die Frames in der Kategorie random wurde ein gutes Ergebnis erzielt, da die meisten Emotionen in Gruppierungen von zwei oder mehr Frames erkannt wurden. Betrachtet man den Use-Case halten wir es für sehr wahrscheinlich, dass Emotionen für mindestens 2 Frames hintereinander auftreten und sich nicht schnell ändern. Mit besonders hoher Plausibilität wurden die Emotionen ‚disgust‘ (0.98) und ‚sorrow‘ (0.95) erkannt.</w:t>
-      </w:r>
+        <w:t>Die Gruppierung Unbekannt 2 wurde weitestgehend als ‚</w:t>
+      </w:r>
+      <w:r>
+        <w:rPr>
+          <w:rFonts w:asciiTheme="majorHAnsi" w:hAnsiTheme="majorHAnsi"/>
+        </w:rPr>
+        <w:t>fear</w:t>
+      </w:r>
+      <w:r>
+        <w:rPr>
+          <w:rFonts w:asciiTheme="majorHAnsi" w:hAnsiTheme="majorHAnsi"/>
+        </w:rPr>
+        <w:t>‘ erkannt, mit einer Plausibilität schwankend zwischen 0.</w:t>
+      </w:r>
+      <w:r>
+        <w:rPr>
+          <w:rFonts w:asciiTheme="majorHAnsi" w:hAnsiTheme="majorHAnsi"/>
+        </w:rPr>
+        <w:t>57</w:t>
+      </w:r>
+      <w:r>
+        <w:rPr>
+          <w:rFonts w:asciiTheme="majorHAnsi" w:hAnsiTheme="majorHAnsi"/>
+        </w:rPr>
+        <w:t xml:space="preserve"> und 0.9</w:t>
+      </w:r>
+      <w:r>
+        <w:rPr>
+          <w:rFonts w:asciiTheme="majorHAnsi" w:hAnsiTheme="majorHAnsi"/>
+        </w:rPr>
+        <w:t>5</w:t>
+      </w:r>
+      <w:r>
+        <w:rPr>
+          <w:rFonts w:asciiTheme="majorHAnsi" w:hAnsiTheme="majorHAnsi"/>
+        </w:rPr>
+        <w:t>. In dieser Gruppierung gab es einen Frame, in dem ‚</w:t>
+      </w:r>
+      <w:r>
+        <w:rPr>
+          <w:rFonts w:asciiTheme="majorHAnsi" w:hAnsiTheme="majorHAnsi"/>
+        </w:rPr>
+        <w:t>joy</w:t>
+      </w:r>
+      <w:r>
+        <w:rPr>
+          <w:rFonts w:asciiTheme="majorHAnsi" w:hAnsiTheme="majorHAnsi"/>
+        </w:rPr>
+        <w:t xml:space="preserve">‘ erkannt wurde. </w:t>
+      </w:r>
+      <w:r>
+        <w:rPr>
+          <w:rFonts w:asciiTheme="majorHAnsi" w:hAnsiTheme="majorHAnsi"/>
+        </w:rPr>
+        <w:t xml:space="preserve">Dort beträgt zwar die Plausibilität 0.93, allerdings wurden alle anderen Frames der Emotion ‚joy‘ zugeordnet, somit kann diese Gruppe </w:t>
+      </w:r>
+      <w:r>
+        <w:rPr>
+          <w:rFonts w:asciiTheme="majorHAnsi" w:hAnsiTheme="majorHAnsi"/>
+        </w:rPr>
+        <w:t>final als ‚joy‘ gekennzeichnet werden.</w:t>
+      </w:r>
+    </w:p>
+    <w:p>
+      <w:pPr>
+        <w:rPr>
+          <w:rFonts w:asciiTheme="majorHAnsi" w:hAnsiTheme="majorHAnsi"/>
+        </w:rPr>
+      </w:pPr>
+      <w:r>
+        <w:rPr>
+          <w:rFonts w:asciiTheme="majorHAnsi" w:hAnsiTheme="majorHAnsi"/>
+        </w:rPr>
+        <w:t>Die Gruppierung Unbekannt 3 ergab für die 5 Frames die Reihenfolge ‚</w:t>
+      </w:r>
+      <w:r>
+        <w:rPr>
+          <w:rFonts w:asciiTheme="majorHAnsi" w:hAnsiTheme="majorHAnsi"/>
+        </w:rPr>
+        <w:t>sorrow</w:t>
+      </w:r>
+      <w:r>
+        <w:rPr>
+          <w:rFonts w:asciiTheme="majorHAnsi" w:hAnsiTheme="majorHAnsi"/>
+        </w:rPr>
+        <w:t>‘, ‚joy‘, ‚joy‘, ‚joy‘, ‚neutral‘. Bei diesem Frame kann kein eindeutiges Fazit über die vorliegende Emotion gegeben werden, da die Emotion nicht uniform bestimmt und die überwiegende Emotion ‚joy‘ nur mit einer Plausibilität von 0.</w:t>
+      </w:r>
+      <w:r>
+        <w:rPr>
+          <w:rFonts w:asciiTheme="majorHAnsi" w:hAnsiTheme="majorHAnsi"/>
+        </w:rPr>
+        <w:t>67-0.88</w:t>
+      </w:r>
+      <w:r>
+        <w:rPr>
+          <w:rFonts w:asciiTheme="majorHAnsi" w:hAnsiTheme="majorHAnsi"/>
+        </w:rPr>
+        <w:t xml:space="preserve"> erkannt wurde.</w:t>
+      </w:r>
+    </w:p>
+    <w:p>
+      <w:pPr>
+        <w:rPr>
+          <w:rFonts w:asciiTheme="majorHAnsi" w:hAnsiTheme="majorHAnsi"/>
+        </w:rPr>
+      </w:pPr>
+      <w:r>
+        <w:rPr>
+          <w:rFonts w:asciiTheme="majorHAnsi" w:hAnsiTheme="majorHAnsi"/>
+        </w:rPr>
+        <w:t xml:space="preserve">Für die Frames in der Kategorie random wurde ein gutes Ergebnis erzielt, da </w:t>
+      </w:r>
+      <w:r>
+        <w:rPr>
+          <w:rFonts w:asciiTheme="majorHAnsi" w:hAnsiTheme="majorHAnsi"/>
+        </w:rPr>
+        <w:t>alle</w:t>
+      </w:r>
+      <w:r>
+        <w:rPr>
+          <w:rFonts w:asciiTheme="majorHAnsi" w:hAnsiTheme="majorHAnsi"/>
+        </w:rPr>
+        <w:t xml:space="preserve"> Emotionen in Gruppierungen von zwei oder mehr Frames erkannt wurden. Betrachtet man den Use-Case halten wir es für sehr wahrscheinlich, dass Emotionen für mindestens 2 Frames hintereinander auftreten und sich nicht schnell ändern. Mit besonders hoher Plausibilität wurden die Emotionen ‚disgust‘ (</w:t>
+      </w:r>
+      <w:r>
+        <w:rPr>
+          <w:rFonts w:asciiTheme="majorHAnsi" w:hAnsiTheme="majorHAnsi"/>
+        </w:rPr>
+        <w:t>1.0</w:t>
+      </w:r>
+      <w:r>
+        <w:rPr>
+          <w:rFonts w:asciiTheme="majorHAnsi" w:hAnsiTheme="majorHAnsi"/>
+        </w:rPr>
+        <w:t>)</w:t>
+      </w:r>
+      <w:r>
+        <w:rPr>
+          <w:rFonts w:asciiTheme="majorHAnsi" w:hAnsiTheme="majorHAnsi"/>
+        </w:rPr>
+        <w:t xml:space="preserve">, </w:t>
+      </w:r>
+      <w:r>
+        <w:rPr>
+          <w:rFonts w:asciiTheme="majorHAnsi" w:hAnsiTheme="majorHAnsi"/>
+        </w:rPr>
+        <w:t>‚sorrow‘ (</w:t>
+      </w:r>
+      <w:r>
+        <w:rPr>
+          <w:rFonts w:asciiTheme="majorHAnsi" w:hAnsiTheme="majorHAnsi"/>
+        </w:rPr>
+        <w:t>1.0</w:t>
+      </w:r>
+      <w:r>
+        <w:rPr>
+          <w:rFonts w:asciiTheme="majorHAnsi" w:hAnsiTheme="majorHAnsi"/>
+        </w:rPr>
+        <w:t>)</w:t>
+      </w:r>
+      <w:r>
+        <w:rPr>
+          <w:rFonts w:asciiTheme="majorHAnsi" w:hAnsiTheme="majorHAnsi"/>
+        </w:rPr>
+        <w:t xml:space="preserve"> und ‚neutral‘ (~0.95)</w:t>
+      </w:r>
+      <w:r>
+        <w:rPr>
+          <w:rFonts w:asciiTheme="majorHAnsi" w:hAnsiTheme="majorHAnsi"/>
+        </w:rPr>
+        <w:t xml:space="preserve"> erkannt.</w:t>
+      </w:r>
+    </w:p>
+    <w:p>
+      <w:pPr>
+        <w:rPr>
+          <w:rFonts w:asciiTheme="majorHAnsi" w:hAnsiTheme="majorHAnsi"/>
+        </w:rPr>
+      </w:pPr>
+      <w:r>
+        <w:rPr>
+          <w:rFonts w:asciiTheme="majorHAnsi" w:hAnsiTheme="majorHAnsi"/>
+        </w:rPr>
+        <w:t>Für dieses Dataset liegen alle Plausibilitäten bis auf einen Frame über 0.73. Dies lässt auf eine recht zuverlässige Analyse schließen.</w:t>
+      </w:r>
+    </w:p>
+    <w:p>
+      <w:pPr>
+        <w:rPr>
+          <w:rFonts w:asciiTheme="majorHAnsi" w:hAnsiTheme="majorHAnsi"/>
+        </w:rPr>
+      </w:pPr>
     </w:p>
     <w:p>
       <w:pPr>
@@ -3965,7 +4187,19 @@
         <w:rPr>
           <w:rFonts w:asciiTheme="majorHAnsi" w:hAnsiTheme="majorHAnsi"/>
         </w:rPr>
-        <w:t>Die Gruppierungen Neutral 1-4 wurden wir im ersten Dataset ebenfalls korrekt erkannt.</w:t>
+        <w:t>Die Gruppierungen Neutral 1-4 wurden wi</w:t>
+      </w:r>
+      <w:r>
+        <w:rPr>
+          <w:rFonts w:asciiTheme="majorHAnsi" w:hAnsiTheme="majorHAnsi"/>
+        </w:rPr>
+        <w:t>e</w:t>
+      </w:r>
+      <w:r>
+        <w:rPr>
+          <w:rFonts w:asciiTheme="majorHAnsi" w:hAnsiTheme="majorHAnsi"/>
+        </w:rPr>
+        <w:t xml:space="preserve"> im ersten Dataset ebenfalls korrekt erkannt.</w:t>
       </w:r>
     </w:p>
     <w:p>
@@ -3991,20 +4225,50 @@
         <w:rPr>
           <w:rFonts w:asciiTheme="majorHAnsi" w:hAnsiTheme="majorHAnsi"/>
         </w:rPr>
-        <w:t>Ebenfalls gleich ist die Gruppierung Unbekannt 2, die wieder als ‚joy‘ erkannt wurde. Hier gibt es jedoch eine Verbesserung zu Dataset 1; es wurden in diesem Dataset uniform und für 5 Frames ‚joy‘ erkannt, dies auch mit einer hohen Plausibilität von 0.79.</w:t>
-      </w:r>
-    </w:p>
-    <w:p>
-      <w:pPr>
-        <w:rPr>
-          <w:rFonts w:asciiTheme="majorHAnsi" w:hAnsiTheme="majorHAnsi"/>
-        </w:rPr>
-      </w:pPr>
-      <w:r>
-        <w:rPr>
-          <w:rFonts w:asciiTheme="majorHAnsi" w:hAnsiTheme="majorHAnsi"/>
-        </w:rPr>
-        <w:t>Anders zu Dataset 1 wurde die Gruppierung Unbekannt 3 hier als ‚neutral‘ erkannt. Die Plausibilität ist jedoch nicht hoch (~0.42) und deshalb ist diese Analyse als nicht zuverlässig zu bewerten. Es gilt hier darauf zu verweisen, dass es auch schon in Dataset 1 Probleme gab, die Emotionen ‚joy‘ und ‚neutral‘ voneinander zu unterscheiden.</w:t>
+        <w:t xml:space="preserve">Ebenfalls gleich ist die Gruppierung Unbekannt 2, die wieder als ‚joy‘ erkannt wurde. Hier gibt es jedoch eine Verbesserung zu Dataset 1; es wurden in diesem Dataset uniform und für 5 Frames ‚joy‘ erkannt, dies auch mit einer hohen Plausibilität von </w:t>
+      </w:r>
+      <w:r>
+        <w:rPr>
+          <w:rFonts w:asciiTheme="majorHAnsi" w:hAnsiTheme="majorHAnsi"/>
+        </w:rPr>
+        <w:t>~</w:t>
+      </w:r>
+      <w:r>
+        <w:rPr>
+          <w:rFonts w:asciiTheme="majorHAnsi" w:hAnsiTheme="majorHAnsi"/>
+        </w:rPr>
+        <w:t>0.</w:t>
+      </w:r>
+      <w:r>
+        <w:rPr>
+          <w:rFonts w:asciiTheme="majorHAnsi" w:hAnsiTheme="majorHAnsi"/>
+        </w:rPr>
+        <w:t>93</w:t>
+      </w:r>
+      <w:r>
+        <w:rPr>
+          <w:rFonts w:asciiTheme="majorHAnsi" w:hAnsiTheme="majorHAnsi"/>
+        </w:rPr>
+        <w:t>.</w:t>
+      </w:r>
+    </w:p>
+    <w:p>
+      <w:pPr>
+        <w:rPr>
+          <w:rFonts w:asciiTheme="majorHAnsi" w:hAnsiTheme="majorHAnsi"/>
+        </w:rPr>
+      </w:pPr>
+      <w:r>
+        <w:rPr>
+          <w:rFonts w:asciiTheme="majorHAnsi" w:hAnsiTheme="majorHAnsi"/>
+        </w:rPr>
+        <w:t xml:space="preserve">Ähnlich zu Dataset 1 kann die Gruppierung Unbekannt 3 nicht eindeutig einer Emotion zugeordnet werden. Mit dem Ergebnis ‚neutral‘, ‚joy‘, ‚joy, ‚joy‘, ‚neutral‘ zeigt sich die gleiche Ungenauigkeit wie auch in Dataset 1. Die Plausibilität für ‚joy‘ ist hier ebenfalls nicht hoch (~0.5). </w:t>
+      </w:r>
+      <w:r>
+        <w:rPr>
+          <w:rFonts w:asciiTheme="majorHAnsi" w:hAnsiTheme="majorHAnsi"/>
+        </w:rPr>
+        <w:t xml:space="preserve"> Es gilt hier darauf zu verweisen, dass es auch schon in Dataset 1 Probleme gab, die Emotionen ‚joy‘ und ‚neutral‘ voneinander zu unterscheiden.</w:t>
       </w:r>
       <w:r>
         <w:rPr>
@@ -4023,7 +4287,31 @@
         <w:rPr>
           <w:rFonts w:asciiTheme="majorHAnsi" w:hAnsiTheme="majorHAnsi"/>
         </w:rPr>
-        <w:t>In der Gruppierung Random tritt jede erkannte Emotion in Gruppierungen von mindestens 2 Frames auf, hier ist auf die Deutung der Gruppierung Random im vorherigen Dataset zu verweisen. Wieder wurden die Emotionen ‚disgust‘ und ‚sorrow‘ mit sehr hoher Plausibilität erkannt. In diesem Dataset wurde auch die Emotion ‚joy‘ mit einer vergleichsweise hohen Plausibilität erkannt.</w:t>
+        <w:t xml:space="preserve">In der Gruppierung Random tritt </w:t>
+      </w:r>
+      <w:r>
+        <w:rPr>
+          <w:rFonts w:asciiTheme="majorHAnsi" w:hAnsiTheme="majorHAnsi"/>
+        </w:rPr>
+        <w:t xml:space="preserve">fast </w:t>
+      </w:r>
+      <w:r>
+        <w:rPr>
+          <w:rFonts w:asciiTheme="majorHAnsi" w:hAnsiTheme="majorHAnsi"/>
+        </w:rPr>
+        <w:t>jede erkannte Emotion in Gruppierungen von mindestens 2 Frames auf, hier ist auf die Deutung der Gruppierung Random im vorherigen Dataset zu verweisen.</w:t>
+      </w:r>
+      <w:r>
+        <w:rPr>
+          <w:rFonts w:asciiTheme="majorHAnsi" w:hAnsiTheme="majorHAnsi"/>
+        </w:rPr>
+        <w:t xml:space="preserve"> Lediglich die ersten beiden Frames waren inkonsistent, wieder mit den Emotionen ‚joy‘ und ‚neutral‘ für jeweils einen Frame.</w:t>
+      </w:r>
+      <w:r>
+        <w:rPr>
+          <w:rFonts w:asciiTheme="majorHAnsi" w:hAnsiTheme="majorHAnsi"/>
+        </w:rPr>
+        <w:t xml:space="preserve"> Wieder wurden die Emotionen ‚disgust‘ und ‚sorrow‘ mit sehr hoher Plausibilität erkannt. In diesem Dataset wurde auch die Emotion ‚joy‘ mit einer vergleichsweise hohen Plausibilität erkannt.</w:t>
       </w:r>
     </w:p>
     <w:p>
@@ -4051,7 +4339,13 @@
         <w:rPr>
           <w:rFonts w:asciiTheme="majorHAnsi" w:hAnsiTheme="majorHAnsi"/>
         </w:rPr>
-        <w:t>Ähnliche Zahlen wie in Dataset 2, gleiche Analyse.</w:t>
+        <w:t xml:space="preserve">Die Ergebnisse aus diesem Dataset ähneln stark denen aus Dataset 2. </w:t>
+      </w:r>
+      <w:r>
+        <w:rPr>
+          <w:rFonts w:asciiTheme="majorHAnsi" w:hAnsiTheme="majorHAnsi"/>
+        </w:rPr>
+        <w:t xml:space="preserve">Der einzige Unterschied findet sich in der Gruppierung Unbekannt 2, hier wurde 4 Mal die Emotion ‚joy‘ erkannt und es trat nur ein Outlier mit der Emotion ‚fear‘ auf. </w:t>
       </w:r>
     </w:p>
     <w:p>
@@ -4079,21 +4373,35 @@
         <w:rPr>
           <w:rFonts w:asciiTheme="majorHAnsi" w:hAnsiTheme="majorHAnsi"/>
         </w:rPr>
-        <w:t>Abschließend stellt man fest, dass die Emotionen ‚disgust‘ und ‚sorrow‘ durchweg mit sehr hoher Plausibilität erkannt werden. Im Gegensatz dazu hat der Algorithmus Probleme, die Emotionen ‚neutral‘ und ‚joy‘ voneinander zu unterscheiden. Das kann daran liegen, dass die den Emotionen zugeordneten Features sich sehr ähneln und nur in der Ausprägung unterscheiden.</w:t>
-      </w:r>
-    </w:p>
-    <w:p>
-      <w:pPr>
-        <w:rPr>
-          <w:rFonts w:asciiTheme="majorHAnsi" w:hAnsiTheme="majorHAnsi"/>
-        </w:rPr>
-      </w:pPr>
-      <w:r>
-        <w:rPr>
-          <w:rFonts w:asciiTheme="majorHAnsi" w:hAnsiTheme="majorHAnsi"/>
-        </w:rPr>
-        <w:t>Eine weitere möglich Fehlerquelle sehen wir in den unterschiedlichen Größen der Bounding Box. Wir haben beobachtet, dass mehr Fehler (vorallem in der Untercheidung von ‚joy‘ und ‚neutral‘) auftreten, je kleiner die Bounding Box ist. Wir vermuten, dass die Komprimierung zu Ungenauigkeiten in den gemessenen Zahlen führt.</w:t>
-      </w:r>
+        <w:t>Abschließend stellt man fest, dass die Emotionen ‚disgust‘ und ‚sorrow‘ durchweg mit sehr hoher Plausibilität erkannt werden</w:t>
+      </w:r>
+      <w:r>
+        <w:rPr>
+          <w:rFonts w:asciiTheme="majorHAnsi" w:hAnsiTheme="majorHAnsi"/>
+        </w:rPr>
+        <w:t xml:space="preserve"> (meist 1.0)</w:t>
+      </w:r>
+      <w:r>
+        <w:rPr>
+          <w:rFonts w:asciiTheme="majorHAnsi" w:hAnsiTheme="majorHAnsi"/>
+        </w:rPr>
+        <w:t>. Im Gegensatz dazu hat der Algorithmus Probleme, die Emotionen ‚neutral‘ und ‚joy‘ voneinander zu unterscheiden. Das kann daran liegen, dass die den Emotionen zugeordneten Features sich sehr ähneln und nur in der Ausprägung unterscheiden.</w:t>
+      </w:r>
+    </w:p>
+    <w:p>
+      <w:pPr>
+        <w:rPr>
+          <w:rFonts w:asciiTheme="majorHAnsi" w:hAnsiTheme="majorHAnsi"/>
+        </w:rPr>
+      </w:pPr>
+      <w:r>
+        <w:rPr>
+          <w:rFonts w:asciiTheme="majorHAnsi" w:hAnsiTheme="majorHAnsi"/>
+        </w:rPr>
+        <w:t>Interessant ist auch, dass im ersten Dataset fast durchweg die Emotion ‚fear‘ an den Stellen erkannt wurde, an denen in Dataset 2 und 3 die Emotion ‚joy‘ analysiert wurde.</w:t>
+      </w:r>
+      <w:bookmarkStart w:id="0" w:name="_GoBack"/>
+      <w:bookmarkEnd w:id="0"/>
     </w:p>
     <w:p>
       <w:pPr>
@@ -4140,7 +4448,19 @@
         <w:rPr>
           <w:rFonts w:asciiTheme="majorHAnsi" w:hAnsiTheme="majorHAnsi"/>
         </w:rPr>
-        <w:t>Bei der Bearbeitung der Aufgabenstellung gab es in der Gruppe zwei Vorschläge für mögliche Erweiterungen, die aufgrund der Zeit leider nicht mehr eingebunden werden konnten. Wir möchten dies aber trotzdem nennen, da wir denken, dass diese Erweiterungen die Analyse nochmals verbessern könnten.</w:t>
+        <w:t>Bei der Bearbeitung der Aufgabenstellung gab es in der Gruppe zwei Vorschläge für mögliche Erweiterungen, die aufgrund der Zeit leider nicht mehr eingebunden werden konnten. Wir möchten dies</w:t>
+      </w:r>
+      <w:r>
+        <w:rPr>
+          <w:rFonts w:asciiTheme="majorHAnsi" w:hAnsiTheme="majorHAnsi"/>
+        </w:rPr>
+        <w:t>e</w:t>
+      </w:r>
+      <w:r>
+        <w:rPr>
+          <w:rFonts w:asciiTheme="majorHAnsi" w:hAnsiTheme="majorHAnsi"/>
+        </w:rPr>
+        <w:t xml:space="preserve"> aber trotzdem nennen, da wir denken, dass diese Erweiterungen die Analyse nochmals verbessern könnten.</w:t>
       </w:r>
     </w:p>
     <w:p>
@@ -6237,7 +6557,7 @@
 </file>
 
 <file path=customXml/itemProps1.xml><?xml version="1.0" encoding="utf-8"?>
-<ds:datastoreItem xmlns:ds="http://schemas.openxmlformats.org/officeDocument/2006/customXml" ds:itemID="{ACF32BEA-18F5-44AF-AF24-F2AACCD9594F}">
+<ds:datastoreItem xmlns:ds="http://schemas.openxmlformats.org/officeDocument/2006/customXml" ds:itemID="{A110D36D-3118-40EA-9F50-1223C29C2D69}">
   <ds:schemaRefs>
     <ds:schemaRef ds:uri="http://schemas.openxmlformats.org/officeDocument/2006/bibliography"/>
   </ds:schemaRefs>

</xml_diff>